<commit_message>
Aggiuntra roba di storia di Ale per archivio
</commit_message>
<xml_diff>
--- a/Freelance/Programmazione ad oggetti (C++)/Annalisa E/18 - 10/Esercizi con soluzione.docx
+++ b/Freelance/Programmazione ad oggetti (C++)/Annalisa E/18 - 10/Esercizi con soluzione.docx
@@ -3,6 +3,7 @@
 <w:document xmlns:wpc="http://schemas.microsoft.com/office/word/2010/wordprocessingCanvas" xmlns:cx="http://schemas.microsoft.com/office/drawing/2014/chartex" xmlns:cx1="http://schemas.microsoft.com/office/drawing/2015/9/8/chartex" xmlns:cx2="http://schemas.microsoft.com/office/drawing/2015/10/21/chartex" xmlns:cx3="http://schemas.microsoft.com/office/drawing/2016/5/9/chartex" xmlns:cx4="http://schemas.microsoft.com/office/drawing/2016/5/10/chartex" xmlns:cx5="http://schemas.microsoft.com/office/drawing/2016/5/11/chartex" xmlns:cx6="http://schemas.microsoft.com/office/drawing/2016/5/12/chartex" xmlns:cx7="http://schemas.microsoft.com/office/drawing/2016/5/13/chartex" xmlns:cx8="http://schemas.microsoft.com/office/drawing/2016/5/14/chartex" xmlns:mc="http://schemas.openxmlformats.org/markup-compatibility/2006" xmlns:aink="http://schemas.microsoft.com/office/drawing/2016/ink" xmlns:am3d="http://schemas.microsoft.com/office/drawing/2017/model3d" xmlns:o="urn:schemas-microsoft-com:office:office" xmlns:oel="http://schemas.microsoft.com/office/2019/extlst" xmlns:r="http://schemas.openxmlformats.org/officeDocument/2006/relationships" xmlns:m="http://schemas.openxmlformats.org/officeDocument/2006/math" xmlns:v="urn:schemas-microsoft-com:vml" xmlns:wp14="http://schemas.microsoft.com/office/word/2010/wordprocessingDrawing" xmlns:wp="http://schemas.openxmlformats.org/drawingml/2006/wordprocessingDrawing" xmlns:w10="urn:schemas-microsoft-com:office:word" xmlns:w="http://schemas.openxmlformats.org/wordprocessingml/2006/main" xmlns:w14="http://schemas.microsoft.com/office/word/2010/wordml" xmlns:w15="http://schemas.microsoft.com/office/word/2012/wordml" xmlns:w16cex="http://schemas.microsoft.com/office/word/2018/wordml/cex" xmlns:w16cid="http://schemas.microsoft.com/office/word/2016/wordml/cid" xmlns:w16="http://schemas.microsoft.com/office/word/2018/wordml" xmlns:w16sdtdh="http://schemas.microsoft.com/office/word/2020/wordml/sdtdatahash" xmlns:w16se="http://schemas.microsoft.com/office/word/2015/wordml/symex" xmlns:wpg="http://schemas.microsoft.com/office/word/2010/wordprocessingGroup" xmlns:wpi="http://schemas.microsoft.com/office/word/2010/wordprocessingInk" xmlns:wne="http://schemas.microsoft.com/office/word/2006/wordml" xmlns:wps="http://schemas.microsoft.com/office/word/2010/wordprocessingShape" mc:Ignorable="w14 w15 w16se w16cid w16 w16cex w16sdtdh wp14">
   <w:body>
     <w:p>
+      <w:bookmarkStart w:id="0" w:name="_Hlk148544574"/>
       <w:r>
         <w:rPr>
           <w:noProof/>
@@ -91,22 +92,23 @@
           <w:i/>
           <w:iCs/>
         </w:rPr>
-        <w:t>B012 B012 Bc b C012 TRE</w:t>
-      </w:r>
-    </w:p>
-    <w:p>
-      <w:pPr>
+        <w:t xml:space="preserve">B012 </w:t>
+      </w:r>
+      <w:proofErr w:type="spellStart"/>
+      <w:r>
         <w:rPr>
           <w:i/>
           <w:iCs/>
         </w:rPr>
-      </w:pPr>
+        <w:t>B012</w:t>
+      </w:r>
+      <w:proofErr w:type="spellEnd"/>
       <w:r>
         <w:rPr>
           <w:i/>
           <w:iCs/>
         </w:rPr>
-        <w:t>Bc Bc QUATTRO</w:t>
+        <w:t xml:space="preserve"> Bc b C012 TRE</w:t>
       </w:r>
     </w:p>
     <w:p>
@@ -121,7 +123,7 @@
           <w:i/>
           <w:iCs/>
         </w:rPr>
-        <w:t>ebd CINQUE</w:t>
+        <w:t>Bc Bc QUATTRO</w:t>
       </w:r>
     </w:p>
     <w:p>
@@ -131,20 +133,44 @@
           <w:iCs/>
         </w:rPr>
       </w:pPr>
+      <w:proofErr w:type="spellStart"/>
       <w:r>
         <w:rPr>
           <w:i/>
           <w:iCs/>
         </w:rPr>
-        <w:br w:type="page"/>
-      </w:r>
-    </w:p>
-    <w:p>
-      <w:pPr>
+        <w:t>ebd</w:t>
+      </w:r>
+      <w:proofErr w:type="spellEnd"/>
+      <w:r>
         <w:rPr>
           <w:i/>
           <w:iCs/>
         </w:rPr>
+        <w:t xml:space="preserve"> CINQUE</w:t>
+      </w:r>
+    </w:p>
+    <w:p>
+      <w:pPr>
+        <w:rPr>
+          <w:i/>
+          <w:iCs/>
+        </w:rPr>
+      </w:pPr>
+      <w:r>
+        <w:rPr>
+          <w:i/>
+          <w:iCs/>
+        </w:rPr>
+        <w:br w:type="page"/>
+      </w:r>
+    </w:p>
+    <w:p>
+      <w:pPr>
+        <w:rPr>
+          <w:i/>
+          <w:iCs/>
+        </w:rPr>
       </w:pPr>
       <w:r>
         <w:rPr>
@@ -152,9 +178,9 @@
         </w:rPr>
         <w:lastRenderedPageBreak/>
         <w:drawing>
-          <wp:inline distT="0" distB="0" distL="0" distR="0" wp14:anchorId="24D818AD" wp14:editId="11376CB5">
-            <wp:extent cx="5023262" cy="2653396"/>
-            <wp:effectExtent l="0" t="0" r="6350" b="0"/>
+          <wp:inline distT="0" distB="0" distL="0" distR="0" wp14:anchorId="24D818AD" wp14:editId="45D2087B">
+            <wp:extent cx="4786312" cy="2528233"/>
+            <wp:effectExtent l="0" t="0" r="0" b="5715"/>
             <wp:docPr id="157833037" name="Immagine 1" descr="Immagine che contiene testo, schermata, design&#10;&#10;Descrizione generata automaticamente"/>
             <wp:cNvGraphicFramePr>
               <a:graphicFrameLocks xmlns:a="http://schemas.openxmlformats.org/drawingml/2006/main" noChangeAspect="1"/>
@@ -175,7 +201,7 @@
                   <pic:spPr>
                     <a:xfrm>
                       <a:off x="0" y="0"/>
-                      <a:ext cx="5039506" cy="2661976"/>
+                      <a:ext cx="4813069" cy="2542367"/>
                     </a:xfrm>
                     <a:prstGeom prst="rect">
                       <a:avLst/>
@@ -390,6 +416,7 @@
         <w:rPr>
           <w:i/>
           <w:iCs/>
+          <w:noProof/>
         </w:rPr>
         <w:lastRenderedPageBreak/>
         <w:drawing>
@@ -450,8 +477,8 @@
           <w:rFonts w:ascii="Consolas" w:eastAsia="Times New Roman" w:hAnsi="Consolas" w:cs="Times New Roman"/>
           <w:color w:val="CCCCCC"/>
           <w:kern w:val="0"/>
-          <w:sz w:val="21"/>
-          <w:szCs w:val="21"/>
+          <w:sz w:val="20"/>
+          <w:szCs w:val="20"/>
           <w:lang w:eastAsia="it-IT"/>
           <w14:ligatures w14:val="none"/>
         </w:rPr>
@@ -461,8 +488,8 @@
           <w:rFonts w:ascii="Consolas" w:eastAsia="Times New Roman" w:hAnsi="Consolas" w:cs="Times New Roman"/>
           <w:color w:val="4EC9B0"/>
           <w:kern w:val="0"/>
-          <w:sz w:val="21"/>
-          <w:szCs w:val="21"/>
+          <w:sz w:val="20"/>
+          <w:szCs w:val="20"/>
           <w:lang w:eastAsia="it-IT"/>
           <w14:ligatures w14:val="none"/>
         </w:rPr>
@@ -473,8 +500,8 @@
           <w:rFonts w:ascii="Consolas" w:eastAsia="Times New Roman" w:hAnsi="Consolas" w:cs="Times New Roman"/>
           <w:color w:val="CCCCCC"/>
           <w:kern w:val="0"/>
-          <w:sz w:val="21"/>
-          <w:szCs w:val="21"/>
+          <w:sz w:val="20"/>
+          <w:szCs w:val="20"/>
           <w:lang w:eastAsia="it-IT"/>
           <w14:ligatures w14:val="none"/>
         </w:rPr>
@@ -485,8 +512,8 @@
           <w:rFonts w:ascii="Consolas" w:eastAsia="Times New Roman" w:hAnsi="Consolas" w:cs="Times New Roman"/>
           <w:color w:val="DCDCAA"/>
           <w:kern w:val="0"/>
-          <w:sz w:val="21"/>
-          <w:szCs w:val="21"/>
+          <w:sz w:val="20"/>
+          <w:szCs w:val="20"/>
           <w:lang w:eastAsia="it-IT"/>
           <w14:ligatures w14:val="none"/>
         </w:rPr>
@@ -497,8 +524,8 @@
           <w:rFonts w:ascii="Consolas" w:eastAsia="Times New Roman" w:hAnsi="Consolas" w:cs="Times New Roman"/>
           <w:color w:val="CCCCCC"/>
           <w:kern w:val="0"/>
-          <w:sz w:val="21"/>
-          <w:szCs w:val="21"/>
+          <w:sz w:val="20"/>
+          <w:szCs w:val="20"/>
           <w:lang w:eastAsia="it-IT"/>
           <w14:ligatures w14:val="none"/>
         </w:rPr>
@@ -509,8 +536,8 @@
           <w:rFonts w:ascii="Consolas" w:eastAsia="Times New Roman" w:hAnsi="Consolas" w:cs="Times New Roman"/>
           <w:color w:val="9CDCFE"/>
           <w:kern w:val="0"/>
-          <w:sz w:val="21"/>
-          <w:szCs w:val="21"/>
+          <w:sz w:val="20"/>
+          <w:szCs w:val="20"/>
           <w:lang w:eastAsia="it-IT"/>
           <w14:ligatures w14:val="none"/>
         </w:rPr>
@@ -521,8 +548,8 @@
           <w:rFonts w:ascii="Consolas" w:eastAsia="Times New Roman" w:hAnsi="Consolas" w:cs="Times New Roman"/>
           <w:color w:val="CCCCCC"/>
           <w:kern w:val="0"/>
-          <w:sz w:val="21"/>
-          <w:szCs w:val="21"/>
+          <w:sz w:val="20"/>
+          <w:szCs w:val="20"/>
           <w:lang w:eastAsia="it-IT"/>
           <w14:ligatures w14:val="none"/>
         </w:rPr>
@@ -533,8 +560,8 @@
           <w:rFonts w:ascii="Consolas" w:eastAsia="Times New Roman" w:hAnsi="Consolas" w:cs="Times New Roman"/>
           <w:color w:val="6A9955"/>
           <w:kern w:val="0"/>
-          <w:sz w:val="21"/>
-          <w:szCs w:val="21"/>
+          <w:sz w:val="20"/>
+          <w:szCs w:val="20"/>
           <w:lang w:eastAsia="it-IT"/>
           <w14:ligatures w14:val="none"/>
         </w:rPr>
@@ -549,8 +576,8 @@
           <w:rFonts w:ascii="Consolas" w:eastAsia="Times New Roman" w:hAnsi="Consolas" w:cs="Times New Roman"/>
           <w:color w:val="CCCCCC"/>
           <w:kern w:val="0"/>
-          <w:sz w:val="21"/>
-          <w:szCs w:val="21"/>
+          <w:sz w:val="20"/>
+          <w:szCs w:val="20"/>
           <w:lang w:eastAsia="it-IT"/>
           <w14:ligatures w14:val="none"/>
         </w:rPr>
@@ -560,8 +587,8 @@
           <w:rFonts w:ascii="Consolas" w:eastAsia="Times New Roman" w:hAnsi="Consolas" w:cs="Times New Roman"/>
           <w:color w:val="6A9955"/>
           <w:kern w:val="0"/>
-          <w:sz w:val="21"/>
-          <w:szCs w:val="21"/>
+          <w:sz w:val="20"/>
+          <w:szCs w:val="20"/>
           <w:lang w:eastAsia="it-IT"/>
           <w14:ligatures w14:val="none"/>
         </w:rPr>
@@ -576,8 +603,8 @@
           <w:rFonts w:ascii="Consolas" w:eastAsia="Times New Roman" w:hAnsi="Consolas" w:cs="Times New Roman"/>
           <w:color w:val="CCCCCC"/>
           <w:kern w:val="0"/>
-          <w:sz w:val="21"/>
-          <w:szCs w:val="21"/>
+          <w:sz w:val="20"/>
+          <w:szCs w:val="20"/>
           <w:lang w:eastAsia="it-IT"/>
           <w14:ligatures w14:val="none"/>
         </w:rPr>
@@ -587,8 +614,8 @@
           <w:rFonts w:ascii="Consolas" w:eastAsia="Times New Roman" w:hAnsi="Consolas" w:cs="Times New Roman"/>
           <w:color w:val="9CDCFE"/>
           <w:kern w:val="0"/>
-          <w:sz w:val="21"/>
-          <w:szCs w:val="21"/>
+          <w:sz w:val="20"/>
+          <w:szCs w:val="20"/>
           <w:lang w:eastAsia="it-IT"/>
           <w14:ligatures w14:val="none"/>
         </w:rPr>
@@ -599,8 +626,8 @@
           <w:rFonts w:ascii="Consolas" w:eastAsia="Times New Roman" w:hAnsi="Consolas" w:cs="Times New Roman"/>
           <w:color w:val="CCCCCC"/>
           <w:kern w:val="0"/>
-          <w:sz w:val="21"/>
-          <w:szCs w:val="21"/>
+          <w:sz w:val="20"/>
+          <w:szCs w:val="20"/>
           <w:lang w:eastAsia="it-IT"/>
           <w14:ligatures w14:val="none"/>
         </w:rPr>
@@ -611,8 +638,8 @@
           <w:rFonts w:ascii="Consolas" w:eastAsia="Times New Roman" w:hAnsi="Consolas" w:cs="Times New Roman"/>
           <w:color w:val="DCDCAA"/>
           <w:kern w:val="0"/>
-          <w:sz w:val="21"/>
-          <w:szCs w:val="21"/>
+          <w:sz w:val="20"/>
+          <w:szCs w:val="20"/>
           <w:lang w:eastAsia="it-IT"/>
           <w14:ligatures w14:val="none"/>
         </w:rPr>
@@ -623,8 +650,8 @@
           <w:rFonts w:ascii="Consolas" w:eastAsia="Times New Roman" w:hAnsi="Consolas" w:cs="Times New Roman"/>
           <w:color w:val="CCCCCC"/>
           <w:kern w:val="0"/>
-          <w:sz w:val="21"/>
-          <w:szCs w:val="21"/>
+          <w:sz w:val="20"/>
+          <w:szCs w:val="20"/>
           <w:lang w:eastAsia="it-IT"/>
           <w14:ligatures w14:val="none"/>
         </w:rPr>
@@ -635,8 +662,8 @@
           <w:rFonts w:ascii="Consolas" w:eastAsia="Times New Roman" w:hAnsi="Consolas" w:cs="Times New Roman"/>
           <w:color w:val="6A9955"/>
           <w:kern w:val="0"/>
-          <w:sz w:val="21"/>
-          <w:szCs w:val="21"/>
+          <w:sz w:val="20"/>
+          <w:szCs w:val="20"/>
           <w:lang w:eastAsia="it-IT"/>
           <w14:ligatures w14:val="none"/>
         </w:rPr>
@@ -651,8 +678,8 @@
           <w:rFonts w:ascii="Consolas" w:eastAsia="Times New Roman" w:hAnsi="Consolas" w:cs="Times New Roman"/>
           <w:color w:val="CCCCCC"/>
           <w:kern w:val="0"/>
-          <w:sz w:val="21"/>
-          <w:szCs w:val="21"/>
+          <w:sz w:val="20"/>
+          <w:szCs w:val="20"/>
           <w:lang w:eastAsia="it-IT"/>
           <w14:ligatures w14:val="none"/>
         </w:rPr>
@@ -662,8 +689,8 @@
           <w:rFonts w:ascii="Consolas" w:eastAsia="Times New Roman" w:hAnsi="Consolas" w:cs="Times New Roman"/>
           <w:color w:val="4EC9B0"/>
           <w:kern w:val="0"/>
-          <w:sz w:val="21"/>
-          <w:szCs w:val="21"/>
+          <w:sz w:val="20"/>
+          <w:szCs w:val="20"/>
           <w:lang w:eastAsia="it-IT"/>
           <w14:ligatures w14:val="none"/>
         </w:rPr>
@@ -674,8 +701,8 @@
           <w:rFonts w:ascii="Consolas" w:eastAsia="Times New Roman" w:hAnsi="Consolas" w:cs="Times New Roman"/>
           <w:color w:val="CCCCCC"/>
           <w:kern w:val="0"/>
-          <w:sz w:val="21"/>
-          <w:szCs w:val="21"/>
+          <w:sz w:val="20"/>
+          <w:szCs w:val="20"/>
           <w:lang w:eastAsia="it-IT"/>
           <w14:ligatures w14:val="none"/>
         </w:rPr>
@@ -686,8 +713,8 @@
           <w:rFonts w:ascii="Consolas" w:eastAsia="Times New Roman" w:hAnsi="Consolas" w:cs="Times New Roman"/>
           <w:color w:val="DCDCAA"/>
           <w:kern w:val="0"/>
-          <w:sz w:val="21"/>
-          <w:szCs w:val="21"/>
+          <w:sz w:val="20"/>
+          <w:szCs w:val="20"/>
           <w:lang w:eastAsia="it-IT"/>
           <w14:ligatures w14:val="none"/>
         </w:rPr>
@@ -698,8 +725,8 @@
           <w:rFonts w:ascii="Consolas" w:eastAsia="Times New Roman" w:hAnsi="Consolas" w:cs="Times New Roman"/>
           <w:color w:val="CCCCCC"/>
           <w:kern w:val="0"/>
-          <w:sz w:val="21"/>
-          <w:szCs w:val="21"/>
+          <w:sz w:val="20"/>
+          <w:szCs w:val="20"/>
           <w:lang w:eastAsia="it-IT"/>
           <w14:ligatures w14:val="none"/>
         </w:rPr>
@@ -710,8 +737,8 @@
           <w:rFonts w:ascii="Consolas" w:eastAsia="Times New Roman" w:hAnsi="Consolas" w:cs="Times New Roman"/>
           <w:color w:val="9CDCFE"/>
           <w:kern w:val="0"/>
-          <w:sz w:val="21"/>
-          <w:szCs w:val="21"/>
+          <w:sz w:val="20"/>
+          <w:szCs w:val="20"/>
           <w:lang w:eastAsia="it-IT"/>
           <w14:ligatures w14:val="none"/>
         </w:rPr>
@@ -722,8 +749,8 @@
           <w:rFonts w:ascii="Consolas" w:eastAsia="Times New Roman" w:hAnsi="Consolas" w:cs="Times New Roman"/>
           <w:color w:val="CCCCCC"/>
           <w:kern w:val="0"/>
-          <w:sz w:val="21"/>
-          <w:szCs w:val="21"/>
+          <w:sz w:val="20"/>
+          <w:szCs w:val="20"/>
           <w:lang w:eastAsia="it-IT"/>
           <w14:ligatures w14:val="none"/>
         </w:rPr>
@@ -734,8 +761,8 @@
           <w:rFonts w:ascii="Consolas" w:eastAsia="Times New Roman" w:hAnsi="Consolas" w:cs="Times New Roman"/>
           <w:color w:val="6A9955"/>
           <w:kern w:val="0"/>
-          <w:sz w:val="21"/>
-          <w:szCs w:val="21"/>
+          <w:sz w:val="20"/>
+          <w:szCs w:val="20"/>
           <w:lang w:eastAsia="it-IT"/>
           <w14:ligatures w14:val="none"/>
         </w:rPr>
@@ -750,8 +777,8 @@
           <w:rFonts w:ascii="Consolas" w:eastAsia="Times New Roman" w:hAnsi="Consolas" w:cs="Times New Roman"/>
           <w:color w:val="CCCCCC"/>
           <w:kern w:val="0"/>
-          <w:sz w:val="21"/>
-          <w:szCs w:val="21"/>
+          <w:sz w:val="20"/>
+          <w:szCs w:val="20"/>
           <w:lang w:eastAsia="it-IT"/>
           <w14:ligatures w14:val="none"/>
         </w:rPr>
@@ -761,8 +788,8 @@
           <w:rFonts w:ascii="Consolas" w:eastAsia="Times New Roman" w:hAnsi="Consolas" w:cs="Times New Roman"/>
           <w:color w:val="6A9955"/>
           <w:kern w:val="0"/>
-          <w:sz w:val="21"/>
-          <w:szCs w:val="21"/>
+          <w:sz w:val="20"/>
+          <w:szCs w:val="20"/>
           <w:lang w:eastAsia="it-IT"/>
           <w14:ligatures w14:val="none"/>
         </w:rPr>
@@ -777,8 +804,8 @@
           <w:rFonts w:ascii="Consolas" w:eastAsia="Times New Roman" w:hAnsi="Consolas" w:cs="Times New Roman"/>
           <w:color w:val="CCCCCC"/>
           <w:kern w:val="0"/>
-          <w:sz w:val="21"/>
-          <w:szCs w:val="21"/>
+          <w:sz w:val="20"/>
+          <w:szCs w:val="20"/>
           <w:lang w:eastAsia="it-IT"/>
           <w14:ligatures w14:val="none"/>
         </w:rPr>
@@ -788,8 +815,8 @@
           <w:rFonts w:ascii="Consolas" w:eastAsia="Times New Roman" w:hAnsi="Consolas" w:cs="Times New Roman"/>
           <w:color w:val="9CDCFE"/>
           <w:kern w:val="0"/>
-          <w:sz w:val="21"/>
-          <w:szCs w:val="21"/>
+          <w:sz w:val="20"/>
+          <w:szCs w:val="20"/>
           <w:lang w:eastAsia="it-IT"/>
           <w14:ligatures w14:val="none"/>
         </w:rPr>
@@ -800,8 +827,8 @@
           <w:rFonts w:ascii="Consolas" w:eastAsia="Times New Roman" w:hAnsi="Consolas" w:cs="Times New Roman"/>
           <w:color w:val="CCCCCC"/>
           <w:kern w:val="0"/>
-          <w:sz w:val="21"/>
-          <w:szCs w:val="21"/>
+          <w:sz w:val="20"/>
+          <w:szCs w:val="20"/>
           <w:lang w:eastAsia="it-IT"/>
           <w14:ligatures w14:val="none"/>
         </w:rPr>
@@ -812,8 +839,8 @@
           <w:rFonts w:ascii="Consolas" w:eastAsia="Times New Roman" w:hAnsi="Consolas" w:cs="Times New Roman"/>
           <w:color w:val="DCDCAA"/>
           <w:kern w:val="0"/>
-          <w:sz w:val="21"/>
-          <w:szCs w:val="21"/>
+          <w:sz w:val="20"/>
+          <w:szCs w:val="20"/>
           <w:lang w:eastAsia="it-IT"/>
           <w14:ligatures w14:val="none"/>
         </w:rPr>
@@ -824,8 +851,8 @@
           <w:rFonts w:ascii="Consolas" w:eastAsia="Times New Roman" w:hAnsi="Consolas" w:cs="Times New Roman"/>
           <w:color w:val="CCCCCC"/>
           <w:kern w:val="0"/>
-          <w:sz w:val="21"/>
-          <w:szCs w:val="21"/>
+          <w:sz w:val="20"/>
+          <w:szCs w:val="20"/>
           <w:lang w:eastAsia="it-IT"/>
           <w14:ligatures w14:val="none"/>
         </w:rPr>
@@ -836,8 +863,8 @@
           <w:rFonts w:ascii="Consolas" w:eastAsia="Times New Roman" w:hAnsi="Consolas" w:cs="Times New Roman"/>
           <w:color w:val="6A9955"/>
           <w:kern w:val="0"/>
-          <w:sz w:val="21"/>
-          <w:szCs w:val="21"/>
+          <w:sz w:val="20"/>
+          <w:szCs w:val="20"/>
           <w:lang w:eastAsia="it-IT"/>
           <w14:ligatures w14:val="none"/>
         </w:rPr>
@@ -852,8 +879,8 @@
           <w:rFonts w:ascii="Consolas" w:eastAsia="Times New Roman" w:hAnsi="Consolas" w:cs="Times New Roman"/>
           <w:color w:val="CCCCCC"/>
           <w:kern w:val="0"/>
-          <w:sz w:val="21"/>
-          <w:szCs w:val="21"/>
+          <w:sz w:val="20"/>
+          <w:szCs w:val="20"/>
           <w:lang w:eastAsia="it-IT"/>
           <w14:ligatures w14:val="none"/>
         </w:rPr>
@@ -863,8 +890,8 @@
           <w:rFonts w:ascii="Consolas" w:eastAsia="Times New Roman" w:hAnsi="Consolas" w:cs="Times New Roman"/>
           <w:color w:val="4EC9B0"/>
           <w:kern w:val="0"/>
-          <w:sz w:val="21"/>
-          <w:szCs w:val="21"/>
+          <w:sz w:val="20"/>
+          <w:szCs w:val="20"/>
           <w:lang w:eastAsia="it-IT"/>
           <w14:ligatures w14:val="none"/>
         </w:rPr>
@@ -875,8 +902,8 @@
           <w:rFonts w:ascii="Consolas" w:eastAsia="Times New Roman" w:hAnsi="Consolas" w:cs="Times New Roman"/>
           <w:color w:val="CCCCCC"/>
           <w:kern w:val="0"/>
-          <w:sz w:val="21"/>
-          <w:szCs w:val="21"/>
+          <w:sz w:val="20"/>
+          <w:szCs w:val="20"/>
           <w:lang w:eastAsia="it-IT"/>
           <w14:ligatures w14:val="none"/>
         </w:rPr>
@@ -887,8 +914,8 @@
           <w:rFonts w:ascii="Consolas" w:eastAsia="Times New Roman" w:hAnsi="Consolas" w:cs="Times New Roman"/>
           <w:color w:val="DCDCAA"/>
           <w:kern w:val="0"/>
-          <w:sz w:val="21"/>
-          <w:szCs w:val="21"/>
+          <w:sz w:val="20"/>
+          <w:szCs w:val="20"/>
           <w:lang w:eastAsia="it-IT"/>
           <w14:ligatures w14:val="none"/>
         </w:rPr>
@@ -899,8 +926,8 @@
           <w:rFonts w:ascii="Consolas" w:eastAsia="Times New Roman" w:hAnsi="Consolas" w:cs="Times New Roman"/>
           <w:color w:val="CCCCCC"/>
           <w:kern w:val="0"/>
-          <w:sz w:val="21"/>
-          <w:szCs w:val="21"/>
+          <w:sz w:val="20"/>
+          <w:szCs w:val="20"/>
           <w:lang w:eastAsia="it-IT"/>
           <w14:ligatures w14:val="none"/>
         </w:rPr>
@@ -911,8 +938,8 @@
           <w:rFonts w:ascii="Consolas" w:eastAsia="Times New Roman" w:hAnsi="Consolas" w:cs="Times New Roman"/>
           <w:color w:val="9CDCFE"/>
           <w:kern w:val="0"/>
-          <w:sz w:val="21"/>
-          <w:szCs w:val="21"/>
+          <w:sz w:val="20"/>
+          <w:szCs w:val="20"/>
           <w:lang w:eastAsia="it-IT"/>
           <w14:ligatures w14:val="none"/>
         </w:rPr>
@@ -923,8 +950,8 @@
           <w:rFonts w:ascii="Consolas" w:eastAsia="Times New Roman" w:hAnsi="Consolas" w:cs="Times New Roman"/>
           <w:color w:val="CCCCCC"/>
           <w:kern w:val="0"/>
-          <w:sz w:val="21"/>
-          <w:szCs w:val="21"/>
+          <w:sz w:val="20"/>
+          <w:szCs w:val="20"/>
           <w:lang w:eastAsia="it-IT"/>
           <w14:ligatures w14:val="none"/>
         </w:rPr>
@@ -935,8 +962,8 @@
           <w:rFonts w:ascii="Consolas" w:eastAsia="Times New Roman" w:hAnsi="Consolas" w:cs="Times New Roman"/>
           <w:color w:val="6A9955"/>
           <w:kern w:val="0"/>
-          <w:sz w:val="21"/>
-          <w:szCs w:val="21"/>
+          <w:sz w:val="20"/>
+          <w:szCs w:val="20"/>
           <w:lang w:eastAsia="it-IT"/>
           <w14:ligatures w14:val="none"/>
         </w:rPr>
@@ -951,8 +978,8 @@
           <w:rFonts w:ascii="Consolas" w:eastAsia="Times New Roman" w:hAnsi="Consolas" w:cs="Times New Roman"/>
           <w:color w:val="CCCCCC"/>
           <w:kern w:val="0"/>
-          <w:sz w:val="21"/>
-          <w:szCs w:val="21"/>
+          <w:sz w:val="20"/>
+          <w:szCs w:val="20"/>
           <w:lang w:eastAsia="it-IT"/>
           <w14:ligatures w14:val="none"/>
         </w:rPr>
@@ -962,8 +989,8 @@
           <w:rFonts w:ascii="Consolas" w:eastAsia="Times New Roman" w:hAnsi="Consolas" w:cs="Times New Roman"/>
           <w:color w:val="4EC9B0"/>
           <w:kern w:val="0"/>
-          <w:sz w:val="21"/>
-          <w:szCs w:val="21"/>
+          <w:sz w:val="20"/>
+          <w:szCs w:val="20"/>
           <w:lang w:eastAsia="it-IT"/>
           <w14:ligatures w14:val="none"/>
         </w:rPr>
@@ -974,8 +1001,8 @@
           <w:rFonts w:ascii="Consolas" w:eastAsia="Times New Roman" w:hAnsi="Consolas" w:cs="Times New Roman"/>
           <w:color w:val="CCCCCC"/>
           <w:kern w:val="0"/>
-          <w:sz w:val="21"/>
-          <w:szCs w:val="21"/>
+          <w:sz w:val="20"/>
+          <w:szCs w:val="20"/>
           <w:lang w:eastAsia="it-IT"/>
           <w14:ligatures w14:val="none"/>
         </w:rPr>
@@ -986,8 +1013,8 @@
           <w:rFonts w:ascii="Consolas" w:eastAsia="Times New Roman" w:hAnsi="Consolas" w:cs="Times New Roman"/>
           <w:color w:val="DCDCAA"/>
           <w:kern w:val="0"/>
-          <w:sz w:val="21"/>
-          <w:szCs w:val="21"/>
+          <w:sz w:val="20"/>
+          <w:szCs w:val="20"/>
           <w:lang w:eastAsia="it-IT"/>
           <w14:ligatures w14:val="none"/>
         </w:rPr>
@@ -998,8 +1025,8 @@
           <w:rFonts w:ascii="Consolas" w:eastAsia="Times New Roman" w:hAnsi="Consolas" w:cs="Times New Roman"/>
           <w:color w:val="CCCCCC"/>
           <w:kern w:val="0"/>
-          <w:sz w:val="21"/>
-          <w:szCs w:val="21"/>
+          <w:sz w:val="20"/>
+          <w:szCs w:val="20"/>
           <w:lang w:eastAsia="it-IT"/>
           <w14:ligatures w14:val="none"/>
         </w:rPr>
@@ -1010,8 +1037,8 @@
           <w:rFonts w:ascii="Consolas" w:eastAsia="Times New Roman" w:hAnsi="Consolas" w:cs="Times New Roman"/>
           <w:color w:val="9CDCFE"/>
           <w:kern w:val="0"/>
-          <w:sz w:val="21"/>
-          <w:szCs w:val="21"/>
+          <w:sz w:val="20"/>
+          <w:szCs w:val="20"/>
           <w:lang w:eastAsia="it-IT"/>
           <w14:ligatures w14:val="none"/>
         </w:rPr>
@@ -1022,8 +1049,8 @@
           <w:rFonts w:ascii="Consolas" w:eastAsia="Times New Roman" w:hAnsi="Consolas" w:cs="Times New Roman"/>
           <w:color w:val="CCCCCC"/>
           <w:kern w:val="0"/>
-          <w:sz w:val="21"/>
-          <w:szCs w:val="21"/>
+          <w:sz w:val="20"/>
+          <w:szCs w:val="20"/>
           <w:lang w:eastAsia="it-IT"/>
           <w14:ligatures w14:val="none"/>
         </w:rPr>
@@ -1034,8 +1061,8 @@
           <w:rFonts w:ascii="Consolas" w:eastAsia="Times New Roman" w:hAnsi="Consolas" w:cs="Times New Roman"/>
           <w:color w:val="6A9955"/>
           <w:kern w:val="0"/>
-          <w:sz w:val="21"/>
-          <w:szCs w:val="21"/>
+          <w:sz w:val="20"/>
+          <w:szCs w:val="20"/>
           <w:lang w:eastAsia="it-IT"/>
           <w14:ligatures w14:val="none"/>
         </w:rPr>
@@ -1050,8 +1077,8 @@
           <w:rFonts w:ascii="Consolas" w:eastAsia="Times New Roman" w:hAnsi="Consolas" w:cs="Times New Roman"/>
           <w:color w:val="CCCCCC"/>
           <w:kern w:val="0"/>
-          <w:sz w:val="21"/>
-          <w:szCs w:val="21"/>
+          <w:sz w:val="20"/>
+          <w:szCs w:val="20"/>
           <w:lang w:eastAsia="it-IT"/>
           <w14:ligatures w14:val="none"/>
         </w:rPr>
@@ -1061,8 +1088,8 @@
           <w:rFonts w:ascii="Consolas" w:eastAsia="Times New Roman" w:hAnsi="Consolas" w:cs="Times New Roman"/>
           <w:color w:val="9CDCFE"/>
           <w:kern w:val="0"/>
-          <w:sz w:val="21"/>
-          <w:szCs w:val="21"/>
+          <w:sz w:val="20"/>
+          <w:szCs w:val="20"/>
           <w:lang w:eastAsia="it-IT"/>
           <w14:ligatures w14:val="none"/>
         </w:rPr>
@@ -1073,8 +1100,8 @@
           <w:rFonts w:ascii="Consolas" w:eastAsia="Times New Roman" w:hAnsi="Consolas" w:cs="Times New Roman"/>
           <w:color w:val="CCCCCC"/>
           <w:kern w:val="0"/>
-          <w:sz w:val="21"/>
-          <w:szCs w:val="21"/>
+          <w:sz w:val="20"/>
+          <w:szCs w:val="20"/>
           <w:lang w:eastAsia="it-IT"/>
           <w14:ligatures w14:val="none"/>
         </w:rPr>
@@ -1085,8 +1112,8 @@
           <w:rFonts w:ascii="Consolas" w:eastAsia="Times New Roman" w:hAnsi="Consolas" w:cs="Times New Roman"/>
           <w:color w:val="DCDCAA"/>
           <w:kern w:val="0"/>
-          <w:sz w:val="21"/>
-          <w:szCs w:val="21"/>
+          <w:sz w:val="20"/>
+          <w:szCs w:val="20"/>
           <w:lang w:eastAsia="it-IT"/>
           <w14:ligatures w14:val="none"/>
         </w:rPr>
@@ -1097,8 +1124,8 @@
           <w:rFonts w:ascii="Consolas" w:eastAsia="Times New Roman" w:hAnsi="Consolas" w:cs="Times New Roman"/>
           <w:color w:val="CCCCCC"/>
           <w:kern w:val="0"/>
-          <w:sz w:val="21"/>
-          <w:szCs w:val="21"/>
+          <w:sz w:val="20"/>
+          <w:szCs w:val="20"/>
           <w:lang w:eastAsia="it-IT"/>
           <w14:ligatures w14:val="none"/>
         </w:rPr>
@@ -1109,8 +1136,8 @@
           <w:rFonts w:ascii="Consolas" w:eastAsia="Times New Roman" w:hAnsi="Consolas" w:cs="Times New Roman"/>
           <w:color w:val="6A9955"/>
           <w:kern w:val="0"/>
-          <w:sz w:val="21"/>
-          <w:szCs w:val="21"/>
+          <w:sz w:val="20"/>
+          <w:szCs w:val="20"/>
           <w:lang w:eastAsia="it-IT"/>
           <w14:ligatures w14:val="none"/>
         </w:rPr>
@@ -1125,8 +1152,8 @@
           <w:rFonts w:ascii="Consolas" w:eastAsia="Times New Roman" w:hAnsi="Consolas" w:cs="Times New Roman"/>
           <w:color w:val="CCCCCC"/>
           <w:kern w:val="0"/>
-          <w:sz w:val="21"/>
-          <w:szCs w:val="21"/>
+          <w:sz w:val="20"/>
+          <w:szCs w:val="20"/>
           <w:lang w:eastAsia="it-IT"/>
           <w14:ligatures w14:val="none"/>
         </w:rPr>
@@ -1137,8 +1164,8 @@
           <w:rFonts w:ascii="Consolas" w:eastAsia="Times New Roman" w:hAnsi="Consolas" w:cs="Times New Roman"/>
           <w:color w:val="4EC9B0"/>
           <w:kern w:val="0"/>
-          <w:sz w:val="21"/>
-          <w:szCs w:val="21"/>
+          <w:sz w:val="20"/>
+          <w:szCs w:val="20"/>
           <w:lang w:eastAsia="it-IT"/>
           <w14:ligatures w14:val="none"/>
         </w:rPr>
@@ -1150,8 +1177,8 @@
           <w:rFonts w:ascii="Consolas" w:eastAsia="Times New Roman" w:hAnsi="Consolas" w:cs="Times New Roman"/>
           <w:color w:val="CCCCCC"/>
           <w:kern w:val="0"/>
-          <w:sz w:val="21"/>
-          <w:szCs w:val="21"/>
+          <w:sz w:val="20"/>
+          <w:szCs w:val="20"/>
           <w:lang w:eastAsia="it-IT"/>
           <w14:ligatures w14:val="none"/>
         </w:rPr>
@@ -1162,8 +1189,8 @@
           <w:rFonts w:ascii="Consolas" w:eastAsia="Times New Roman" w:hAnsi="Consolas" w:cs="Times New Roman"/>
           <w:color w:val="9CDCFE"/>
           <w:kern w:val="0"/>
-          <w:sz w:val="21"/>
-          <w:szCs w:val="21"/>
+          <w:sz w:val="20"/>
+          <w:szCs w:val="20"/>
           <w:lang w:eastAsia="it-IT"/>
           <w14:ligatures w14:val="none"/>
         </w:rPr>
@@ -1174,8 +1201,8 @@
           <w:rFonts w:ascii="Consolas" w:eastAsia="Times New Roman" w:hAnsi="Consolas" w:cs="Times New Roman"/>
           <w:color w:val="CCCCCC"/>
           <w:kern w:val="0"/>
-          <w:sz w:val="21"/>
-          <w:szCs w:val="21"/>
+          <w:sz w:val="20"/>
+          <w:szCs w:val="20"/>
           <w:lang w:eastAsia="it-IT"/>
           <w14:ligatures w14:val="none"/>
         </w:rPr>
@@ -1186,8 +1213,8 @@
           <w:rFonts w:ascii="Consolas" w:eastAsia="Times New Roman" w:hAnsi="Consolas" w:cs="Times New Roman"/>
           <w:color w:val="9CDCFE"/>
           <w:kern w:val="0"/>
-          <w:sz w:val="21"/>
-          <w:szCs w:val="21"/>
+          <w:sz w:val="20"/>
+          <w:szCs w:val="20"/>
           <w:lang w:eastAsia="it-IT"/>
           <w14:ligatures w14:val="none"/>
         </w:rPr>
@@ -1198,8 +1225,8 @@
           <w:rFonts w:ascii="Consolas" w:eastAsia="Times New Roman" w:hAnsi="Consolas" w:cs="Times New Roman"/>
           <w:color w:val="CCCCCC"/>
           <w:kern w:val="0"/>
-          <w:sz w:val="21"/>
-          <w:szCs w:val="21"/>
+          <w:sz w:val="20"/>
+          <w:szCs w:val="20"/>
           <w:lang w:eastAsia="it-IT"/>
           <w14:ligatures w14:val="none"/>
         </w:rPr>
@@ -1210,8 +1237,8 @@
           <w:rFonts w:ascii="Consolas" w:eastAsia="Times New Roman" w:hAnsi="Consolas" w:cs="Times New Roman"/>
           <w:color w:val="6A9955"/>
           <w:kern w:val="0"/>
-          <w:sz w:val="21"/>
-          <w:szCs w:val="21"/>
+          <w:sz w:val="20"/>
+          <w:szCs w:val="20"/>
           <w:lang w:eastAsia="it-IT"/>
           <w14:ligatures w14:val="none"/>
         </w:rPr>
@@ -1226,8 +1253,8 @@
           <w:rFonts w:ascii="Consolas" w:eastAsia="Times New Roman" w:hAnsi="Consolas" w:cs="Times New Roman"/>
           <w:color w:val="CCCCCC"/>
           <w:kern w:val="0"/>
-          <w:sz w:val="21"/>
-          <w:szCs w:val="21"/>
+          <w:sz w:val="20"/>
+          <w:szCs w:val="20"/>
           <w:lang w:eastAsia="it-IT"/>
           <w14:ligatures w14:val="none"/>
         </w:rPr>
@@ -1237,8 +1264,8 @@
           <w:rFonts w:ascii="Consolas" w:eastAsia="Times New Roman" w:hAnsi="Consolas" w:cs="Times New Roman"/>
           <w:color w:val="4EC9B0"/>
           <w:kern w:val="0"/>
-          <w:sz w:val="21"/>
-          <w:szCs w:val="21"/>
+          <w:sz w:val="20"/>
+          <w:szCs w:val="20"/>
           <w:lang w:eastAsia="it-IT"/>
           <w14:ligatures w14:val="none"/>
         </w:rPr>
@@ -1249,8 +1276,8 @@
           <w:rFonts w:ascii="Consolas" w:eastAsia="Times New Roman" w:hAnsi="Consolas" w:cs="Times New Roman"/>
           <w:color w:val="CCCCCC"/>
           <w:kern w:val="0"/>
-          <w:sz w:val="21"/>
-          <w:szCs w:val="21"/>
+          <w:sz w:val="20"/>
+          <w:szCs w:val="20"/>
           <w:lang w:eastAsia="it-IT"/>
           <w14:ligatures w14:val="none"/>
         </w:rPr>
@@ -1261,8 +1288,8 @@
           <w:rFonts w:ascii="Consolas" w:eastAsia="Times New Roman" w:hAnsi="Consolas" w:cs="Times New Roman"/>
           <w:color w:val="9CDCFE"/>
           <w:kern w:val="0"/>
-          <w:sz w:val="21"/>
-          <w:szCs w:val="21"/>
+          <w:sz w:val="20"/>
+          <w:szCs w:val="20"/>
           <w:lang w:eastAsia="it-IT"/>
           <w14:ligatures w14:val="none"/>
         </w:rPr>
@@ -1273,8 +1300,8 @@
           <w:rFonts w:ascii="Consolas" w:eastAsia="Times New Roman" w:hAnsi="Consolas" w:cs="Times New Roman"/>
           <w:color w:val="CCCCCC"/>
           <w:kern w:val="0"/>
-          <w:sz w:val="21"/>
-          <w:szCs w:val="21"/>
+          <w:sz w:val="20"/>
+          <w:szCs w:val="20"/>
           <w:lang w:eastAsia="it-IT"/>
           <w14:ligatures w14:val="none"/>
         </w:rPr>
@@ -1285,8 +1312,8 @@
           <w:rFonts w:ascii="Consolas" w:eastAsia="Times New Roman" w:hAnsi="Consolas" w:cs="Times New Roman"/>
           <w:color w:val="9CDCFE"/>
           <w:kern w:val="0"/>
-          <w:sz w:val="21"/>
-          <w:szCs w:val="21"/>
+          <w:sz w:val="20"/>
+          <w:szCs w:val="20"/>
           <w:lang w:eastAsia="it-IT"/>
           <w14:ligatures w14:val="none"/>
         </w:rPr>
@@ -1297,8 +1324,8 @@
           <w:rFonts w:ascii="Consolas" w:eastAsia="Times New Roman" w:hAnsi="Consolas" w:cs="Times New Roman"/>
           <w:color w:val="CCCCCC"/>
           <w:kern w:val="0"/>
-          <w:sz w:val="21"/>
-          <w:szCs w:val="21"/>
+          <w:sz w:val="20"/>
+          <w:szCs w:val="20"/>
           <w:lang w:eastAsia="it-IT"/>
           <w14:ligatures w14:val="none"/>
         </w:rPr>
@@ -1309,8 +1336,8 @@
           <w:rFonts w:ascii="Consolas" w:eastAsia="Times New Roman" w:hAnsi="Consolas" w:cs="Times New Roman"/>
           <w:color w:val="6A9955"/>
           <w:kern w:val="0"/>
-          <w:sz w:val="21"/>
-          <w:szCs w:val="21"/>
+          <w:sz w:val="20"/>
+          <w:szCs w:val="20"/>
           <w:lang w:eastAsia="it-IT"/>
           <w14:ligatures w14:val="none"/>
         </w:rPr>
@@ -1325,8 +1352,8 @@
           <w:rFonts w:ascii="Consolas" w:eastAsia="Times New Roman" w:hAnsi="Consolas" w:cs="Times New Roman"/>
           <w:color w:val="CCCCCC"/>
           <w:kern w:val="0"/>
-          <w:sz w:val="21"/>
-          <w:szCs w:val="21"/>
+          <w:sz w:val="20"/>
+          <w:szCs w:val="20"/>
           <w:lang w:eastAsia="it-IT"/>
           <w14:ligatures w14:val="none"/>
         </w:rPr>
@@ -1336,8 +1363,8 @@
           <w:rFonts w:ascii="Consolas" w:eastAsia="Times New Roman" w:hAnsi="Consolas" w:cs="Times New Roman"/>
           <w:color w:val="4EC9B0"/>
           <w:kern w:val="0"/>
-          <w:sz w:val="21"/>
-          <w:szCs w:val="21"/>
+          <w:sz w:val="20"/>
+          <w:szCs w:val="20"/>
           <w:lang w:eastAsia="it-IT"/>
           <w14:ligatures w14:val="none"/>
         </w:rPr>
@@ -1348,8 +1375,8 @@
           <w:rFonts w:ascii="Consolas" w:eastAsia="Times New Roman" w:hAnsi="Consolas" w:cs="Times New Roman"/>
           <w:color w:val="CCCCCC"/>
           <w:kern w:val="0"/>
-          <w:sz w:val="21"/>
-          <w:szCs w:val="21"/>
+          <w:sz w:val="20"/>
+          <w:szCs w:val="20"/>
           <w:lang w:eastAsia="it-IT"/>
           <w14:ligatures w14:val="none"/>
         </w:rPr>
@@ -1360,8 +1387,8 @@
           <w:rFonts w:ascii="Consolas" w:eastAsia="Times New Roman" w:hAnsi="Consolas" w:cs="Times New Roman"/>
           <w:color w:val="9CDCFE"/>
           <w:kern w:val="0"/>
-          <w:sz w:val="21"/>
-          <w:szCs w:val="21"/>
+          <w:sz w:val="20"/>
+          <w:szCs w:val="20"/>
           <w:lang w:eastAsia="it-IT"/>
           <w14:ligatures w14:val="none"/>
         </w:rPr>
@@ -1372,8 +1399,8 @@
           <w:rFonts w:ascii="Consolas" w:eastAsia="Times New Roman" w:hAnsi="Consolas" w:cs="Times New Roman"/>
           <w:color w:val="CCCCCC"/>
           <w:kern w:val="0"/>
-          <w:sz w:val="21"/>
-          <w:szCs w:val="21"/>
+          <w:sz w:val="20"/>
+          <w:szCs w:val="20"/>
           <w:lang w:eastAsia="it-IT"/>
           <w14:ligatures w14:val="none"/>
         </w:rPr>
@@ -1384,8 +1411,8 @@
           <w:rFonts w:ascii="Consolas" w:eastAsia="Times New Roman" w:hAnsi="Consolas" w:cs="Times New Roman"/>
           <w:color w:val="9CDCFE"/>
           <w:kern w:val="0"/>
-          <w:sz w:val="21"/>
-          <w:szCs w:val="21"/>
+          <w:sz w:val="20"/>
+          <w:szCs w:val="20"/>
           <w:lang w:eastAsia="it-IT"/>
           <w14:ligatures w14:val="none"/>
         </w:rPr>
@@ -1396,8 +1423,8 @@
           <w:rFonts w:ascii="Consolas" w:eastAsia="Times New Roman" w:hAnsi="Consolas" w:cs="Times New Roman"/>
           <w:color w:val="CCCCCC"/>
           <w:kern w:val="0"/>
-          <w:sz w:val="21"/>
-          <w:szCs w:val="21"/>
+          <w:sz w:val="20"/>
+          <w:szCs w:val="20"/>
           <w:lang w:eastAsia="it-IT"/>
           <w14:ligatures w14:val="none"/>
         </w:rPr>
@@ -1408,8 +1435,8 @@
           <w:rFonts w:ascii="Consolas" w:eastAsia="Times New Roman" w:hAnsi="Consolas" w:cs="Times New Roman"/>
           <w:color w:val="6A9955"/>
           <w:kern w:val="0"/>
-          <w:sz w:val="21"/>
-          <w:szCs w:val="21"/>
+          <w:sz w:val="20"/>
+          <w:szCs w:val="20"/>
           <w:lang w:eastAsia="it-IT"/>
           <w14:ligatures w14:val="none"/>
         </w:rPr>
@@ -1424,8 +1451,8 @@
           <w:rFonts w:ascii="Consolas" w:eastAsia="Times New Roman" w:hAnsi="Consolas" w:cs="Times New Roman"/>
           <w:color w:val="CCCCCC"/>
           <w:kern w:val="0"/>
-          <w:sz w:val="21"/>
-          <w:szCs w:val="21"/>
+          <w:sz w:val="20"/>
+          <w:szCs w:val="20"/>
           <w:lang w:eastAsia="it-IT"/>
           <w14:ligatures w14:val="none"/>
         </w:rPr>
@@ -1435,8 +1462,8 @@
           <w:rFonts w:ascii="Consolas" w:eastAsia="Times New Roman" w:hAnsi="Consolas" w:cs="Times New Roman"/>
           <w:color w:val="4EC9B0"/>
           <w:kern w:val="0"/>
-          <w:sz w:val="21"/>
-          <w:szCs w:val="21"/>
+          <w:sz w:val="20"/>
+          <w:szCs w:val="20"/>
           <w:lang w:eastAsia="it-IT"/>
           <w14:ligatures w14:val="none"/>
         </w:rPr>
@@ -1447,8 +1474,8 @@
           <w:rFonts w:ascii="Consolas" w:eastAsia="Times New Roman" w:hAnsi="Consolas" w:cs="Times New Roman"/>
           <w:color w:val="CCCCCC"/>
           <w:kern w:val="0"/>
-          <w:sz w:val="21"/>
-          <w:szCs w:val="21"/>
+          <w:sz w:val="20"/>
+          <w:szCs w:val="20"/>
           <w:lang w:eastAsia="it-IT"/>
           <w14:ligatures w14:val="none"/>
         </w:rPr>
@@ -1459,8 +1486,8 @@
           <w:rFonts w:ascii="Consolas" w:eastAsia="Times New Roman" w:hAnsi="Consolas" w:cs="Times New Roman"/>
           <w:color w:val="9CDCFE"/>
           <w:kern w:val="0"/>
-          <w:sz w:val="21"/>
-          <w:szCs w:val="21"/>
+          <w:sz w:val="20"/>
+          <w:szCs w:val="20"/>
           <w:lang w:eastAsia="it-IT"/>
           <w14:ligatures w14:val="none"/>
         </w:rPr>
@@ -1471,8 +1498,8 @@
           <w:rFonts w:ascii="Consolas" w:eastAsia="Times New Roman" w:hAnsi="Consolas" w:cs="Times New Roman"/>
           <w:color w:val="CCCCCC"/>
           <w:kern w:val="0"/>
-          <w:sz w:val="21"/>
-          <w:szCs w:val="21"/>
+          <w:sz w:val="20"/>
+          <w:szCs w:val="20"/>
           <w:lang w:eastAsia="it-IT"/>
           <w14:ligatures w14:val="none"/>
         </w:rPr>
@@ -1483,8 +1510,8 @@
           <w:rFonts w:ascii="Consolas" w:eastAsia="Times New Roman" w:hAnsi="Consolas" w:cs="Times New Roman"/>
           <w:color w:val="9CDCFE"/>
           <w:kern w:val="0"/>
-          <w:sz w:val="21"/>
-          <w:szCs w:val="21"/>
+          <w:sz w:val="20"/>
+          <w:szCs w:val="20"/>
           <w:lang w:eastAsia="it-IT"/>
           <w14:ligatures w14:val="none"/>
         </w:rPr>
@@ -1495,8 +1522,8 @@
           <w:rFonts w:ascii="Consolas" w:eastAsia="Times New Roman" w:hAnsi="Consolas" w:cs="Times New Roman"/>
           <w:color w:val="CCCCCC"/>
           <w:kern w:val="0"/>
-          <w:sz w:val="21"/>
-          <w:szCs w:val="21"/>
+          <w:sz w:val="20"/>
+          <w:szCs w:val="20"/>
           <w:lang w:eastAsia="it-IT"/>
           <w14:ligatures w14:val="none"/>
         </w:rPr>
@@ -1507,8 +1534,8 @@
           <w:rFonts w:ascii="Consolas" w:eastAsia="Times New Roman" w:hAnsi="Consolas" w:cs="Times New Roman"/>
           <w:color w:val="6A9955"/>
           <w:kern w:val="0"/>
-          <w:sz w:val="21"/>
-          <w:szCs w:val="21"/>
+          <w:sz w:val="20"/>
+          <w:szCs w:val="20"/>
           <w:lang w:eastAsia="it-IT"/>
           <w14:ligatures w14:val="none"/>
         </w:rPr>
@@ -1525,10 +1552,10 @@
       <w:r>
         <w:lastRenderedPageBreak/>
         <w:drawing>
-          <wp:inline distT="0" distB="0" distL="0" distR="0" wp14:anchorId="6D89F28D" wp14:editId="5B03E9AD">
-            <wp:extent cx="5083791" cy="4934516"/>
-            <wp:effectExtent l="0" t="0" r="3175" b="0"/>
-            <wp:docPr id="1554227697" name="Immagine 1" descr="Immagine che contiene testo, schermata, schermo&#10;&#10;Descrizione generata automaticamente"/>
+          <wp:inline distT="0" distB="0" distL="0" distR="0" wp14:anchorId="4F560316" wp14:editId="4EDF4D6A">
+            <wp:extent cx="4531675" cy="5029200"/>
+            <wp:effectExtent l="0" t="0" r="2540" b="0"/>
+            <wp:docPr id="1343080438" name="Immagine 1" descr="Immagine che contiene testo, schermata, software&#10;&#10;Descrizione generata automaticamente"/>
             <wp:cNvGraphicFramePr>
               <a:graphicFrameLocks xmlns:a="http://schemas.openxmlformats.org/drawingml/2006/main" noChangeAspect="1"/>
             </wp:cNvGraphicFramePr>
@@ -1536,7 +1563,7 @@
               <a:graphicData uri="http://schemas.openxmlformats.org/drawingml/2006/picture">
                 <pic:pic xmlns:pic="http://schemas.openxmlformats.org/drawingml/2006/picture">
                   <pic:nvPicPr>
-                    <pic:cNvPr id="1554227697" name="Immagine 1" descr="Immagine che contiene testo, schermata, schermo&#10;&#10;Descrizione generata automaticamente"/>
+                    <pic:cNvPr id="1343080438" name="Immagine 1" descr="Immagine che contiene testo, schermata, software&#10;&#10;Descrizione generata automaticamente"/>
                     <pic:cNvPicPr/>
                   </pic:nvPicPr>
                   <pic:blipFill>
@@ -1548,7 +1575,7 @@
                   <pic:spPr>
                     <a:xfrm>
                       <a:off x="0" y="0"/>
-                      <a:ext cx="5105727" cy="4955808"/>
+                      <a:ext cx="4540210" cy="5038672"/>
                     </a:xfrm>
                     <a:prstGeom prst="rect">
                       <a:avLst/>
@@ -1571,18 +1598,18 @@
           <w:kern w:val="0"/>
           <w:sz w:val="21"/>
           <w:szCs w:val="21"/>
-          <w:lang w:eastAsia="it-IT"/>
-          <w14:ligatures w14:val="none"/>
-        </w:rPr>
-      </w:pPr>
-      <w:r>
-        <w:rPr>
-          <w:rFonts w:ascii="Consolas" w:eastAsia="Times New Roman" w:hAnsi="Consolas" w:cs="Times New Roman"/>
-          <w:color w:val="CCCCCC"/>
-          <w:kern w:val="0"/>
-          <w:sz w:val="21"/>
-          <w:szCs w:val="21"/>
-          <w:lang w:eastAsia="it-IT"/>
+          <w:lang w:val="en-US" w:eastAsia="it-IT"/>
+          <w14:ligatures w14:val="none"/>
+        </w:rPr>
+      </w:pPr>
+      <w:r>
+        <w:rPr>
+          <w:rFonts w:ascii="Consolas" w:eastAsia="Times New Roman" w:hAnsi="Consolas" w:cs="Times New Roman"/>
+          <w:color w:val="CCCCCC"/>
+          <w:kern w:val="0"/>
+          <w:sz w:val="21"/>
+          <w:szCs w:val="21"/>
+          <w:lang w:val="en-US" w:eastAsia="it-IT"/>
           <w14:ligatures w14:val="none"/>
         </w:rPr>
         <w:t> </w:t>
@@ -1594,7 +1621,7 @@
           <w:kern w:val="0"/>
           <w:sz w:val="21"/>
           <w:szCs w:val="21"/>
-          <w:lang w:eastAsia="it-IT"/>
+          <w:lang w:val="en-US" w:eastAsia="it-IT"/>
           <w14:ligatures w14:val="none"/>
         </w:rPr>
         <w:t>int</w:t>
@@ -1606,7 +1633,7 @@
           <w:kern w:val="0"/>
           <w:sz w:val="21"/>
           <w:szCs w:val="21"/>
-          <w:lang w:eastAsia="it-IT"/>
+          <w:lang w:val="en-US" w:eastAsia="it-IT"/>
           <w14:ligatures w14:val="none"/>
         </w:rPr>
         <w:t xml:space="preserve"> </w:t>
@@ -1618,7 +1645,7 @@
           <w:kern w:val="0"/>
           <w:sz w:val="21"/>
           <w:szCs w:val="21"/>
-          <w:lang w:eastAsia="it-IT"/>
+          <w:lang w:val="en-US" w:eastAsia="it-IT"/>
           <w14:ligatures w14:val="none"/>
         </w:rPr>
         <w:t>main</w:t>
@@ -1630,7 +1657,7 @@
           <w:kern w:val="0"/>
           <w:sz w:val="21"/>
           <w:szCs w:val="21"/>
-          <w:lang w:eastAsia="it-IT"/>
+          <w:lang w:val="en-US" w:eastAsia="it-IT"/>
           <w14:ligatures w14:val="none"/>
         </w:rPr>
         <w:t>() {</w:t>
@@ -1646,18 +1673,18 @@
           <w:kern w:val="0"/>
           <w:sz w:val="21"/>
           <w:szCs w:val="21"/>
-          <w:lang w:eastAsia="it-IT"/>
-          <w14:ligatures w14:val="none"/>
-        </w:rPr>
-      </w:pPr>
-      <w:r>
-        <w:rPr>
-          <w:rFonts w:ascii="Consolas" w:eastAsia="Times New Roman" w:hAnsi="Consolas" w:cs="Times New Roman"/>
-          <w:color w:val="CCCCCC"/>
-          <w:kern w:val="0"/>
-          <w:sz w:val="21"/>
-          <w:szCs w:val="21"/>
-          <w:lang w:eastAsia="it-IT"/>
+          <w:lang w:val="en-US" w:eastAsia="it-IT"/>
+          <w14:ligatures w14:val="none"/>
+        </w:rPr>
+      </w:pPr>
+      <w:r>
+        <w:rPr>
+          <w:rFonts w:ascii="Consolas" w:eastAsia="Times New Roman" w:hAnsi="Consolas" w:cs="Times New Roman"/>
+          <w:color w:val="CCCCCC"/>
+          <w:kern w:val="0"/>
+          <w:sz w:val="21"/>
+          <w:szCs w:val="21"/>
+          <w:lang w:val="en-US" w:eastAsia="it-IT"/>
           <w14:ligatures w14:val="none"/>
         </w:rPr>
         <w:t>   </w:t>
@@ -1669,7 +1696,7 @@
           <w:kern w:val="0"/>
           <w:sz w:val="21"/>
           <w:szCs w:val="21"/>
-          <w:lang w:eastAsia="it-IT"/>
+          <w:lang w:val="en-US" w:eastAsia="it-IT"/>
           <w14:ligatures w14:val="none"/>
         </w:rPr>
         <w:t>cout</w:t>
@@ -1681,7 +1708,7 @@
           <w:kern w:val="0"/>
           <w:sz w:val="21"/>
           <w:szCs w:val="21"/>
-          <w:lang w:eastAsia="it-IT"/>
+          <w:lang w:val="en-US" w:eastAsia="it-IT"/>
           <w14:ligatures w14:val="none"/>
         </w:rPr>
         <w:t xml:space="preserve"> </w:t>
@@ -1693,7 +1720,7 @@
           <w:kern w:val="0"/>
           <w:sz w:val="21"/>
           <w:szCs w:val="21"/>
-          <w:lang w:eastAsia="it-IT"/>
+          <w:lang w:val="en-US" w:eastAsia="it-IT"/>
           <w14:ligatures w14:val="none"/>
         </w:rPr>
         <w:t>&lt;&lt;</w:t>
@@ -1705,7 +1732,7 @@
           <w:kern w:val="0"/>
           <w:sz w:val="21"/>
           <w:szCs w:val="21"/>
-          <w:lang w:eastAsia="it-IT"/>
+          <w:lang w:val="en-US" w:eastAsia="it-IT"/>
           <w14:ligatures w14:val="none"/>
         </w:rPr>
         <w:t xml:space="preserve"> </w:t>
@@ -1717,7 +1744,7 @@
           <w:kern w:val="0"/>
           <w:sz w:val="21"/>
           <w:szCs w:val="21"/>
-          <w:lang w:eastAsia="it-IT"/>
+          <w:lang w:val="en-US" w:eastAsia="it-IT"/>
           <w14:ligatures w14:val="none"/>
         </w:rPr>
         <w:t>"**1</w:t>
@@ -1729,7 +1756,7 @@
           <w:kern w:val="0"/>
           <w:sz w:val="21"/>
           <w:szCs w:val="21"/>
-          <w:lang w:eastAsia="it-IT"/>
+          <w:lang w:val="en-US" w:eastAsia="it-IT"/>
           <w14:ligatures w14:val="none"/>
         </w:rPr>
         <w:t>\n</w:t>
@@ -1741,7 +1768,7 @@
           <w:kern w:val="0"/>
           <w:sz w:val="21"/>
           <w:szCs w:val="21"/>
-          <w:lang w:eastAsia="it-IT"/>
+          <w:lang w:val="en-US" w:eastAsia="it-IT"/>
           <w14:ligatures w14:val="none"/>
         </w:rPr>
         <w:t>"</w:t>
@@ -1753,7 +1780,7 @@
           <w:kern w:val="0"/>
           <w:sz w:val="21"/>
           <w:szCs w:val="21"/>
-          <w:lang w:eastAsia="it-IT"/>
+          <w:lang w:val="en-US" w:eastAsia="it-IT"/>
           <w14:ligatures w14:val="none"/>
         </w:rPr>
         <w:t>;</w:t>
@@ -1765,10 +1792,22 @@
           <w:kern w:val="0"/>
           <w:sz w:val="21"/>
           <w:szCs w:val="21"/>
-          <w:lang w:eastAsia="it-IT"/>
-          <w14:ligatures w14:val="none"/>
-        </w:rPr>
-        <w:t xml:space="preserve"> // 9 C01 9 Cc</w:t>
+          <w:lang w:val="en-US" w:eastAsia="it-IT"/>
+          <w14:ligatures w14:val="none"/>
+        </w:rPr>
+        <w:t xml:space="preserve"> // 9 C01</w:t>
+      </w:r>
+      <w:r>
+        <w:rPr>
+          <w:rFonts w:ascii="Consolas" w:eastAsia="Times New Roman" w:hAnsi="Consolas" w:cs="Times New Roman"/>
+          <w:color w:val="6A9955"/>
+          <w:kern w:val="0"/>
+          <w:sz w:val="21"/>
+          <w:szCs w:val="21"/>
+          <w:lang w:val="en-US" w:eastAsia="it-IT"/>
+          <w14:ligatures w14:val="none"/>
+        </w:rPr>
+        <w:t xml:space="preserve"> </w:t>
       </w:r>
     </w:p>
     <w:p>
@@ -1781,18 +1820,18 @@
           <w:kern w:val="0"/>
           <w:sz w:val="21"/>
           <w:szCs w:val="21"/>
-          <w:lang w:eastAsia="it-IT"/>
-          <w14:ligatures w14:val="none"/>
-        </w:rPr>
-      </w:pPr>
-      <w:r>
-        <w:rPr>
-          <w:rFonts w:ascii="Consolas" w:eastAsia="Times New Roman" w:hAnsi="Consolas" w:cs="Times New Roman"/>
-          <w:color w:val="CCCCCC"/>
-          <w:kern w:val="0"/>
-          <w:sz w:val="21"/>
-          <w:szCs w:val="21"/>
-          <w:lang w:eastAsia="it-IT"/>
+          <w:lang w:val="en-US" w:eastAsia="it-IT"/>
+          <w14:ligatures w14:val="none"/>
+        </w:rPr>
+      </w:pPr>
+      <w:r>
+        <w:rPr>
+          <w:rFonts w:ascii="Consolas" w:eastAsia="Times New Roman" w:hAnsi="Consolas" w:cs="Times New Roman"/>
+          <w:color w:val="CCCCCC"/>
+          <w:kern w:val="0"/>
+          <w:sz w:val="21"/>
+          <w:szCs w:val="21"/>
+          <w:lang w:val="en-US" w:eastAsia="it-IT"/>
           <w14:ligatures w14:val="none"/>
         </w:rPr>
         <w:t>   </w:t>
@@ -1804,7 +1843,7 @@
           <w:kern w:val="0"/>
           <w:sz w:val="21"/>
           <w:szCs w:val="21"/>
-          <w:lang w:eastAsia="it-IT"/>
+          <w:lang w:val="en-US" w:eastAsia="it-IT"/>
           <w14:ligatures w14:val="none"/>
         </w:rPr>
         <w:t>C</w:t>
@@ -1816,7 +1855,7 @@
           <w:kern w:val="0"/>
           <w:sz w:val="21"/>
           <w:szCs w:val="21"/>
-          <w:lang w:eastAsia="it-IT"/>
+          <w:lang w:val="en-US" w:eastAsia="it-IT"/>
           <w14:ligatures w14:val="none"/>
         </w:rPr>
         <w:t xml:space="preserve"> </w:t>
@@ -1828,7 +1867,7 @@
           <w:kern w:val="0"/>
           <w:sz w:val="21"/>
           <w:szCs w:val="21"/>
-          <w:lang w:eastAsia="it-IT"/>
+          <w:lang w:val="en-US" w:eastAsia="it-IT"/>
           <w14:ligatures w14:val="none"/>
         </w:rPr>
         <w:t>c</w:t>
@@ -1840,7 +1879,7 @@
           <w:kern w:val="0"/>
           <w:sz w:val="21"/>
           <w:szCs w:val="21"/>
-          <w:lang w:eastAsia="it-IT"/>
+          <w:lang w:val="en-US" w:eastAsia="it-IT"/>
           <w14:ligatures w14:val="none"/>
         </w:rPr>
         <w:t>(</w:t>
@@ -1852,7 +1891,7 @@
           <w:kern w:val="0"/>
           <w:sz w:val="21"/>
           <w:szCs w:val="21"/>
-          <w:lang w:eastAsia="it-IT"/>
+          <w:lang w:val="en-US" w:eastAsia="it-IT"/>
           <w14:ligatures w14:val="none"/>
         </w:rPr>
         <w:t>7</w:t>
@@ -1864,7 +1903,7 @@
           <w:kern w:val="0"/>
           <w:sz w:val="21"/>
           <w:szCs w:val="21"/>
-          <w:lang w:eastAsia="it-IT"/>
+          <w:lang w:val="en-US" w:eastAsia="it-IT"/>
           <w14:ligatures w14:val="none"/>
         </w:rPr>
         <w:t xml:space="preserve">); </w:t>
@@ -1876,7 +1915,7 @@
           <w:kern w:val="0"/>
           <w:sz w:val="21"/>
           <w:szCs w:val="21"/>
-          <w:lang w:eastAsia="it-IT"/>
+          <w:lang w:val="en-US" w:eastAsia="it-IT"/>
           <w14:ligatures w14:val="none"/>
         </w:rPr>
         <w:t>cout</w:t>
@@ -1888,7 +1927,7 @@
           <w:kern w:val="0"/>
           <w:sz w:val="21"/>
           <w:szCs w:val="21"/>
-          <w:lang w:eastAsia="it-IT"/>
+          <w:lang w:val="en-US" w:eastAsia="it-IT"/>
           <w14:ligatures w14:val="none"/>
         </w:rPr>
         <w:t xml:space="preserve"> </w:t>
@@ -1900,7 +1939,7 @@
           <w:kern w:val="0"/>
           <w:sz w:val="21"/>
           <w:szCs w:val="21"/>
-          <w:lang w:eastAsia="it-IT"/>
+          <w:lang w:val="en-US" w:eastAsia="it-IT"/>
           <w14:ligatures w14:val="none"/>
         </w:rPr>
         <w:t>&lt;&lt;</w:t>
@@ -1912,7 +1951,7 @@
           <w:kern w:val="0"/>
           <w:sz w:val="21"/>
           <w:szCs w:val="21"/>
-          <w:lang w:eastAsia="it-IT"/>
+          <w:lang w:val="en-US" w:eastAsia="it-IT"/>
           <w14:ligatures w14:val="none"/>
         </w:rPr>
         <w:t xml:space="preserve"> </w:t>
@@ -1924,7 +1963,7 @@
           <w:kern w:val="0"/>
           <w:sz w:val="21"/>
           <w:szCs w:val="21"/>
-          <w:lang w:eastAsia="it-IT"/>
+          <w:lang w:val="en-US" w:eastAsia="it-IT"/>
           <w14:ligatures w14:val="none"/>
         </w:rPr>
         <w:t>"**2</w:t>
@@ -1936,7 +1975,7 @@
           <w:kern w:val="0"/>
           <w:sz w:val="21"/>
           <w:szCs w:val="21"/>
-          <w:lang w:eastAsia="it-IT"/>
+          <w:lang w:val="en-US" w:eastAsia="it-IT"/>
           <w14:ligatures w14:val="none"/>
         </w:rPr>
         <w:t>\n</w:t>
@@ -1948,7 +1987,7 @@
           <w:kern w:val="0"/>
           <w:sz w:val="21"/>
           <w:szCs w:val="21"/>
-          <w:lang w:eastAsia="it-IT"/>
+          <w:lang w:val="en-US" w:eastAsia="it-IT"/>
           <w14:ligatures w14:val="none"/>
         </w:rPr>
         <w:t>"</w:t>
@@ -1960,7 +1999,7 @@
           <w:kern w:val="0"/>
           <w:sz w:val="21"/>
           <w:szCs w:val="21"/>
-          <w:lang w:eastAsia="it-IT"/>
+          <w:lang w:val="en-US" w:eastAsia="it-IT"/>
           <w14:ligatures w14:val="none"/>
         </w:rPr>
         <w:t>;</w:t>
@@ -1972,10 +2011,22 @@
           <w:kern w:val="0"/>
           <w:sz w:val="21"/>
           <w:szCs w:val="21"/>
-          <w:lang w:eastAsia="it-IT"/>
-          <w14:ligatures w14:val="none"/>
-        </w:rPr>
-        <w:t xml:space="preserve"> // 7 C01 </w:t>
+          <w:lang w:val="en-US" w:eastAsia="it-IT"/>
+          <w14:ligatures w14:val="none"/>
+        </w:rPr>
+        <w:t xml:space="preserve"> // 7 C01</w:t>
+      </w:r>
+      <w:r>
+        <w:rPr>
+          <w:rFonts w:ascii="Consolas" w:eastAsia="Times New Roman" w:hAnsi="Consolas" w:cs="Times New Roman"/>
+          <w:color w:val="6A9955"/>
+          <w:kern w:val="0"/>
+          <w:sz w:val="21"/>
+          <w:szCs w:val="21"/>
+          <w:lang w:val="en-US" w:eastAsia="it-IT"/>
+          <w14:ligatures w14:val="none"/>
+        </w:rPr>
+        <w:t xml:space="preserve"> </w:t>
       </w:r>
     </w:p>
     <w:p>
@@ -2028,6 +2079,7 @@
         </w:rPr>
         <w:t xml:space="preserve"> </w:t>
       </w:r>
+      <w:proofErr w:type="spellStart"/>
       <w:r>
         <w:rPr>
           <w:rFonts w:ascii="Consolas" w:eastAsia="Times New Roman" w:hAnsi="Consolas" w:cs="Times New Roman"/>
@@ -2040,6 +2092,7 @@
         </w:rPr>
         <w:t>d</w:t>
       </w:r>
+      <w:proofErr w:type="spellEnd"/>
       <w:r>
         <w:rPr>
           <w:rFonts w:ascii="Consolas" w:eastAsia="Times New Roman" w:hAnsi="Consolas" w:cs="Times New Roman"/>
@@ -2158,7 +2211,7 @@
           <w:lang w:val="en-US" w:eastAsia="it-IT"/>
           <w14:ligatures w14:val="none"/>
         </w:rPr>
-        <w:t xml:space="preserve"> // 6 C01 8 C01 D0 </w:t>
+        <w:t xml:space="preserve"> // 6 C01 8 C01 D0</w:t>
       </w:r>
     </w:p>
     <w:p>
@@ -2171,10 +2224,238 @@
           <w:kern w:val="0"/>
           <w:sz w:val="21"/>
           <w:szCs w:val="21"/>
-          <w:lang w:eastAsia="it-IT"/>
-          <w14:ligatures w14:val="none"/>
-        </w:rPr>
-      </w:pPr>
+          <w:lang w:val="en-US" w:eastAsia="it-IT"/>
+          <w14:ligatures w14:val="none"/>
+        </w:rPr>
+      </w:pPr>
+      <w:r>
+        <w:rPr>
+          <w:rFonts w:ascii="Consolas" w:eastAsia="Times New Roman" w:hAnsi="Consolas" w:cs="Times New Roman"/>
+          <w:color w:val="CCCCCC"/>
+          <w:kern w:val="0"/>
+          <w:sz w:val="21"/>
+          <w:szCs w:val="21"/>
+          <w:lang w:val="en-US" w:eastAsia="it-IT"/>
+          <w14:ligatures w14:val="none"/>
+        </w:rPr>
+        <w:t>   </w:t>
+      </w:r>
+      <w:r>
+        <w:rPr>
+          <w:rFonts w:ascii="Consolas" w:eastAsia="Times New Roman" w:hAnsi="Consolas" w:cs="Times New Roman"/>
+          <w:color w:val="9CDCFE"/>
+          <w:kern w:val="0"/>
+          <w:sz w:val="21"/>
+          <w:szCs w:val="21"/>
+          <w:lang w:val="en-US" w:eastAsia="it-IT"/>
+          <w14:ligatures w14:val="none"/>
+        </w:rPr>
+        <w:t>c</w:t>
+      </w:r>
+      <w:r>
+        <w:rPr>
+          <w:rFonts w:ascii="Consolas" w:eastAsia="Times New Roman" w:hAnsi="Consolas" w:cs="Times New Roman"/>
+          <w:color w:val="CCCCCC"/>
+          <w:kern w:val="0"/>
+          <w:sz w:val="21"/>
+          <w:szCs w:val="21"/>
+          <w:lang w:val="en-US" w:eastAsia="it-IT"/>
+          <w14:ligatures w14:val="none"/>
+        </w:rPr>
+        <w:t xml:space="preserve"> </w:t>
+      </w:r>
+      <w:r>
+        <w:rPr>
+          <w:rFonts w:ascii="Consolas" w:eastAsia="Times New Roman" w:hAnsi="Consolas" w:cs="Times New Roman"/>
+          <w:color w:val="DCDCAA"/>
+          <w:kern w:val="0"/>
+          <w:sz w:val="21"/>
+          <w:szCs w:val="21"/>
+          <w:lang w:val="en-US" w:eastAsia="it-IT"/>
+          <w14:ligatures w14:val="none"/>
+        </w:rPr>
+        <w:t>=</w:t>
+      </w:r>
+      <w:r>
+        <w:rPr>
+          <w:rFonts w:ascii="Consolas" w:eastAsia="Times New Roman" w:hAnsi="Consolas" w:cs="Times New Roman"/>
+          <w:color w:val="CCCCCC"/>
+          <w:kern w:val="0"/>
+          <w:sz w:val="21"/>
+          <w:szCs w:val="21"/>
+          <w:lang w:val="en-US" w:eastAsia="it-IT"/>
+          <w14:ligatures w14:val="none"/>
+        </w:rPr>
+        <w:t xml:space="preserve"> </w:t>
+      </w:r>
+      <w:r>
+        <w:rPr>
+          <w:rFonts w:ascii="Consolas" w:eastAsia="Times New Roman" w:hAnsi="Consolas" w:cs="Times New Roman"/>
+          <w:color w:val="D4D4D4"/>
+          <w:kern w:val="0"/>
+          <w:sz w:val="21"/>
+          <w:szCs w:val="21"/>
+          <w:lang w:val="en-US" w:eastAsia="it-IT"/>
+          <w14:ligatures w14:val="none"/>
+        </w:rPr>
+        <w:t>*</w:t>
+      </w:r>
+      <w:r>
+        <w:rPr>
+          <w:rFonts w:ascii="Consolas" w:eastAsia="Times New Roman" w:hAnsi="Consolas" w:cs="Times New Roman"/>
+          <w:color w:val="CCCCCC"/>
+          <w:kern w:val="0"/>
+          <w:sz w:val="21"/>
+          <w:szCs w:val="21"/>
+          <w:lang w:val="en-US" w:eastAsia="it-IT"/>
+          <w14:ligatures w14:val="none"/>
+        </w:rPr>
+        <w:t>(</w:t>
+      </w:r>
+      <w:r>
+        <w:rPr>
+          <w:rFonts w:ascii="Consolas" w:eastAsia="Times New Roman" w:hAnsi="Consolas" w:cs="Times New Roman"/>
+          <w:color w:val="9CDCFE"/>
+          <w:kern w:val="0"/>
+          <w:sz w:val="21"/>
+          <w:szCs w:val="21"/>
+          <w:lang w:val="en-US" w:eastAsia="it-IT"/>
+          <w14:ligatures w14:val="none"/>
+        </w:rPr>
+        <w:t>d</w:t>
+      </w:r>
+      <w:r>
+        <w:rPr>
+          <w:rFonts w:ascii="Consolas" w:eastAsia="Times New Roman" w:hAnsi="Consolas" w:cs="Times New Roman"/>
+          <w:color w:val="CCCCCC"/>
+          <w:kern w:val="0"/>
+          <w:sz w:val="21"/>
+          <w:szCs w:val="21"/>
+          <w:lang w:val="en-US" w:eastAsia="it-IT"/>
+          <w14:ligatures w14:val="none"/>
+        </w:rPr>
+        <w:t>.</w:t>
+      </w:r>
+      <w:r>
+        <w:rPr>
+          <w:rFonts w:ascii="Consolas" w:eastAsia="Times New Roman" w:hAnsi="Consolas" w:cs="Times New Roman"/>
+          <w:color w:val="DCDCAA"/>
+          <w:kern w:val="0"/>
+          <w:sz w:val="21"/>
+          <w:szCs w:val="21"/>
+          <w:lang w:val="en-US" w:eastAsia="it-IT"/>
+          <w14:ligatures w14:val="none"/>
+        </w:rPr>
+        <w:t>getUno</w:t>
+      </w:r>
+      <w:r>
+        <w:rPr>
+          <w:rFonts w:ascii="Consolas" w:eastAsia="Times New Roman" w:hAnsi="Consolas" w:cs="Times New Roman"/>
+          <w:color w:val="CCCCCC"/>
+          <w:kern w:val="0"/>
+          <w:sz w:val="21"/>
+          <w:szCs w:val="21"/>
+          <w:lang w:val="en-US" w:eastAsia="it-IT"/>
+          <w14:ligatures w14:val="none"/>
+        </w:rPr>
+        <w:t xml:space="preserve">()); </w:t>
+      </w:r>
+      <w:r>
+        <w:rPr>
+          <w:rFonts w:ascii="Consolas" w:eastAsia="Times New Roman" w:hAnsi="Consolas" w:cs="Times New Roman"/>
+          <w:color w:val="9CDCFE"/>
+          <w:kern w:val="0"/>
+          <w:sz w:val="21"/>
+          <w:szCs w:val="21"/>
+          <w:lang w:val="en-US" w:eastAsia="it-IT"/>
+          <w14:ligatures w14:val="none"/>
+        </w:rPr>
+        <w:t>cout</w:t>
+      </w:r>
+      <w:r>
+        <w:rPr>
+          <w:rFonts w:ascii="Consolas" w:eastAsia="Times New Roman" w:hAnsi="Consolas" w:cs="Times New Roman"/>
+          <w:color w:val="CCCCCC"/>
+          <w:kern w:val="0"/>
+          <w:sz w:val="21"/>
+          <w:szCs w:val="21"/>
+          <w:lang w:val="en-US" w:eastAsia="it-IT"/>
+          <w14:ligatures w14:val="none"/>
+        </w:rPr>
+        <w:t xml:space="preserve"> </w:t>
+      </w:r>
+      <w:r>
+        <w:rPr>
+          <w:rFonts w:ascii="Consolas" w:eastAsia="Times New Roman" w:hAnsi="Consolas" w:cs="Times New Roman"/>
+          <w:color w:val="DCDCAA"/>
+          <w:kern w:val="0"/>
+          <w:sz w:val="21"/>
+          <w:szCs w:val="21"/>
+          <w:lang w:val="en-US" w:eastAsia="it-IT"/>
+          <w14:ligatures w14:val="none"/>
+        </w:rPr>
+        <w:t>&lt;&lt;</w:t>
+      </w:r>
+      <w:r>
+        <w:rPr>
+          <w:rFonts w:ascii="Consolas" w:eastAsia="Times New Roman" w:hAnsi="Consolas" w:cs="Times New Roman"/>
+          <w:color w:val="CCCCCC"/>
+          <w:kern w:val="0"/>
+          <w:sz w:val="21"/>
+          <w:szCs w:val="21"/>
+          <w:lang w:val="en-US" w:eastAsia="it-IT"/>
+          <w14:ligatures w14:val="none"/>
+        </w:rPr>
+        <w:t xml:space="preserve"> </w:t>
+      </w:r>
+      <w:r>
+        <w:rPr>
+          <w:rFonts w:ascii="Consolas" w:eastAsia="Times New Roman" w:hAnsi="Consolas" w:cs="Times New Roman"/>
+          <w:color w:val="CE9178"/>
+          <w:kern w:val="0"/>
+          <w:sz w:val="21"/>
+          <w:szCs w:val="21"/>
+          <w:lang w:val="en-US" w:eastAsia="it-IT"/>
+          <w14:ligatures w14:val="none"/>
+        </w:rPr>
+        <w:t>"**4</w:t>
+      </w:r>
+      <w:r>
+        <w:rPr>
+          <w:rFonts w:ascii="Consolas" w:eastAsia="Times New Roman" w:hAnsi="Consolas" w:cs="Times New Roman"/>
+          <w:color w:val="D7BA7D"/>
+          <w:kern w:val="0"/>
+          <w:sz w:val="21"/>
+          <w:szCs w:val="21"/>
+          <w:lang w:val="en-US" w:eastAsia="it-IT"/>
+          <w14:ligatures w14:val="none"/>
+        </w:rPr>
+        <w:t>\n</w:t>
+      </w:r>
+      <w:r>
+        <w:rPr>
+          <w:rFonts w:ascii="Consolas" w:eastAsia="Times New Roman" w:hAnsi="Consolas" w:cs="Times New Roman"/>
+          <w:color w:val="CE9178"/>
+          <w:kern w:val="0"/>
+          <w:sz w:val="21"/>
+          <w:szCs w:val="21"/>
+          <w:lang w:val="en-US" w:eastAsia="it-IT"/>
+          <w14:ligatures w14:val="none"/>
+        </w:rPr>
+        <w:t>"</w:t>
+      </w:r>
+      <w:r>
+        <w:rPr>
+          <w:rFonts w:ascii="Consolas" w:eastAsia="Times New Roman" w:hAnsi="Consolas" w:cs="Times New Roman"/>
+          <w:color w:val="CCCCCC"/>
+          <w:kern w:val="0"/>
+          <w:sz w:val="21"/>
+          <w:szCs w:val="21"/>
+          <w:lang w:val="en-US" w:eastAsia="it-IT"/>
+          <w14:ligatures w14:val="none"/>
+        </w:rPr>
+        <w:t>;</w:t>
+      </w:r>
       <w:r>
         <w:rPr>
           <w:rFonts w:ascii="Consolas" w:eastAsia="Times New Roman" w:hAnsi="Consolas" w:cs="Times New Roman"/>
@@ -2185,19 +2466,7 @@
           <w:lang w:val="en-US" w:eastAsia="it-IT"/>
           <w14:ligatures w14:val="none"/>
         </w:rPr>
-        <w:t>   </w:t>
-      </w:r>
-      <w:r>
-        <w:rPr>
-          <w:rFonts w:ascii="Consolas" w:eastAsia="Times New Roman" w:hAnsi="Consolas" w:cs="Times New Roman"/>
-          <w:color w:val="6A9955"/>
-          <w:kern w:val="0"/>
-          <w:sz w:val="21"/>
-          <w:szCs w:val="21"/>
-          <w:lang w:eastAsia="it-IT"/>
-          <w14:ligatures w14:val="none"/>
-        </w:rPr>
-        <w:t>// con il costruttore D (r.7)</w:t>
+        <w:t xml:space="preserve"> // "" </w:t>
       </w:r>
     </w:p>
     <w:p>
@@ -2210,18 +2479,18 @@
           <w:kern w:val="0"/>
           <w:sz w:val="21"/>
           <w:szCs w:val="21"/>
-          <w:lang w:eastAsia="it-IT"/>
-          <w14:ligatures w14:val="none"/>
-        </w:rPr>
-      </w:pPr>
-      <w:r>
-        <w:rPr>
-          <w:rFonts w:ascii="Consolas" w:eastAsia="Times New Roman" w:hAnsi="Consolas" w:cs="Times New Roman"/>
-          <w:color w:val="CCCCCC"/>
-          <w:kern w:val="0"/>
-          <w:sz w:val="21"/>
-          <w:szCs w:val="21"/>
-          <w:lang w:eastAsia="it-IT"/>
+          <w:lang w:val="en-US" w:eastAsia="it-IT"/>
+          <w14:ligatures w14:val="none"/>
+        </w:rPr>
+      </w:pPr>
+      <w:r>
+        <w:rPr>
+          <w:rFonts w:ascii="Consolas" w:eastAsia="Times New Roman" w:hAnsi="Consolas" w:cs="Times New Roman"/>
+          <w:color w:val="CCCCCC"/>
+          <w:kern w:val="0"/>
+          <w:sz w:val="21"/>
+          <w:szCs w:val="21"/>
+          <w:lang w:val="en-US" w:eastAsia="it-IT"/>
           <w14:ligatures w14:val="none"/>
         </w:rPr>
         <w:t>   </w:t>
@@ -2233,7 +2502,7 @@
           <w:kern w:val="0"/>
           <w:sz w:val="21"/>
           <w:szCs w:val="21"/>
-          <w:lang w:eastAsia="it-IT"/>
+          <w:lang w:val="en-US" w:eastAsia="it-IT"/>
           <w14:ligatures w14:val="none"/>
         </w:rPr>
         <w:t>c</w:t>
@@ -2245,7 +2514,7 @@
           <w:kern w:val="0"/>
           <w:sz w:val="21"/>
           <w:szCs w:val="21"/>
-          <w:lang w:eastAsia="it-IT"/>
+          <w:lang w:val="en-US" w:eastAsia="it-IT"/>
           <w14:ligatures w14:val="none"/>
         </w:rPr>
         <w:t xml:space="preserve"> </w:t>
@@ -2257,7 +2526,7 @@
           <w:kern w:val="0"/>
           <w:sz w:val="21"/>
           <w:szCs w:val="21"/>
-          <w:lang w:eastAsia="it-IT"/>
+          <w:lang w:val="en-US" w:eastAsia="it-IT"/>
           <w14:ligatures w14:val="none"/>
         </w:rPr>
         <w:t>=</w:t>
@@ -2269,34 +2538,10 @@
           <w:kern w:val="0"/>
           <w:sz w:val="21"/>
           <w:szCs w:val="21"/>
-          <w:lang w:eastAsia="it-IT"/>
-          <w14:ligatures w14:val="none"/>
-        </w:rPr>
-        <w:t xml:space="preserve"> </w:t>
-      </w:r>
-      <w:r>
-        <w:rPr>
-          <w:rFonts w:ascii="Consolas" w:eastAsia="Times New Roman" w:hAnsi="Consolas" w:cs="Times New Roman"/>
-          <w:color w:val="D4D4D4"/>
-          <w:kern w:val="0"/>
-          <w:sz w:val="21"/>
-          <w:szCs w:val="21"/>
-          <w:lang w:eastAsia="it-IT"/>
-          <w14:ligatures w14:val="none"/>
-        </w:rPr>
-        <w:t>*</w:t>
-      </w:r>
-      <w:r>
-        <w:rPr>
-          <w:rFonts w:ascii="Consolas" w:eastAsia="Times New Roman" w:hAnsi="Consolas" w:cs="Times New Roman"/>
-          <w:color w:val="CCCCCC"/>
-          <w:kern w:val="0"/>
-          <w:sz w:val="21"/>
-          <w:szCs w:val="21"/>
-          <w:lang w:eastAsia="it-IT"/>
-          <w14:ligatures w14:val="none"/>
-        </w:rPr>
-        <w:t>(</w:t>
+          <w:lang w:val="en-US" w:eastAsia="it-IT"/>
+          <w14:ligatures w14:val="none"/>
+        </w:rPr>
+        <w:t xml:space="preserve"> </w:t>
       </w:r>
       <w:r>
         <w:rPr>
@@ -2305,7 +2550,7 @@
           <w:kern w:val="0"/>
           <w:sz w:val="21"/>
           <w:szCs w:val="21"/>
-          <w:lang w:eastAsia="it-IT"/>
+          <w:lang w:val="en-US" w:eastAsia="it-IT"/>
           <w14:ligatures w14:val="none"/>
         </w:rPr>
         <w:t>d</w:t>
@@ -2317,7 +2562,7 @@
           <w:kern w:val="0"/>
           <w:sz w:val="21"/>
           <w:szCs w:val="21"/>
-          <w:lang w:eastAsia="it-IT"/>
+          <w:lang w:val="en-US" w:eastAsia="it-IT"/>
           <w14:ligatures w14:val="none"/>
         </w:rPr>
         <w:t>.</w:t>
@@ -2325,59 +2570,83 @@
       <w:r>
         <w:rPr>
           <w:rFonts w:ascii="Consolas" w:eastAsia="Times New Roman" w:hAnsi="Consolas" w:cs="Times New Roman"/>
+          <w:color w:val="9CDCFE"/>
+          <w:kern w:val="0"/>
+          <w:sz w:val="21"/>
+          <w:szCs w:val="21"/>
+          <w:lang w:val="en-US" w:eastAsia="it-IT"/>
+          <w14:ligatures w14:val="none"/>
+        </w:rPr>
+        <w:t>z1</w:t>
+      </w:r>
+      <w:r>
+        <w:rPr>
+          <w:rFonts w:ascii="Consolas" w:eastAsia="Times New Roman" w:hAnsi="Consolas" w:cs="Times New Roman"/>
+          <w:color w:val="CCCCCC"/>
+          <w:kern w:val="0"/>
+          <w:sz w:val="21"/>
+          <w:szCs w:val="21"/>
+          <w:lang w:val="en-US" w:eastAsia="it-IT"/>
+          <w14:ligatures w14:val="none"/>
+        </w:rPr>
+        <w:t>.</w:t>
+      </w:r>
+      <w:r>
+        <w:rPr>
+          <w:rFonts w:ascii="Consolas" w:eastAsia="Times New Roman" w:hAnsi="Consolas" w:cs="Times New Roman"/>
+          <w:color w:val="9CDCFE"/>
+          <w:kern w:val="0"/>
+          <w:sz w:val="21"/>
+          <w:szCs w:val="21"/>
+          <w:lang w:val="en-US" w:eastAsia="it-IT"/>
+          <w14:ligatures w14:val="none"/>
+        </w:rPr>
+        <w:t>k</w:t>
+      </w:r>
+      <w:r>
+        <w:rPr>
+          <w:rFonts w:ascii="Consolas" w:eastAsia="Times New Roman" w:hAnsi="Consolas" w:cs="Times New Roman"/>
+          <w:color w:val="CCCCCC"/>
+          <w:kern w:val="0"/>
+          <w:sz w:val="21"/>
+          <w:szCs w:val="21"/>
+          <w:lang w:val="en-US" w:eastAsia="it-IT"/>
+          <w14:ligatures w14:val="none"/>
+        </w:rPr>
+        <w:t xml:space="preserve">; </w:t>
+      </w:r>
+      <w:r>
+        <w:rPr>
+          <w:rFonts w:ascii="Consolas" w:eastAsia="Times New Roman" w:hAnsi="Consolas" w:cs="Times New Roman"/>
+          <w:color w:val="9CDCFE"/>
+          <w:kern w:val="0"/>
+          <w:sz w:val="21"/>
+          <w:szCs w:val="21"/>
+          <w:lang w:val="en-US" w:eastAsia="it-IT"/>
+          <w14:ligatures w14:val="none"/>
+        </w:rPr>
+        <w:t>cout</w:t>
+      </w:r>
+      <w:r>
+        <w:rPr>
+          <w:rFonts w:ascii="Consolas" w:eastAsia="Times New Roman" w:hAnsi="Consolas" w:cs="Times New Roman"/>
+          <w:color w:val="CCCCCC"/>
+          <w:kern w:val="0"/>
+          <w:sz w:val="21"/>
+          <w:szCs w:val="21"/>
+          <w:lang w:val="en-US" w:eastAsia="it-IT"/>
+          <w14:ligatures w14:val="none"/>
+        </w:rPr>
+        <w:t xml:space="preserve"> </w:t>
+      </w:r>
+      <w:r>
+        <w:rPr>
+          <w:rFonts w:ascii="Consolas" w:eastAsia="Times New Roman" w:hAnsi="Consolas" w:cs="Times New Roman"/>
           <w:color w:val="DCDCAA"/>
           <w:kern w:val="0"/>
           <w:sz w:val="21"/>
           <w:szCs w:val="21"/>
-          <w:lang w:eastAsia="it-IT"/>
-          <w14:ligatures w14:val="none"/>
-        </w:rPr>
-        <w:t>getUno</w:t>
-      </w:r>
-      <w:r>
-        <w:rPr>
-          <w:rFonts w:ascii="Consolas" w:eastAsia="Times New Roman" w:hAnsi="Consolas" w:cs="Times New Roman"/>
-          <w:color w:val="CCCCCC"/>
-          <w:kern w:val="0"/>
-          <w:sz w:val="21"/>
-          <w:szCs w:val="21"/>
-          <w:lang w:eastAsia="it-IT"/>
-          <w14:ligatures w14:val="none"/>
-        </w:rPr>
-        <w:t xml:space="preserve">()); </w:t>
-      </w:r>
-      <w:r>
-        <w:rPr>
-          <w:rFonts w:ascii="Consolas" w:eastAsia="Times New Roman" w:hAnsi="Consolas" w:cs="Times New Roman"/>
-          <w:color w:val="9CDCFE"/>
-          <w:kern w:val="0"/>
-          <w:sz w:val="21"/>
-          <w:szCs w:val="21"/>
-          <w:lang w:eastAsia="it-IT"/>
-          <w14:ligatures w14:val="none"/>
-        </w:rPr>
-        <w:t>cout</w:t>
-      </w:r>
-      <w:r>
-        <w:rPr>
-          <w:rFonts w:ascii="Consolas" w:eastAsia="Times New Roman" w:hAnsi="Consolas" w:cs="Times New Roman"/>
-          <w:color w:val="CCCCCC"/>
-          <w:kern w:val="0"/>
-          <w:sz w:val="21"/>
-          <w:szCs w:val="21"/>
-          <w:lang w:eastAsia="it-IT"/>
-          <w14:ligatures w14:val="none"/>
-        </w:rPr>
-        <w:t xml:space="preserve"> </w:t>
-      </w:r>
-      <w:r>
-        <w:rPr>
-          <w:rFonts w:ascii="Consolas" w:eastAsia="Times New Roman" w:hAnsi="Consolas" w:cs="Times New Roman"/>
-          <w:color w:val="DCDCAA"/>
-          <w:kern w:val="0"/>
-          <w:sz w:val="21"/>
-          <w:szCs w:val="21"/>
-          <w:lang w:eastAsia="it-IT"/>
+          <w:lang w:val="en-US" w:eastAsia="it-IT"/>
           <w14:ligatures w14:val="none"/>
         </w:rPr>
         <w:t>&lt;&lt;</w:t>
@@ -2389,7 +2658,7 @@
           <w:kern w:val="0"/>
           <w:sz w:val="21"/>
           <w:szCs w:val="21"/>
-          <w:lang w:eastAsia="it-IT"/>
+          <w:lang w:val="en-US" w:eastAsia="it-IT"/>
           <w14:ligatures w14:val="none"/>
         </w:rPr>
         <w:t xml:space="preserve"> </w:t>
@@ -2401,10 +2670,10 @@
           <w:kern w:val="0"/>
           <w:sz w:val="21"/>
           <w:szCs w:val="21"/>
-          <w:lang w:eastAsia="it-IT"/>
-          <w14:ligatures w14:val="none"/>
-        </w:rPr>
-        <w:t>"**4</w:t>
+          <w:lang w:val="en-US" w:eastAsia="it-IT"/>
+          <w14:ligatures w14:val="none"/>
+        </w:rPr>
+        <w:t>"**5</w:t>
       </w:r>
       <w:r>
         <w:rPr>
@@ -2413,7 +2682,7 @@
           <w:kern w:val="0"/>
           <w:sz w:val="21"/>
           <w:szCs w:val="21"/>
-          <w:lang w:eastAsia="it-IT"/>
+          <w:lang w:val="en-US" w:eastAsia="it-IT"/>
           <w14:ligatures w14:val="none"/>
         </w:rPr>
         <w:t>\n</w:t>
@@ -2425,7 +2694,7 @@
           <w:kern w:val="0"/>
           <w:sz w:val="21"/>
           <w:szCs w:val="21"/>
-          <w:lang w:eastAsia="it-IT"/>
+          <w:lang w:val="en-US" w:eastAsia="it-IT"/>
           <w14:ligatures w14:val="none"/>
         </w:rPr>
         <w:t>"</w:t>
@@ -2437,7 +2706,7 @@
           <w:kern w:val="0"/>
           <w:sz w:val="21"/>
           <w:szCs w:val="21"/>
-          <w:lang w:eastAsia="it-IT"/>
+          <w:lang w:val="en-US" w:eastAsia="it-IT"/>
           <w14:ligatures w14:val="none"/>
         </w:rPr>
         <w:t>;</w:t>
@@ -2449,10 +2718,10 @@
           <w:kern w:val="0"/>
           <w:sz w:val="21"/>
           <w:szCs w:val="21"/>
-          <w:lang w:eastAsia="it-IT"/>
-          <w14:ligatures w14:val="none"/>
-        </w:rPr>
-        <w:t xml:space="preserve"> // "" </w:t>
+          <w:lang w:val="en-US" w:eastAsia="it-IT"/>
+          <w14:ligatures w14:val="none"/>
+        </w:rPr>
+        <w:t xml:space="preserve"> // 6 C01</w:t>
       </w:r>
     </w:p>
     <w:p>
@@ -2476,11 +2745,37 @@
           <w:kern w:val="0"/>
           <w:sz w:val="21"/>
           <w:szCs w:val="21"/>
-          <w:lang w:eastAsia="it-IT"/>
+          <w:lang w:val="en-US" w:eastAsia="it-IT"/>
           <w14:ligatures w14:val="none"/>
         </w:rPr>
         <w:t>   </w:t>
       </w:r>
+      <w:proofErr w:type="gramStart"/>
+      <w:r>
+        <w:rPr>
+          <w:rFonts w:ascii="Consolas" w:eastAsia="Times New Roman" w:hAnsi="Consolas" w:cs="Times New Roman"/>
+          <w:color w:val="4EC9B0"/>
+          <w:kern w:val="0"/>
+          <w:sz w:val="21"/>
+          <w:szCs w:val="21"/>
+          <w:lang w:eastAsia="it-IT"/>
+          <w14:ligatures w14:val="none"/>
+        </w:rPr>
+        <w:t>E</w:t>
+      </w:r>
+      <w:proofErr w:type="gramEnd"/>
+      <w:r>
+        <w:rPr>
+          <w:rFonts w:ascii="Consolas" w:eastAsia="Times New Roman" w:hAnsi="Consolas" w:cs="Times New Roman"/>
+          <w:color w:val="CCCCCC"/>
+          <w:kern w:val="0"/>
+          <w:sz w:val="21"/>
+          <w:szCs w:val="21"/>
+          <w:lang w:eastAsia="it-IT"/>
+          <w14:ligatures w14:val="none"/>
+        </w:rPr>
+        <w:t xml:space="preserve"> </w:t>
+      </w:r>
       <w:r>
         <w:rPr>
           <w:rFonts w:ascii="Consolas" w:eastAsia="Times New Roman" w:hAnsi="Consolas" w:cs="Times New Roman"/>
@@ -2491,7 +2786,55 @@
           <w:lang w:eastAsia="it-IT"/>
           <w14:ligatures w14:val="none"/>
         </w:rPr>
-        <w:t>c</w:t>
+        <w:t>e1</w:t>
+      </w:r>
+      <w:r>
+        <w:rPr>
+          <w:rFonts w:ascii="Consolas" w:eastAsia="Times New Roman" w:hAnsi="Consolas" w:cs="Times New Roman"/>
+          <w:color w:val="CCCCCC"/>
+          <w:kern w:val="0"/>
+          <w:sz w:val="21"/>
+          <w:szCs w:val="21"/>
+          <w:lang w:eastAsia="it-IT"/>
+          <w14:ligatures w14:val="none"/>
+        </w:rPr>
+        <w:t>(</w:t>
+      </w:r>
+      <w:r>
+        <w:rPr>
+          <w:rFonts w:ascii="Consolas" w:eastAsia="Times New Roman" w:hAnsi="Consolas" w:cs="Times New Roman"/>
+          <w:color w:val="9CDCFE"/>
+          <w:kern w:val="0"/>
+          <w:sz w:val="21"/>
+          <w:szCs w:val="21"/>
+          <w:lang w:eastAsia="it-IT"/>
+          <w14:ligatures w14:val="none"/>
+        </w:rPr>
+        <w:t>d</w:t>
+      </w:r>
+      <w:r>
+        <w:rPr>
+          <w:rFonts w:ascii="Consolas" w:eastAsia="Times New Roman" w:hAnsi="Consolas" w:cs="Times New Roman"/>
+          <w:color w:val="CCCCCC"/>
+          <w:kern w:val="0"/>
+          <w:sz w:val="21"/>
+          <w:szCs w:val="21"/>
+          <w:lang w:eastAsia="it-IT"/>
+          <w14:ligatures w14:val="none"/>
+        </w:rPr>
+        <w:t xml:space="preserve">); </w:t>
+      </w:r>
+      <w:r>
+        <w:rPr>
+          <w:rFonts w:ascii="Consolas" w:eastAsia="Times New Roman" w:hAnsi="Consolas" w:cs="Times New Roman"/>
+          <w:color w:val="9CDCFE"/>
+          <w:kern w:val="0"/>
+          <w:sz w:val="21"/>
+          <w:szCs w:val="21"/>
+          <w:lang w:eastAsia="it-IT"/>
+          <w14:ligatures w14:val="none"/>
+        </w:rPr>
+        <w:t>cout</w:t>
       </w:r>
       <w:r>
         <w:rPr>
@@ -2515,126 +2858,6 @@
           <w:lang w:eastAsia="it-IT"/>
           <w14:ligatures w14:val="none"/>
         </w:rPr>
-        <w:t>=</w:t>
-      </w:r>
-      <w:r>
-        <w:rPr>
-          <w:rFonts w:ascii="Consolas" w:eastAsia="Times New Roman" w:hAnsi="Consolas" w:cs="Times New Roman"/>
-          <w:color w:val="CCCCCC"/>
-          <w:kern w:val="0"/>
-          <w:sz w:val="21"/>
-          <w:szCs w:val="21"/>
-          <w:lang w:eastAsia="it-IT"/>
-          <w14:ligatures w14:val="none"/>
-        </w:rPr>
-        <w:t xml:space="preserve"> </w:t>
-      </w:r>
-      <w:r>
-        <w:rPr>
-          <w:rFonts w:ascii="Consolas" w:eastAsia="Times New Roman" w:hAnsi="Consolas" w:cs="Times New Roman"/>
-          <w:color w:val="9CDCFE"/>
-          <w:kern w:val="0"/>
-          <w:sz w:val="21"/>
-          <w:szCs w:val="21"/>
-          <w:lang w:eastAsia="it-IT"/>
-          <w14:ligatures w14:val="none"/>
-        </w:rPr>
-        <w:t>d</w:t>
-      </w:r>
-      <w:r>
-        <w:rPr>
-          <w:rFonts w:ascii="Consolas" w:eastAsia="Times New Roman" w:hAnsi="Consolas" w:cs="Times New Roman"/>
-          <w:color w:val="CCCCCC"/>
-          <w:kern w:val="0"/>
-          <w:sz w:val="21"/>
-          <w:szCs w:val="21"/>
-          <w:lang w:eastAsia="it-IT"/>
-          <w14:ligatures w14:val="none"/>
-        </w:rPr>
-        <w:t>.</w:t>
-      </w:r>
-      <w:r>
-        <w:rPr>
-          <w:rFonts w:ascii="Consolas" w:eastAsia="Times New Roman" w:hAnsi="Consolas" w:cs="Times New Roman"/>
-          <w:color w:val="9CDCFE"/>
-          <w:kern w:val="0"/>
-          <w:sz w:val="21"/>
-          <w:szCs w:val="21"/>
-          <w:lang w:eastAsia="it-IT"/>
-          <w14:ligatures w14:val="none"/>
-        </w:rPr>
-        <w:t>z1</w:t>
-      </w:r>
-      <w:r>
-        <w:rPr>
-          <w:rFonts w:ascii="Consolas" w:eastAsia="Times New Roman" w:hAnsi="Consolas" w:cs="Times New Roman"/>
-          <w:color w:val="CCCCCC"/>
-          <w:kern w:val="0"/>
-          <w:sz w:val="21"/>
-          <w:szCs w:val="21"/>
-          <w:lang w:eastAsia="it-IT"/>
-          <w14:ligatures w14:val="none"/>
-        </w:rPr>
-        <w:t>.</w:t>
-      </w:r>
-      <w:r>
-        <w:rPr>
-          <w:rFonts w:ascii="Consolas" w:eastAsia="Times New Roman" w:hAnsi="Consolas" w:cs="Times New Roman"/>
-          <w:color w:val="9CDCFE"/>
-          <w:kern w:val="0"/>
-          <w:sz w:val="21"/>
-          <w:szCs w:val="21"/>
-          <w:lang w:eastAsia="it-IT"/>
-          <w14:ligatures w14:val="none"/>
-        </w:rPr>
-        <w:t>k</w:t>
-      </w:r>
-      <w:r>
-        <w:rPr>
-          <w:rFonts w:ascii="Consolas" w:eastAsia="Times New Roman" w:hAnsi="Consolas" w:cs="Times New Roman"/>
-          <w:color w:val="CCCCCC"/>
-          <w:kern w:val="0"/>
-          <w:sz w:val="21"/>
-          <w:szCs w:val="21"/>
-          <w:lang w:eastAsia="it-IT"/>
-          <w14:ligatures w14:val="none"/>
-        </w:rPr>
-        <w:t xml:space="preserve">; </w:t>
-      </w:r>
-      <w:r>
-        <w:rPr>
-          <w:rFonts w:ascii="Consolas" w:eastAsia="Times New Roman" w:hAnsi="Consolas" w:cs="Times New Roman"/>
-          <w:color w:val="9CDCFE"/>
-          <w:kern w:val="0"/>
-          <w:sz w:val="21"/>
-          <w:szCs w:val="21"/>
-          <w:lang w:eastAsia="it-IT"/>
-          <w14:ligatures w14:val="none"/>
-        </w:rPr>
-        <w:t>cout</w:t>
-      </w:r>
-      <w:r>
-        <w:rPr>
-          <w:rFonts w:ascii="Consolas" w:eastAsia="Times New Roman" w:hAnsi="Consolas" w:cs="Times New Roman"/>
-          <w:color w:val="CCCCCC"/>
-          <w:kern w:val="0"/>
-          <w:sz w:val="21"/>
-          <w:szCs w:val="21"/>
-          <w:lang w:eastAsia="it-IT"/>
-          <w14:ligatures w14:val="none"/>
-        </w:rPr>
-        <w:t xml:space="preserve"> </w:t>
-      </w:r>
-      <w:r>
-        <w:rPr>
-          <w:rFonts w:ascii="Consolas" w:eastAsia="Times New Roman" w:hAnsi="Consolas" w:cs="Times New Roman"/>
-          <w:color w:val="DCDCAA"/>
-          <w:kern w:val="0"/>
-          <w:sz w:val="21"/>
-          <w:szCs w:val="21"/>
-          <w:lang w:eastAsia="it-IT"/>
-          <w14:ligatures w14:val="none"/>
-        </w:rPr>
         <w:t>&lt;&lt;</w:t>
       </w:r>
       <w:r>
@@ -2659,7 +2882,7 @@
           <w:lang w:eastAsia="it-IT"/>
           <w14:ligatures w14:val="none"/>
         </w:rPr>
-        <w:t>"**5</w:t>
+        <w:t>"**6</w:t>
       </w:r>
       <w:r>
         <w:rPr>
@@ -2707,7 +2930,7 @@
           <w:lang w:eastAsia="it-IT"/>
           <w14:ligatures w14:val="none"/>
         </w:rPr>
-        <w:t xml:space="preserve"> // 6 C01</w:t>
+        <w:t xml:space="preserve"> // 6 C01 6 C01 Dc 6 C01 8 C01 D0 E(D) </w:t>
       </w:r>
     </w:p>
     <w:p>
@@ -2740,7 +2963,7 @@
       <w:r>
         <w:rPr>
           <w:rFonts w:ascii="Consolas" w:eastAsia="Times New Roman" w:hAnsi="Consolas" w:cs="Times New Roman"/>
-          <w:color w:val="4EC9B0"/>
+          <w:color w:val="CCCCCC"/>
           <w:kern w:val="0"/>
           <w:sz w:val="21"/>
           <w:szCs w:val="21"/>
@@ -2760,7 +2983,31 @@
           <w:lang w:eastAsia="it-IT"/>
           <w14:ligatures w14:val="none"/>
         </w:rPr>
-        <w:t xml:space="preserve"> </w:t>
+        <w:t xml:space="preserve"> e2 </w:t>
+      </w:r>
+      <w:r>
+        <w:rPr>
+          <w:rFonts w:ascii="Consolas" w:eastAsia="Times New Roman" w:hAnsi="Consolas" w:cs="Times New Roman"/>
+          <w:color w:val="D4D4D4"/>
+          <w:kern w:val="0"/>
+          <w:sz w:val="21"/>
+          <w:szCs w:val="21"/>
+          <w:lang w:eastAsia="it-IT"/>
+          <w14:ligatures w14:val="none"/>
+        </w:rPr>
+        <w:t>=</w:t>
+      </w:r>
+      <w:r>
+        <w:rPr>
+          <w:rFonts w:ascii="Consolas" w:eastAsia="Times New Roman" w:hAnsi="Consolas" w:cs="Times New Roman"/>
+          <w:color w:val="CCCCCC"/>
+          <w:kern w:val="0"/>
+          <w:sz w:val="21"/>
+          <w:szCs w:val="21"/>
+          <w:lang w:eastAsia="it-IT"/>
+          <w14:ligatures w14:val="none"/>
+        </w:rPr>
+        <w:t xml:space="preserve"> e1; </w:t>
       </w:r>
       <w:r>
         <w:rPr>
@@ -2772,54 +3019,6 @@
           <w:lang w:eastAsia="it-IT"/>
           <w14:ligatures w14:val="none"/>
         </w:rPr>
-        <w:t>e1</w:t>
-      </w:r>
-      <w:r>
-        <w:rPr>
-          <w:rFonts w:ascii="Consolas" w:eastAsia="Times New Roman" w:hAnsi="Consolas" w:cs="Times New Roman"/>
-          <w:color w:val="CCCCCC"/>
-          <w:kern w:val="0"/>
-          <w:sz w:val="21"/>
-          <w:szCs w:val="21"/>
-          <w:lang w:eastAsia="it-IT"/>
-          <w14:ligatures w14:val="none"/>
-        </w:rPr>
-        <w:t>(</w:t>
-      </w:r>
-      <w:r>
-        <w:rPr>
-          <w:rFonts w:ascii="Consolas" w:eastAsia="Times New Roman" w:hAnsi="Consolas" w:cs="Times New Roman"/>
-          <w:color w:val="9CDCFE"/>
-          <w:kern w:val="0"/>
-          <w:sz w:val="21"/>
-          <w:szCs w:val="21"/>
-          <w:lang w:eastAsia="it-IT"/>
-          <w14:ligatures w14:val="none"/>
-        </w:rPr>
-        <w:t>d</w:t>
-      </w:r>
-      <w:r>
-        <w:rPr>
-          <w:rFonts w:ascii="Consolas" w:eastAsia="Times New Roman" w:hAnsi="Consolas" w:cs="Times New Roman"/>
-          <w:color w:val="CCCCCC"/>
-          <w:kern w:val="0"/>
-          <w:sz w:val="21"/>
-          <w:szCs w:val="21"/>
-          <w:lang w:eastAsia="it-IT"/>
-          <w14:ligatures w14:val="none"/>
-        </w:rPr>
-        <w:t xml:space="preserve">); </w:t>
-      </w:r>
-      <w:r>
-        <w:rPr>
-          <w:rFonts w:ascii="Consolas" w:eastAsia="Times New Roman" w:hAnsi="Consolas" w:cs="Times New Roman"/>
-          <w:color w:val="9CDCFE"/>
-          <w:kern w:val="0"/>
-          <w:sz w:val="21"/>
-          <w:szCs w:val="21"/>
-          <w:lang w:eastAsia="it-IT"/>
-          <w14:ligatures w14:val="none"/>
-        </w:rPr>
         <w:t>cout</w:t>
       </w:r>
       <w:r>
@@ -2868,7 +3067,7 @@
           <w:lang w:eastAsia="it-IT"/>
           <w14:ligatures w14:val="none"/>
         </w:rPr>
-        <w:t>"**6</w:t>
+        <w:t>"**7</w:t>
       </w:r>
       <w:r>
         <w:rPr>
@@ -2916,7 +3115,7 @@
           <w:lang w:eastAsia="it-IT"/>
           <w14:ligatures w14:val="none"/>
         </w:rPr>
-        <w:t xml:space="preserve"> // 6 C01 6 C01 Dc 6 C01 8 C01 D0 E(D) </w:t>
+        <w:t xml:space="preserve"> // 6 C01 8 C01 D0 Ec </w:t>
       </w:r>
     </w:p>
     <w:p>
@@ -2943,33 +3142,7 @@
           <w:lang w:eastAsia="it-IT"/>
           <w14:ligatures w14:val="none"/>
         </w:rPr>
-        <w:t>   </w:t>
-      </w:r>
-      <w:proofErr w:type="gramStart"/>
-      <w:r>
-        <w:rPr>
-          <w:rFonts w:ascii="Consolas" w:eastAsia="Times New Roman" w:hAnsi="Consolas" w:cs="Times New Roman"/>
-          <w:color w:val="CCCCCC"/>
-          <w:kern w:val="0"/>
-          <w:sz w:val="21"/>
-          <w:szCs w:val="21"/>
-          <w:lang w:eastAsia="it-IT"/>
-          <w14:ligatures w14:val="none"/>
-        </w:rPr>
-        <w:t>E</w:t>
-      </w:r>
-      <w:proofErr w:type="gramEnd"/>
-      <w:r>
-        <w:rPr>
-          <w:rFonts w:ascii="Consolas" w:eastAsia="Times New Roman" w:hAnsi="Consolas" w:cs="Times New Roman"/>
-          <w:color w:val="CCCCCC"/>
-          <w:kern w:val="0"/>
-          <w:sz w:val="21"/>
-          <w:szCs w:val="21"/>
-          <w:lang w:eastAsia="it-IT"/>
-          <w14:ligatures w14:val="none"/>
-        </w:rPr>
-        <w:t xml:space="preserve"> e2 </w:t>
+        <w:t xml:space="preserve">   e2 </w:t>
       </w:r>
       <w:r>
         <w:rPr>
@@ -2993,7 +3166,7 @@
           <w:lang w:eastAsia="it-IT"/>
           <w14:ligatures w14:val="none"/>
         </w:rPr>
-        <w:t xml:space="preserve"> e1; </w:t>
+        <w:t xml:space="preserve"> </w:t>
       </w:r>
       <w:r>
         <w:rPr>
@@ -3005,6 +3178,30 @@
           <w:lang w:eastAsia="it-IT"/>
           <w14:ligatures w14:val="none"/>
         </w:rPr>
+        <w:t>e1</w:t>
+      </w:r>
+      <w:r>
+        <w:rPr>
+          <w:rFonts w:ascii="Consolas" w:eastAsia="Times New Roman" w:hAnsi="Consolas" w:cs="Times New Roman"/>
+          <w:color w:val="CCCCCC"/>
+          <w:kern w:val="0"/>
+          <w:sz w:val="21"/>
+          <w:szCs w:val="21"/>
+          <w:lang w:eastAsia="it-IT"/>
+          <w14:ligatures w14:val="none"/>
+        </w:rPr>
+        <w:t xml:space="preserve">; </w:t>
+      </w:r>
+      <w:r>
+        <w:rPr>
+          <w:rFonts w:ascii="Consolas" w:eastAsia="Times New Roman" w:hAnsi="Consolas" w:cs="Times New Roman"/>
+          <w:color w:val="9CDCFE"/>
+          <w:kern w:val="0"/>
+          <w:sz w:val="21"/>
+          <w:szCs w:val="21"/>
+          <w:lang w:eastAsia="it-IT"/>
+          <w14:ligatures w14:val="none"/>
+        </w:rPr>
         <w:t>cout</w:t>
       </w:r>
       <w:r>
@@ -3053,31 +3250,7 @@
           <w:lang w:eastAsia="it-IT"/>
           <w14:ligatures w14:val="none"/>
         </w:rPr>
-        <w:t>"**7</w:t>
-      </w:r>
-      <w:r>
-        <w:rPr>
-          <w:rFonts w:ascii="Consolas" w:eastAsia="Times New Roman" w:hAnsi="Consolas" w:cs="Times New Roman"/>
-          <w:color w:val="D7BA7D"/>
-          <w:kern w:val="0"/>
-          <w:sz w:val="21"/>
-          <w:szCs w:val="21"/>
-          <w:lang w:eastAsia="it-IT"/>
-          <w14:ligatures w14:val="none"/>
-        </w:rPr>
-        <w:t>\n</w:t>
-      </w:r>
-      <w:r>
-        <w:rPr>
-          <w:rFonts w:ascii="Consolas" w:eastAsia="Times New Roman" w:hAnsi="Consolas" w:cs="Times New Roman"/>
-          <w:color w:val="CE9178"/>
-          <w:kern w:val="0"/>
-          <w:sz w:val="21"/>
-          <w:szCs w:val="21"/>
-          <w:lang w:eastAsia="it-IT"/>
-          <w14:ligatures w14:val="none"/>
-        </w:rPr>
-        <w:t>"</w:t>
+        <w:t>"**8"</w:t>
       </w:r>
       <w:r>
         <w:rPr>
@@ -3101,7 +3274,7 @@
           <w:lang w:eastAsia="it-IT"/>
           <w14:ligatures w14:val="none"/>
         </w:rPr>
-        <w:t xml:space="preserve"> // 6 C01 8 C01 D0 Ec </w:t>
+        <w:t xml:space="preserve"> // E= </w:t>
       </w:r>
     </w:p>
     <w:p>
@@ -3128,168 +3301,10 @@
           <w:lang w:eastAsia="it-IT"/>
           <w14:ligatures w14:val="none"/>
         </w:rPr>
-        <w:t xml:space="preserve">   e2 </w:t>
-      </w:r>
-      <w:r>
-        <w:rPr>
-          <w:rFonts w:ascii="Consolas" w:eastAsia="Times New Roman" w:hAnsi="Consolas" w:cs="Times New Roman"/>
-          <w:color w:val="D4D4D4"/>
-          <w:kern w:val="0"/>
-          <w:sz w:val="21"/>
-          <w:szCs w:val="21"/>
-          <w:lang w:eastAsia="it-IT"/>
-          <w14:ligatures w14:val="none"/>
-        </w:rPr>
-        <w:t>=</w:t>
-      </w:r>
-      <w:r>
-        <w:rPr>
-          <w:rFonts w:ascii="Consolas" w:eastAsia="Times New Roman" w:hAnsi="Consolas" w:cs="Times New Roman"/>
-          <w:color w:val="CCCCCC"/>
-          <w:kern w:val="0"/>
-          <w:sz w:val="21"/>
-          <w:szCs w:val="21"/>
-          <w:lang w:eastAsia="it-IT"/>
-          <w14:ligatures w14:val="none"/>
-        </w:rPr>
-        <w:t xml:space="preserve"> </w:t>
-      </w:r>
-      <w:r>
-        <w:rPr>
-          <w:rFonts w:ascii="Consolas" w:eastAsia="Times New Roman" w:hAnsi="Consolas" w:cs="Times New Roman"/>
-          <w:color w:val="9CDCFE"/>
-          <w:kern w:val="0"/>
-          <w:sz w:val="21"/>
-          <w:szCs w:val="21"/>
-          <w:lang w:eastAsia="it-IT"/>
-          <w14:ligatures w14:val="none"/>
-        </w:rPr>
-        <w:t>e1</w:t>
-      </w:r>
-      <w:r>
-        <w:rPr>
-          <w:rFonts w:ascii="Consolas" w:eastAsia="Times New Roman" w:hAnsi="Consolas" w:cs="Times New Roman"/>
-          <w:color w:val="CCCCCC"/>
-          <w:kern w:val="0"/>
-          <w:sz w:val="21"/>
-          <w:szCs w:val="21"/>
-          <w:lang w:eastAsia="it-IT"/>
-          <w14:ligatures w14:val="none"/>
-        </w:rPr>
-        <w:t xml:space="preserve">; </w:t>
-      </w:r>
-      <w:r>
-        <w:rPr>
-          <w:rFonts w:ascii="Consolas" w:eastAsia="Times New Roman" w:hAnsi="Consolas" w:cs="Times New Roman"/>
-          <w:color w:val="9CDCFE"/>
-          <w:kern w:val="0"/>
-          <w:sz w:val="21"/>
-          <w:szCs w:val="21"/>
-          <w:lang w:eastAsia="it-IT"/>
-          <w14:ligatures w14:val="none"/>
-        </w:rPr>
-        <w:t>cout</w:t>
-      </w:r>
-      <w:r>
-        <w:rPr>
-          <w:rFonts w:ascii="Consolas" w:eastAsia="Times New Roman" w:hAnsi="Consolas" w:cs="Times New Roman"/>
-          <w:color w:val="CCCCCC"/>
-          <w:kern w:val="0"/>
-          <w:sz w:val="21"/>
-          <w:szCs w:val="21"/>
-          <w:lang w:eastAsia="it-IT"/>
-          <w14:ligatures w14:val="none"/>
-        </w:rPr>
-        <w:t xml:space="preserve"> </w:t>
-      </w:r>
-      <w:r>
-        <w:rPr>
-          <w:rFonts w:ascii="Consolas" w:eastAsia="Times New Roman" w:hAnsi="Consolas" w:cs="Times New Roman"/>
-          <w:color w:val="DCDCAA"/>
-          <w:kern w:val="0"/>
-          <w:sz w:val="21"/>
-          <w:szCs w:val="21"/>
-          <w:lang w:eastAsia="it-IT"/>
-          <w14:ligatures w14:val="none"/>
-        </w:rPr>
-        <w:t>&lt;&lt;</w:t>
-      </w:r>
-      <w:r>
-        <w:rPr>
-          <w:rFonts w:ascii="Consolas" w:eastAsia="Times New Roman" w:hAnsi="Consolas" w:cs="Times New Roman"/>
-          <w:color w:val="CCCCCC"/>
-          <w:kern w:val="0"/>
-          <w:sz w:val="21"/>
-          <w:szCs w:val="21"/>
-          <w:lang w:eastAsia="it-IT"/>
-          <w14:ligatures w14:val="none"/>
-        </w:rPr>
-        <w:t xml:space="preserve"> </w:t>
-      </w:r>
-      <w:r>
-        <w:rPr>
-          <w:rFonts w:ascii="Consolas" w:eastAsia="Times New Roman" w:hAnsi="Consolas" w:cs="Times New Roman"/>
-          <w:color w:val="CE9178"/>
-          <w:kern w:val="0"/>
-          <w:sz w:val="21"/>
-          <w:szCs w:val="21"/>
-          <w:lang w:eastAsia="it-IT"/>
-          <w14:ligatures w14:val="none"/>
-        </w:rPr>
-        <w:t>"**8"</w:t>
-      </w:r>
-      <w:r>
-        <w:rPr>
-          <w:rFonts w:ascii="Consolas" w:eastAsia="Times New Roman" w:hAnsi="Consolas" w:cs="Times New Roman"/>
-          <w:color w:val="CCCCCC"/>
-          <w:kern w:val="0"/>
-          <w:sz w:val="21"/>
-          <w:szCs w:val="21"/>
-          <w:lang w:eastAsia="it-IT"/>
-          <w14:ligatures w14:val="none"/>
-        </w:rPr>
-        <w:t>;</w:t>
-      </w:r>
-      <w:r>
-        <w:rPr>
-          <w:rFonts w:ascii="Consolas" w:eastAsia="Times New Roman" w:hAnsi="Consolas" w:cs="Times New Roman"/>
-          <w:color w:val="6A9955"/>
-          <w:kern w:val="0"/>
-          <w:sz w:val="21"/>
-          <w:szCs w:val="21"/>
-          <w:lang w:eastAsia="it-IT"/>
-          <w14:ligatures w14:val="none"/>
-        </w:rPr>
-        <w:t xml:space="preserve"> // E= </w:t>
-      </w:r>
-    </w:p>
-    <w:p>
-      <w:pPr>
-        <w:shd w:val="clear" w:color="auto" w:fill="1F1F1F"/>
-        <w:spacing w:after="0" w:line="285" w:lineRule="atLeast"/>
-        <w:rPr>
-          <w:rFonts w:ascii="Consolas" w:eastAsia="Times New Roman" w:hAnsi="Consolas" w:cs="Times New Roman"/>
-          <w:color w:val="CCCCCC"/>
-          <w:kern w:val="0"/>
-          <w:sz w:val="21"/>
-          <w:szCs w:val="21"/>
-          <w:lang w:eastAsia="it-IT"/>
-          <w14:ligatures w14:val="none"/>
-        </w:rPr>
-      </w:pPr>
-      <w:r>
-        <w:rPr>
-          <w:rFonts w:ascii="Consolas" w:eastAsia="Times New Roman" w:hAnsi="Consolas" w:cs="Times New Roman"/>
-          <w:color w:val="CCCCCC"/>
-          <w:kern w:val="0"/>
-          <w:sz w:val="21"/>
-          <w:szCs w:val="21"/>
-          <w:lang w:eastAsia="it-IT"/>
-          <w14:ligatures w14:val="none"/>
-        </w:rPr>
         <w:t>}</w:t>
       </w:r>
     </w:p>
+    <w:bookmarkEnd w:id="0"/>
     <w:p/>
     <w:p>
       <w:pPr>
@@ -3298,6 +3313,9 @@
         </w:rPr>
       </w:pPr>
       <w:r>
+        <w:rPr>
+          <w:noProof/>
+        </w:rPr>
         <w:lastRenderedPageBreak/>
         <w:drawing>
           <wp:inline distT="0" distB="0" distL="0" distR="0" wp14:anchorId="189DBF3A" wp14:editId="03D8C0B6">
@@ -3344,10 +3362,13 @@
     </w:p>
     <w:p>
       <w:r>
+        <w:rPr>
+          <w:noProof/>
+        </w:rPr>
         <w:drawing>
-          <wp:inline distT="0" distB="0" distL="0" distR="0" wp14:anchorId="072B073A" wp14:editId="4BE1D824">
-            <wp:extent cx="4576680" cy="2647666"/>
-            <wp:effectExtent l="0" t="0" r="0" b="635"/>
+          <wp:inline distT="0" distB="0" distL="0" distR="0" wp14:anchorId="072B073A" wp14:editId="1169CE64">
+            <wp:extent cx="3869190" cy="2238375"/>
+            <wp:effectExtent l="0" t="0" r="0" b="0"/>
             <wp:docPr id="742392612" name="Immagine 1" descr="Immagine che contiene testo, schermata, schermo, software&#10;&#10;Descrizione generata automaticamente"/>
             <wp:cNvGraphicFramePr>
               <a:graphicFrameLocks xmlns:a="http://schemas.openxmlformats.org/drawingml/2006/main" noChangeAspect="1"/>
@@ -3368,7 +3389,7 @@
                   <pic:spPr>
                     <a:xfrm>
                       <a:off x="0" y="0"/>
-                      <a:ext cx="4596317" cy="2659027"/>
+                      <a:ext cx="3890235" cy="2250550"/>
                     </a:xfrm>
                     <a:prstGeom prst="rect">
                       <a:avLst/>
@@ -3382,11 +3403,6 @@
       </w:r>
     </w:p>
     <w:p>
-      <w:r>
-        <w:br w:type="page"/>
-      </w:r>
-    </w:p>
-    <w:p>
       <w:pPr>
         <w:shd w:val="clear" w:color="auto" w:fill="1F1F1F"/>
         <w:spacing w:after="0" w:line="285" w:lineRule="atLeast"/>
@@ -3394,45 +3410,32 @@
           <w:rFonts w:ascii="Consolas" w:eastAsia="Times New Roman" w:hAnsi="Consolas" w:cs="Times New Roman"/>
           <w:color w:val="CCCCCC"/>
           <w:kern w:val="0"/>
-          <w:sz w:val="21"/>
-          <w:szCs w:val="21"/>
-          <w:lang w:eastAsia="it-IT"/>
-          <w14:ligatures w14:val="none"/>
-        </w:rPr>
-      </w:pPr>
-      <w:r>
-        <w:rPr>
-          <w:rFonts w:ascii="Consolas" w:eastAsia="Times New Roman" w:hAnsi="Consolas" w:cs="Times New Roman"/>
-          <w:color w:val="CCCCCC"/>
-          <w:kern w:val="0"/>
-          <w:sz w:val="21"/>
-          <w:szCs w:val="21"/>
-          <w:lang w:eastAsia="it-IT"/>
-          <w14:ligatures w14:val="none"/>
-        </w:rPr>
-        <w:lastRenderedPageBreak/>
-        <w:t> </w:t>
-      </w:r>
-      <w:r>
-        <w:rPr>
-          <w:rFonts w:ascii="Consolas" w:eastAsia="Times New Roman" w:hAnsi="Consolas" w:cs="Times New Roman"/>
-          <w:color w:val="CCCCCC"/>
-          <w:kern w:val="0"/>
-          <w:sz w:val="21"/>
-          <w:szCs w:val="21"/>
-          <w:lang w:eastAsia="it-IT"/>
-          <w14:ligatures w14:val="none"/>
-        </w:rPr>
-        <w:t xml:space="preserve">int </w:t>
+          <w:sz w:val="18"/>
+          <w:szCs w:val="18"/>
+          <w:lang w:val="en-US" w:eastAsia="it-IT"/>
+          <w14:ligatures w14:val="none"/>
+        </w:rPr>
+      </w:pPr>
+      <w:r>
+        <w:rPr>
+          <w:rFonts w:ascii="Consolas" w:eastAsia="Times New Roman" w:hAnsi="Consolas" w:cs="Times New Roman"/>
+          <w:color w:val="CCCCCC"/>
+          <w:kern w:val="0"/>
+          <w:sz w:val="18"/>
+          <w:szCs w:val="18"/>
+          <w:lang w:val="en-US" w:eastAsia="it-IT"/>
+          <w14:ligatures w14:val="none"/>
+        </w:rPr>
+        <w:t xml:space="preserve"> int </w:t>
       </w:r>
       <w:r>
         <w:rPr>
           <w:rFonts w:ascii="Consolas" w:eastAsia="Times New Roman" w:hAnsi="Consolas" w:cs="Times New Roman"/>
           <w:color w:val="DCDCAA"/>
           <w:kern w:val="0"/>
-          <w:sz w:val="21"/>
-          <w:szCs w:val="21"/>
-          <w:lang w:eastAsia="it-IT"/>
+          <w:sz w:val="18"/>
+          <w:szCs w:val="18"/>
+          <w:lang w:val="en-US" w:eastAsia="it-IT"/>
           <w14:ligatures w14:val="none"/>
         </w:rPr>
         <w:t>main</w:t>
@@ -3442,9 +3445,9 @@
           <w:rFonts w:ascii="Consolas" w:eastAsia="Times New Roman" w:hAnsi="Consolas" w:cs="Times New Roman"/>
           <w:color w:val="CCCCCC"/>
           <w:kern w:val="0"/>
-          <w:sz w:val="21"/>
-          <w:szCs w:val="21"/>
-          <w:lang w:eastAsia="it-IT"/>
+          <w:sz w:val="18"/>
+          <w:szCs w:val="18"/>
+          <w:lang w:val="en-US" w:eastAsia="it-IT"/>
           <w14:ligatures w14:val="none"/>
         </w:rPr>
         <w:t>() {</w:t>
@@ -3458,20 +3461,20 @@
           <w:rFonts w:ascii="Consolas" w:eastAsia="Times New Roman" w:hAnsi="Consolas" w:cs="Times New Roman"/>
           <w:color w:val="CCCCCC"/>
           <w:kern w:val="0"/>
-          <w:sz w:val="21"/>
-          <w:szCs w:val="21"/>
-          <w:lang w:eastAsia="it-IT"/>
-          <w14:ligatures w14:val="none"/>
-        </w:rPr>
-      </w:pPr>
-      <w:r>
-        <w:rPr>
-          <w:rFonts w:ascii="Consolas" w:eastAsia="Times New Roman" w:hAnsi="Consolas" w:cs="Times New Roman"/>
-          <w:color w:val="CCCCCC"/>
-          <w:kern w:val="0"/>
-          <w:sz w:val="21"/>
-          <w:szCs w:val="21"/>
-          <w:lang w:eastAsia="it-IT"/>
+          <w:sz w:val="18"/>
+          <w:szCs w:val="18"/>
+          <w:lang w:val="en-US" w:eastAsia="it-IT"/>
+          <w14:ligatures w14:val="none"/>
+        </w:rPr>
+      </w:pPr>
+      <w:r>
+        <w:rPr>
+          <w:rFonts w:ascii="Consolas" w:eastAsia="Times New Roman" w:hAnsi="Consolas" w:cs="Times New Roman"/>
+          <w:color w:val="CCCCCC"/>
+          <w:kern w:val="0"/>
+          <w:sz w:val="18"/>
+          <w:szCs w:val="18"/>
+          <w:lang w:val="en-US" w:eastAsia="it-IT"/>
           <w14:ligatures w14:val="none"/>
         </w:rPr>
         <w:t xml:space="preserve">   Lista x1; </w:t>
@@ -3481,9 +3484,9 @@
           <w:rFonts w:ascii="Consolas" w:eastAsia="Times New Roman" w:hAnsi="Consolas" w:cs="Times New Roman"/>
           <w:color w:val="9CDCFE"/>
           <w:kern w:val="0"/>
-          <w:sz w:val="21"/>
-          <w:szCs w:val="21"/>
-          <w:lang w:eastAsia="it-IT"/>
+          <w:sz w:val="18"/>
+          <w:szCs w:val="18"/>
+          <w:lang w:val="en-US" w:eastAsia="it-IT"/>
           <w14:ligatures w14:val="none"/>
         </w:rPr>
         <w:t>cout</w:t>
@@ -3493,9 +3496,9 @@
           <w:rFonts w:ascii="Consolas" w:eastAsia="Times New Roman" w:hAnsi="Consolas" w:cs="Times New Roman"/>
           <w:color w:val="CCCCCC"/>
           <w:kern w:val="0"/>
-          <w:sz w:val="21"/>
-          <w:szCs w:val="21"/>
-          <w:lang w:eastAsia="it-IT"/>
+          <w:sz w:val="18"/>
+          <w:szCs w:val="18"/>
+          <w:lang w:val="en-US" w:eastAsia="it-IT"/>
           <w14:ligatures w14:val="none"/>
         </w:rPr>
         <w:t xml:space="preserve"> </w:t>
@@ -3505,9 +3508,9 @@
           <w:rFonts w:ascii="Consolas" w:eastAsia="Times New Roman" w:hAnsi="Consolas" w:cs="Times New Roman"/>
           <w:color w:val="DCDCAA"/>
           <w:kern w:val="0"/>
-          <w:sz w:val="21"/>
-          <w:szCs w:val="21"/>
-          <w:lang w:eastAsia="it-IT"/>
+          <w:sz w:val="18"/>
+          <w:szCs w:val="18"/>
+          <w:lang w:val="en-US" w:eastAsia="it-IT"/>
           <w14:ligatures w14:val="none"/>
         </w:rPr>
         <w:t>&lt;&lt;</w:t>
@@ -3517,9 +3520,9 @@
           <w:rFonts w:ascii="Consolas" w:eastAsia="Times New Roman" w:hAnsi="Consolas" w:cs="Times New Roman"/>
           <w:color w:val="CCCCCC"/>
           <w:kern w:val="0"/>
-          <w:sz w:val="21"/>
-          <w:szCs w:val="21"/>
-          <w:lang w:eastAsia="it-IT"/>
+          <w:sz w:val="18"/>
+          <w:szCs w:val="18"/>
+          <w:lang w:val="en-US" w:eastAsia="it-IT"/>
           <w14:ligatures w14:val="none"/>
         </w:rPr>
         <w:t xml:space="preserve"> </w:t>
@@ -3529,9 +3532,9 @@
           <w:rFonts w:ascii="Consolas" w:eastAsia="Times New Roman" w:hAnsi="Consolas" w:cs="Times New Roman"/>
           <w:color w:val="CE9178"/>
           <w:kern w:val="0"/>
-          <w:sz w:val="21"/>
-          <w:szCs w:val="21"/>
-          <w:lang w:eastAsia="it-IT"/>
+          <w:sz w:val="18"/>
+          <w:szCs w:val="18"/>
+          <w:lang w:val="en-US" w:eastAsia="it-IT"/>
           <w14:ligatures w14:val="none"/>
         </w:rPr>
         <w:t>" **1</w:t>
@@ -3541,9 +3544,9 @@
           <w:rFonts w:ascii="Consolas" w:eastAsia="Times New Roman" w:hAnsi="Consolas" w:cs="Times New Roman"/>
           <w:color w:val="D7BA7D"/>
           <w:kern w:val="0"/>
-          <w:sz w:val="21"/>
-          <w:szCs w:val="21"/>
-          <w:lang w:eastAsia="it-IT"/>
+          <w:sz w:val="18"/>
+          <w:szCs w:val="18"/>
+          <w:lang w:val="en-US" w:eastAsia="it-IT"/>
           <w14:ligatures w14:val="none"/>
         </w:rPr>
         <w:t>\n</w:t>
@@ -3553,9 +3556,9 @@
           <w:rFonts w:ascii="Consolas" w:eastAsia="Times New Roman" w:hAnsi="Consolas" w:cs="Times New Roman"/>
           <w:color w:val="CE9178"/>
           <w:kern w:val="0"/>
-          <w:sz w:val="21"/>
-          <w:szCs w:val="21"/>
-          <w:lang w:eastAsia="it-IT"/>
+          <w:sz w:val="18"/>
+          <w:szCs w:val="18"/>
+          <w:lang w:val="en-US" w:eastAsia="it-IT"/>
           <w14:ligatures w14:val="none"/>
         </w:rPr>
         <w:t>"</w:t>
@@ -3565,9 +3568,9 @@
           <w:rFonts w:ascii="Consolas" w:eastAsia="Times New Roman" w:hAnsi="Consolas" w:cs="Times New Roman"/>
           <w:color w:val="CCCCCC"/>
           <w:kern w:val="0"/>
-          <w:sz w:val="21"/>
-          <w:szCs w:val="21"/>
-          <w:lang w:eastAsia="it-IT"/>
+          <w:sz w:val="18"/>
+          <w:szCs w:val="18"/>
+          <w:lang w:val="en-US" w:eastAsia="it-IT"/>
           <w14:ligatures w14:val="none"/>
         </w:rPr>
         <w:t>;</w:t>
@@ -3577,9 +3580,9 @@
           <w:rFonts w:ascii="Consolas" w:eastAsia="Times New Roman" w:hAnsi="Consolas" w:cs="Times New Roman"/>
           <w:color w:val="6A9955"/>
           <w:kern w:val="0"/>
-          <w:sz w:val="21"/>
-          <w:szCs w:val="21"/>
-          <w:lang w:eastAsia="it-IT"/>
+          <w:sz w:val="18"/>
+          <w:szCs w:val="18"/>
+          <w:lang w:val="en-US" w:eastAsia="it-IT"/>
           <w14:ligatures w14:val="none"/>
         </w:rPr>
         <w:t xml:space="preserve"> // **1 </w:t>
@@ -3593,8 +3596,8 @@
           <w:rFonts w:ascii="Consolas" w:eastAsia="Times New Roman" w:hAnsi="Consolas" w:cs="Times New Roman"/>
           <w:color w:val="CCCCCC"/>
           <w:kern w:val="0"/>
-          <w:sz w:val="21"/>
-          <w:szCs w:val="21"/>
+          <w:sz w:val="18"/>
+          <w:szCs w:val="18"/>
           <w:lang w:eastAsia="it-IT"/>
           <w14:ligatures w14:val="none"/>
         </w:rPr>
@@ -3604,12 +3607,24 @@
           <w:rFonts w:ascii="Consolas" w:eastAsia="Times New Roman" w:hAnsi="Consolas" w:cs="Times New Roman"/>
           <w:color w:val="6A9955"/>
           <w:kern w:val="0"/>
-          <w:sz w:val="21"/>
-          <w:szCs w:val="21"/>
-          <w:lang w:eastAsia="it-IT"/>
-          <w14:ligatures w14:val="none"/>
-        </w:rPr>
-        <w:t>   //non stampa nulla</w:t>
+          <w:sz w:val="18"/>
+          <w:szCs w:val="18"/>
+          <w:lang w:val="en-US" w:eastAsia="it-IT"/>
+          <w14:ligatures w14:val="none"/>
+        </w:rPr>
+        <w:t>   </w:t>
+      </w:r>
+      <w:r>
+        <w:rPr>
+          <w:rFonts w:ascii="Consolas" w:eastAsia="Times New Roman" w:hAnsi="Consolas" w:cs="Times New Roman"/>
+          <w:color w:val="6A9955"/>
+          <w:kern w:val="0"/>
+          <w:sz w:val="18"/>
+          <w:szCs w:val="18"/>
+          <w:lang w:eastAsia="it-IT"/>
+          <w14:ligatures w14:val="none"/>
+        </w:rPr>
+        <w:t>//non stampa nulla</w:t>
       </w:r>
     </w:p>
     <w:p>
@@ -3620,19 +3635,19 @@
           <w:rFonts w:ascii="Consolas" w:eastAsia="Times New Roman" w:hAnsi="Consolas" w:cs="Times New Roman"/>
           <w:color w:val="CCCCCC"/>
           <w:kern w:val="0"/>
-          <w:sz w:val="21"/>
-          <w:szCs w:val="21"/>
-          <w:lang w:eastAsia="it-IT"/>
-          <w14:ligatures w14:val="none"/>
-        </w:rPr>
-      </w:pPr>
-      <w:r>
-        <w:rPr>
-          <w:rFonts w:ascii="Consolas" w:eastAsia="Times New Roman" w:hAnsi="Consolas" w:cs="Times New Roman"/>
-          <w:color w:val="CCCCCC"/>
-          <w:kern w:val="0"/>
-          <w:sz w:val="21"/>
-          <w:szCs w:val="21"/>
+          <w:sz w:val="18"/>
+          <w:szCs w:val="18"/>
+          <w:lang w:eastAsia="it-IT"/>
+          <w14:ligatures w14:val="none"/>
+        </w:rPr>
+      </w:pPr>
+      <w:r>
+        <w:rPr>
+          <w:rFonts w:ascii="Consolas" w:eastAsia="Times New Roman" w:hAnsi="Consolas" w:cs="Times New Roman"/>
+          <w:color w:val="CCCCCC"/>
+          <w:kern w:val="0"/>
+          <w:sz w:val="18"/>
+          <w:szCs w:val="18"/>
           <w:lang w:eastAsia="it-IT"/>
           <w14:ligatures w14:val="none"/>
         </w:rPr>
@@ -3647,19 +3662,19 @@
           <w:rFonts w:ascii="Consolas" w:eastAsia="Times New Roman" w:hAnsi="Consolas" w:cs="Times New Roman"/>
           <w:color w:val="CCCCCC"/>
           <w:kern w:val="0"/>
-          <w:sz w:val="21"/>
-          <w:szCs w:val="21"/>
-          <w:lang w:eastAsia="it-IT"/>
-          <w14:ligatures w14:val="none"/>
-        </w:rPr>
-      </w:pPr>
-      <w:r>
-        <w:rPr>
-          <w:rFonts w:ascii="Consolas" w:eastAsia="Times New Roman" w:hAnsi="Consolas" w:cs="Times New Roman"/>
-          <w:color w:val="CCCCCC"/>
-          <w:kern w:val="0"/>
-          <w:sz w:val="21"/>
-          <w:szCs w:val="21"/>
+          <w:sz w:val="18"/>
+          <w:szCs w:val="18"/>
+          <w:lang w:eastAsia="it-IT"/>
+          <w14:ligatures w14:val="none"/>
+        </w:rPr>
+      </w:pPr>
+      <w:r>
+        <w:rPr>
+          <w:rFonts w:ascii="Consolas" w:eastAsia="Times New Roman" w:hAnsi="Consolas" w:cs="Times New Roman"/>
+          <w:color w:val="CCCCCC"/>
+          <w:kern w:val="0"/>
+          <w:sz w:val="18"/>
+          <w:szCs w:val="18"/>
           <w:lang w:eastAsia="it-IT"/>
           <w14:ligatures w14:val="none"/>
         </w:rPr>
@@ -3670,8 +3685,8 @@
           <w:rFonts w:ascii="Consolas" w:eastAsia="Times New Roman" w:hAnsi="Consolas" w:cs="Times New Roman"/>
           <w:color w:val="DCDCAA"/>
           <w:kern w:val="0"/>
-          <w:sz w:val="21"/>
-          <w:szCs w:val="21"/>
+          <w:sz w:val="18"/>
+          <w:szCs w:val="18"/>
           <w:lang w:eastAsia="it-IT"/>
           <w14:ligatures w14:val="none"/>
         </w:rPr>
@@ -3682,8 +3697,8 @@
           <w:rFonts w:ascii="Consolas" w:eastAsia="Times New Roman" w:hAnsi="Consolas" w:cs="Times New Roman"/>
           <w:color w:val="CCCCCC"/>
           <w:kern w:val="0"/>
-          <w:sz w:val="21"/>
-          <w:szCs w:val="21"/>
+          <w:sz w:val="18"/>
+          <w:szCs w:val="18"/>
           <w:lang w:eastAsia="it-IT"/>
           <w14:ligatures w14:val="none"/>
         </w:rPr>
@@ -3694,8 +3709,8 @@
           <w:rFonts w:ascii="Consolas" w:eastAsia="Times New Roman" w:hAnsi="Consolas" w:cs="Times New Roman"/>
           <w:color w:val="B5CEA8"/>
           <w:kern w:val="0"/>
-          <w:sz w:val="21"/>
-          <w:szCs w:val="21"/>
+          <w:sz w:val="18"/>
+          <w:szCs w:val="18"/>
           <w:lang w:eastAsia="it-IT"/>
           <w14:ligatures w14:val="none"/>
         </w:rPr>
@@ -3706,8 +3721,8 @@
           <w:rFonts w:ascii="Consolas" w:eastAsia="Times New Roman" w:hAnsi="Consolas" w:cs="Times New Roman"/>
           <w:color w:val="CCCCCC"/>
           <w:kern w:val="0"/>
-          <w:sz w:val="21"/>
-          <w:szCs w:val="21"/>
+          <w:sz w:val="18"/>
+          <w:szCs w:val="18"/>
           <w:lang w:eastAsia="it-IT"/>
           <w14:ligatures w14:val="none"/>
         </w:rPr>
@@ -3718,8 +3733,8 @@
           <w:rFonts w:ascii="Consolas" w:eastAsia="Times New Roman" w:hAnsi="Consolas" w:cs="Times New Roman"/>
           <w:color w:val="9CDCFE"/>
           <w:kern w:val="0"/>
-          <w:sz w:val="21"/>
-          <w:szCs w:val="21"/>
+          <w:sz w:val="18"/>
+          <w:szCs w:val="18"/>
           <w:lang w:eastAsia="it-IT"/>
           <w14:ligatures w14:val="none"/>
         </w:rPr>
@@ -3730,8 +3745,8 @@
           <w:rFonts w:ascii="Consolas" w:eastAsia="Times New Roman" w:hAnsi="Consolas" w:cs="Times New Roman"/>
           <w:color w:val="CCCCCC"/>
           <w:kern w:val="0"/>
-          <w:sz w:val="21"/>
-          <w:szCs w:val="21"/>
+          <w:sz w:val="18"/>
+          <w:szCs w:val="18"/>
           <w:lang w:eastAsia="it-IT"/>
           <w14:ligatures w14:val="none"/>
         </w:rPr>
@@ -3742,8 +3757,8 @@
           <w:rFonts w:ascii="Consolas" w:eastAsia="Times New Roman" w:hAnsi="Consolas" w:cs="Times New Roman"/>
           <w:color w:val="DCDCAA"/>
           <w:kern w:val="0"/>
-          <w:sz w:val="21"/>
-          <w:szCs w:val="21"/>
+          <w:sz w:val="18"/>
+          <w:szCs w:val="18"/>
           <w:lang w:eastAsia="it-IT"/>
           <w14:ligatures w14:val="none"/>
         </w:rPr>
@@ -3754,8 +3769,8 @@
           <w:rFonts w:ascii="Consolas" w:eastAsia="Times New Roman" w:hAnsi="Consolas" w:cs="Times New Roman"/>
           <w:color w:val="CCCCCC"/>
           <w:kern w:val="0"/>
-          <w:sz w:val="21"/>
-          <w:szCs w:val="21"/>
+          <w:sz w:val="18"/>
+          <w:szCs w:val="18"/>
           <w:lang w:eastAsia="it-IT"/>
           <w14:ligatures w14:val="none"/>
         </w:rPr>
@@ -3766,8 +3781,8 @@
           <w:rFonts w:ascii="Consolas" w:eastAsia="Times New Roman" w:hAnsi="Consolas" w:cs="Times New Roman"/>
           <w:color w:val="CE9178"/>
           <w:kern w:val="0"/>
-          <w:sz w:val="21"/>
-          <w:szCs w:val="21"/>
+          <w:sz w:val="18"/>
+          <w:szCs w:val="18"/>
           <w:lang w:eastAsia="it-IT"/>
           <w14:ligatures w14:val="none"/>
         </w:rPr>
@@ -3778,8 +3793,8 @@
           <w:rFonts w:ascii="Consolas" w:eastAsia="Times New Roman" w:hAnsi="Consolas" w:cs="Times New Roman"/>
           <w:color w:val="D7BA7D"/>
           <w:kern w:val="0"/>
-          <w:sz w:val="21"/>
-          <w:szCs w:val="21"/>
+          <w:sz w:val="18"/>
+          <w:szCs w:val="18"/>
           <w:lang w:eastAsia="it-IT"/>
           <w14:ligatures w14:val="none"/>
         </w:rPr>
@@ -3790,8 +3805,8 @@
           <w:rFonts w:ascii="Consolas" w:eastAsia="Times New Roman" w:hAnsi="Consolas" w:cs="Times New Roman"/>
           <w:color w:val="CE9178"/>
           <w:kern w:val="0"/>
-          <w:sz w:val="21"/>
-          <w:szCs w:val="21"/>
+          <w:sz w:val="18"/>
+          <w:szCs w:val="18"/>
           <w:lang w:eastAsia="it-IT"/>
           <w14:ligatures w14:val="none"/>
         </w:rPr>
@@ -3802,8 +3817,8 @@
           <w:rFonts w:ascii="Consolas" w:eastAsia="Times New Roman" w:hAnsi="Consolas" w:cs="Times New Roman"/>
           <w:color w:val="CCCCCC"/>
           <w:kern w:val="0"/>
-          <w:sz w:val="21"/>
-          <w:szCs w:val="21"/>
+          <w:sz w:val="18"/>
+          <w:szCs w:val="18"/>
           <w:lang w:eastAsia="it-IT"/>
           <w14:ligatures w14:val="none"/>
         </w:rPr>
@@ -3814,8 +3829,8 @@
           <w:rFonts w:ascii="Consolas" w:eastAsia="Times New Roman" w:hAnsi="Consolas" w:cs="Times New Roman"/>
           <w:color w:val="6A9955"/>
           <w:kern w:val="0"/>
-          <w:sz w:val="21"/>
-          <w:szCs w:val="21"/>
+          <w:sz w:val="18"/>
+          <w:szCs w:val="18"/>
           <w:lang w:eastAsia="it-IT"/>
           <w14:ligatures w14:val="none"/>
         </w:rPr>
@@ -3830,8 +3845,8 @@
           <w:rFonts w:ascii="Consolas" w:eastAsia="Times New Roman" w:hAnsi="Consolas" w:cs="Times New Roman"/>
           <w:color w:val="CCCCCC"/>
           <w:kern w:val="0"/>
-          <w:sz w:val="21"/>
-          <w:szCs w:val="21"/>
+          <w:sz w:val="18"/>
+          <w:szCs w:val="18"/>
           <w:lang w:eastAsia="it-IT"/>
           <w14:ligatures w14:val="none"/>
         </w:rPr>
@@ -3845,19 +3860,19 @@
           <w:rFonts w:ascii="Consolas" w:eastAsia="Times New Roman" w:hAnsi="Consolas" w:cs="Times New Roman"/>
           <w:color w:val="CCCCCC"/>
           <w:kern w:val="0"/>
-          <w:sz w:val="21"/>
-          <w:szCs w:val="21"/>
-          <w:lang w:eastAsia="it-IT"/>
-          <w14:ligatures w14:val="none"/>
-        </w:rPr>
-      </w:pPr>
-      <w:r>
-        <w:rPr>
-          <w:rFonts w:ascii="Consolas" w:eastAsia="Times New Roman" w:hAnsi="Consolas" w:cs="Times New Roman"/>
-          <w:color w:val="CCCCCC"/>
-          <w:kern w:val="0"/>
-          <w:sz w:val="21"/>
-          <w:szCs w:val="21"/>
+          <w:sz w:val="18"/>
+          <w:szCs w:val="18"/>
+          <w:lang w:eastAsia="it-IT"/>
+          <w14:ligatures w14:val="none"/>
+        </w:rPr>
+      </w:pPr>
+      <w:r>
+        <w:rPr>
+          <w:rFonts w:ascii="Consolas" w:eastAsia="Times New Roman" w:hAnsi="Consolas" w:cs="Times New Roman"/>
+          <w:color w:val="CCCCCC"/>
+          <w:kern w:val="0"/>
+          <w:sz w:val="18"/>
+          <w:szCs w:val="18"/>
           <w:lang w:eastAsia="it-IT"/>
           <w14:ligatures w14:val="none"/>
         </w:rPr>
@@ -3868,8 +3883,8 @@
           <w:rFonts w:ascii="Consolas" w:eastAsia="Times New Roman" w:hAnsi="Consolas" w:cs="Times New Roman"/>
           <w:color w:val="D4D4D4"/>
           <w:kern w:val="0"/>
-          <w:sz w:val="21"/>
-          <w:szCs w:val="21"/>
+          <w:sz w:val="18"/>
+          <w:szCs w:val="18"/>
           <w:lang w:eastAsia="it-IT"/>
           <w14:ligatures w14:val="none"/>
         </w:rPr>
@@ -3880,8 +3895,8 @@
           <w:rFonts w:ascii="Consolas" w:eastAsia="Times New Roman" w:hAnsi="Consolas" w:cs="Times New Roman"/>
           <w:color w:val="CCCCCC"/>
           <w:kern w:val="0"/>
-          <w:sz w:val="21"/>
-          <w:szCs w:val="21"/>
+          <w:sz w:val="18"/>
+          <w:szCs w:val="18"/>
           <w:lang w:eastAsia="it-IT"/>
           <w14:ligatures w14:val="none"/>
         </w:rPr>
@@ -3892,8 +3907,8 @@
           <w:rFonts w:ascii="Consolas" w:eastAsia="Times New Roman" w:hAnsi="Consolas" w:cs="Times New Roman"/>
           <w:color w:val="D4D4D4"/>
           <w:kern w:val="0"/>
-          <w:sz w:val="21"/>
-          <w:szCs w:val="21"/>
+          <w:sz w:val="18"/>
+          <w:szCs w:val="18"/>
           <w:lang w:eastAsia="it-IT"/>
           <w14:ligatures w14:val="none"/>
         </w:rPr>
@@ -3904,8 +3919,8 @@
           <w:rFonts w:ascii="Consolas" w:eastAsia="Times New Roman" w:hAnsi="Consolas" w:cs="Times New Roman"/>
           <w:color w:val="CCCCCC"/>
           <w:kern w:val="0"/>
-          <w:sz w:val="21"/>
-          <w:szCs w:val="21"/>
+          <w:sz w:val="18"/>
+          <w:szCs w:val="18"/>
           <w:lang w:eastAsia="it-IT"/>
           <w14:ligatures w14:val="none"/>
         </w:rPr>
@@ -3916,8 +3931,8 @@
           <w:rFonts w:ascii="Consolas" w:eastAsia="Times New Roman" w:hAnsi="Consolas" w:cs="Times New Roman"/>
           <w:color w:val="C586C0"/>
           <w:kern w:val="0"/>
-          <w:sz w:val="21"/>
-          <w:szCs w:val="21"/>
+          <w:sz w:val="18"/>
+          <w:szCs w:val="18"/>
           <w:lang w:eastAsia="it-IT"/>
           <w14:ligatures w14:val="none"/>
         </w:rPr>
@@ -3928,8 +3943,8 @@
           <w:rFonts w:ascii="Consolas" w:eastAsia="Times New Roman" w:hAnsi="Consolas" w:cs="Times New Roman"/>
           <w:color w:val="CCCCCC"/>
           <w:kern w:val="0"/>
-          <w:sz w:val="21"/>
-          <w:szCs w:val="21"/>
+          <w:sz w:val="18"/>
+          <w:szCs w:val="18"/>
           <w:lang w:eastAsia="it-IT"/>
           <w14:ligatures w14:val="none"/>
         </w:rPr>
@@ -3940,8 +3955,8 @@
           <w:rFonts w:ascii="Consolas" w:eastAsia="Times New Roman" w:hAnsi="Consolas" w:cs="Times New Roman"/>
           <w:color w:val="DCDCAA"/>
           <w:kern w:val="0"/>
-          <w:sz w:val="21"/>
-          <w:szCs w:val="21"/>
+          <w:sz w:val="18"/>
+          <w:szCs w:val="18"/>
           <w:lang w:eastAsia="it-IT"/>
           <w14:ligatures w14:val="none"/>
         </w:rPr>
@@ -3952,8 +3967,8 @@
           <w:rFonts w:ascii="Consolas" w:eastAsia="Times New Roman" w:hAnsi="Consolas" w:cs="Times New Roman"/>
           <w:color w:val="CCCCCC"/>
           <w:kern w:val="0"/>
-          <w:sz w:val="21"/>
-          <w:szCs w:val="21"/>
+          <w:sz w:val="18"/>
+          <w:szCs w:val="18"/>
           <w:lang w:eastAsia="it-IT"/>
           <w14:ligatures w14:val="none"/>
         </w:rPr>
@@ -3964,8 +3979,8 @@
           <w:rFonts w:ascii="Consolas" w:eastAsia="Times New Roman" w:hAnsi="Consolas" w:cs="Times New Roman"/>
           <w:color w:val="B5CEA8"/>
           <w:kern w:val="0"/>
-          <w:sz w:val="21"/>
-          <w:szCs w:val="21"/>
+          <w:sz w:val="18"/>
+          <w:szCs w:val="18"/>
           <w:lang w:eastAsia="it-IT"/>
           <w14:ligatures w14:val="none"/>
         </w:rPr>
@@ -3976,8 +3991,8 @@
           <w:rFonts w:ascii="Consolas" w:eastAsia="Times New Roman" w:hAnsi="Consolas" w:cs="Times New Roman"/>
           <w:color w:val="CCCCCC"/>
           <w:kern w:val="0"/>
-          <w:sz w:val="21"/>
-          <w:szCs w:val="21"/>
+          <w:sz w:val="18"/>
+          <w:szCs w:val="18"/>
           <w:lang w:eastAsia="it-IT"/>
           <w14:ligatures w14:val="none"/>
         </w:rPr>
@@ -3988,8 +4003,8 @@
           <w:rFonts w:ascii="Consolas" w:eastAsia="Times New Roman" w:hAnsi="Consolas" w:cs="Times New Roman"/>
           <w:color w:val="9CDCFE"/>
           <w:kern w:val="0"/>
-          <w:sz w:val="21"/>
-          <w:szCs w:val="21"/>
+          <w:sz w:val="18"/>
+          <w:szCs w:val="18"/>
           <w:lang w:eastAsia="it-IT"/>
           <w14:ligatures w14:val="none"/>
         </w:rPr>
@@ -4000,8 +4015,8 @@
           <w:rFonts w:ascii="Consolas" w:eastAsia="Times New Roman" w:hAnsi="Consolas" w:cs="Times New Roman"/>
           <w:color w:val="CCCCCC"/>
           <w:kern w:val="0"/>
-          <w:sz w:val="21"/>
-          <w:szCs w:val="21"/>
+          <w:sz w:val="18"/>
+          <w:szCs w:val="18"/>
           <w:lang w:eastAsia="it-IT"/>
           <w14:ligatures w14:val="none"/>
         </w:rPr>
@@ -4012,8 +4027,8 @@
           <w:rFonts w:ascii="Consolas" w:eastAsia="Times New Roman" w:hAnsi="Consolas" w:cs="Times New Roman"/>
           <w:color w:val="DCDCAA"/>
           <w:kern w:val="0"/>
-          <w:sz w:val="21"/>
-          <w:szCs w:val="21"/>
+          <w:sz w:val="18"/>
+          <w:szCs w:val="18"/>
           <w:lang w:eastAsia="it-IT"/>
           <w14:ligatures w14:val="none"/>
         </w:rPr>
@@ -4024,8 +4039,8 @@
           <w:rFonts w:ascii="Consolas" w:eastAsia="Times New Roman" w:hAnsi="Consolas" w:cs="Times New Roman"/>
           <w:color w:val="CCCCCC"/>
           <w:kern w:val="0"/>
-          <w:sz w:val="21"/>
-          <w:szCs w:val="21"/>
+          <w:sz w:val="18"/>
+          <w:szCs w:val="18"/>
           <w:lang w:eastAsia="it-IT"/>
           <w14:ligatures w14:val="none"/>
         </w:rPr>
@@ -4036,8 +4051,8 @@
           <w:rFonts w:ascii="Consolas" w:eastAsia="Times New Roman" w:hAnsi="Consolas" w:cs="Times New Roman"/>
           <w:color w:val="CE9178"/>
           <w:kern w:val="0"/>
-          <w:sz w:val="21"/>
-          <w:szCs w:val="21"/>
+          <w:sz w:val="18"/>
+          <w:szCs w:val="18"/>
           <w:lang w:eastAsia="it-IT"/>
           <w14:ligatures w14:val="none"/>
         </w:rPr>
@@ -4048,8 +4063,8 @@
           <w:rFonts w:ascii="Consolas" w:eastAsia="Times New Roman" w:hAnsi="Consolas" w:cs="Times New Roman"/>
           <w:color w:val="D7BA7D"/>
           <w:kern w:val="0"/>
-          <w:sz w:val="21"/>
-          <w:szCs w:val="21"/>
+          <w:sz w:val="18"/>
+          <w:szCs w:val="18"/>
           <w:lang w:eastAsia="it-IT"/>
           <w14:ligatures w14:val="none"/>
         </w:rPr>
@@ -4060,8 +4075,8 @@
           <w:rFonts w:ascii="Consolas" w:eastAsia="Times New Roman" w:hAnsi="Consolas" w:cs="Times New Roman"/>
           <w:color w:val="CE9178"/>
           <w:kern w:val="0"/>
-          <w:sz w:val="21"/>
-          <w:szCs w:val="21"/>
+          <w:sz w:val="18"/>
+          <w:szCs w:val="18"/>
           <w:lang w:eastAsia="it-IT"/>
           <w14:ligatures w14:val="none"/>
         </w:rPr>
@@ -4072,8 +4087,8 @@
           <w:rFonts w:ascii="Consolas" w:eastAsia="Times New Roman" w:hAnsi="Consolas" w:cs="Times New Roman"/>
           <w:color w:val="CCCCCC"/>
           <w:kern w:val="0"/>
-          <w:sz w:val="21"/>
-          <w:szCs w:val="21"/>
+          <w:sz w:val="18"/>
+          <w:szCs w:val="18"/>
           <w:lang w:eastAsia="it-IT"/>
           <w14:ligatures w14:val="none"/>
         </w:rPr>
@@ -4084,8 +4099,8 @@
           <w:rFonts w:ascii="Consolas" w:eastAsia="Times New Roman" w:hAnsi="Consolas" w:cs="Times New Roman"/>
           <w:color w:val="6A9955"/>
           <w:kern w:val="0"/>
-          <w:sz w:val="21"/>
-          <w:szCs w:val="21"/>
+          <w:sz w:val="18"/>
+          <w:szCs w:val="18"/>
           <w:lang w:eastAsia="it-IT"/>
           <w14:ligatures w14:val="none"/>
         </w:rPr>
@@ -4100,19 +4115,19 @@
           <w:rFonts w:ascii="Consolas" w:eastAsia="Times New Roman" w:hAnsi="Consolas" w:cs="Times New Roman"/>
           <w:color w:val="CCCCCC"/>
           <w:kern w:val="0"/>
-          <w:sz w:val="21"/>
-          <w:szCs w:val="21"/>
-          <w:lang w:eastAsia="it-IT"/>
-          <w14:ligatures w14:val="none"/>
-        </w:rPr>
-      </w:pPr>
-      <w:r>
-        <w:rPr>
-          <w:rFonts w:ascii="Consolas" w:eastAsia="Times New Roman" w:hAnsi="Consolas" w:cs="Times New Roman"/>
-          <w:color w:val="CCCCCC"/>
-          <w:kern w:val="0"/>
-          <w:sz w:val="21"/>
-          <w:szCs w:val="21"/>
+          <w:sz w:val="18"/>
+          <w:szCs w:val="18"/>
+          <w:lang w:eastAsia="it-IT"/>
+          <w14:ligatures w14:val="none"/>
+        </w:rPr>
+      </w:pPr>
+      <w:r>
+        <w:rPr>
+          <w:rFonts w:ascii="Consolas" w:eastAsia="Times New Roman" w:hAnsi="Consolas" w:cs="Times New Roman"/>
+          <w:color w:val="CCCCCC"/>
+          <w:kern w:val="0"/>
+          <w:sz w:val="18"/>
+          <w:szCs w:val="18"/>
           <w:lang w:eastAsia="it-IT"/>
           <w14:ligatures w14:val="none"/>
         </w:rPr>
@@ -4127,19 +4142,19 @@
           <w:rFonts w:ascii="Consolas" w:eastAsia="Times New Roman" w:hAnsi="Consolas" w:cs="Times New Roman"/>
           <w:color w:val="CCCCCC"/>
           <w:kern w:val="0"/>
-          <w:sz w:val="21"/>
-          <w:szCs w:val="21"/>
-          <w:lang w:eastAsia="it-IT"/>
-          <w14:ligatures w14:val="none"/>
-        </w:rPr>
-      </w:pPr>
-      <w:r>
-        <w:rPr>
-          <w:rFonts w:ascii="Consolas" w:eastAsia="Times New Roman" w:hAnsi="Consolas" w:cs="Times New Roman"/>
-          <w:color w:val="CCCCCC"/>
-          <w:kern w:val="0"/>
-          <w:sz w:val="21"/>
-          <w:szCs w:val="21"/>
+          <w:sz w:val="18"/>
+          <w:szCs w:val="18"/>
+          <w:lang w:val="en-US" w:eastAsia="it-IT"/>
+          <w14:ligatures w14:val="none"/>
+        </w:rPr>
+      </w:pPr>
+      <w:r>
+        <w:rPr>
+          <w:rFonts w:ascii="Consolas" w:eastAsia="Times New Roman" w:hAnsi="Consolas" w:cs="Times New Roman"/>
+          <w:color w:val="CCCCCC"/>
+          <w:kern w:val="0"/>
+          <w:sz w:val="18"/>
+          <w:szCs w:val="18"/>
           <w:lang w:eastAsia="it-IT"/>
           <w14:ligatures w14:val="none"/>
         </w:rPr>
@@ -4150,9 +4165,9 @@
           <w:rFonts w:ascii="Consolas" w:eastAsia="Times New Roman" w:hAnsi="Consolas" w:cs="Times New Roman"/>
           <w:color w:val="C586C0"/>
           <w:kern w:val="0"/>
-          <w:sz w:val="21"/>
-          <w:szCs w:val="21"/>
-          <w:lang w:eastAsia="it-IT"/>
+          <w:sz w:val="18"/>
+          <w:szCs w:val="18"/>
+          <w:lang w:val="en-US" w:eastAsia="it-IT"/>
           <w14:ligatures w14:val="none"/>
         </w:rPr>
         <w:t>delete</w:t>
@@ -4162,9 +4177,9 @@
           <w:rFonts w:ascii="Consolas" w:eastAsia="Times New Roman" w:hAnsi="Consolas" w:cs="Times New Roman"/>
           <w:color w:val="CCCCCC"/>
           <w:kern w:val="0"/>
-          <w:sz w:val="21"/>
-          <w:szCs w:val="21"/>
-          <w:lang w:eastAsia="it-IT"/>
+          <w:sz w:val="18"/>
+          <w:szCs w:val="18"/>
+          <w:lang w:val="en-US" w:eastAsia="it-IT"/>
           <w14:ligatures w14:val="none"/>
         </w:rPr>
         <w:t xml:space="preserve"> p; </w:t>
@@ -4174,9 +4189,9 @@
           <w:rFonts w:ascii="Consolas" w:eastAsia="Times New Roman" w:hAnsi="Consolas" w:cs="Times New Roman"/>
           <w:color w:val="9CDCFE"/>
           <w:kern w:val="0"/>
-          <w:sz w:val="21"/>
-          <w:szCs w:val="21"/>
-          <w:lang w:eastAsia="it-IT"/>
+          <w:sz w:val="18"/>
+          <w:szCs w:val="18"/>
+          <w:lang w:val="en-US" w:eastAsia="it-IT"/>
           <w14:ligatures w14:val="none"/>
         </w:rPr>
         <w:t>cout</w:t>
@@ -4186,9 +4201,9 @@
           <w:rFonts w:ascii="Consolas" w:eastAsia="Times New Roman" w:hAnsi="Consolas" w:cs="Times New Roman"/>
           <w:color w:val="CCCCCC"/>
           <w:kern w:val="0"/>
-          <w:sz w:val="21"/>
-          <w:szCs w:val="21"/>
-          <w:lang w:eastAsia="it-IT"/>
+          <w:sz w:val="18"/>
+          <w:szCs w:val="18"/>
+          <w:lang w:val="en-US" w:eastAsia="it-IT"/>
           <w14:ligatures w14:val="none"/>
         </w:rPr>
         <w:t xml:space="preserve"> </w:t>
@@ -4198,9 +4213,9 @@
           <w:rFonts w:ascii="Consolas" w:eastAsia="Times New Roman" w:hAnsi="Consolas" w:cs="Times New Roman"/>
           <w:color w:val="DCDCAA"/>
           <w:kern w:val="0"/>
-          <w:sz w:val="21"/>
-          <w:szCs w:val="21"/>
-          <w:lang w:eastAsia="it-IT"/>
+          <w:sz w:val="18"/>
+          <w:szCs w:val="18"/>
+          <w:lang w:val="en-US" w:eastAsia="it-IT"/>
           <w14:ligatures w14:val="none"/>
         </w:rPr>
         <w:t>&lt;&lt;</w:t>
@@ -4210,9 +4225,9 @@
           <w:rFonts w:ascii="Consolas" w:eastAsia="Times New Roman" w:hAnsi="Consolas" w:cs="Times New Roman"/>
           <w:color w:val="CCCCCC"/>
           <w:kern w:val="0"/>
-          <w:sz w:val="21"/>
-          <w:szCs w:val="21"/>
-          <w:lang w:eastAsia="it-IT"/>
+          <w:sz w:val="18"/>
+          <w:szCs w:val="18"/>
+          <w:lang w:val="en-US" w:eastAsia="it-IT"/>
           <w14:ligatures w14:val="none"/>
         </w:rPr>
         <w:t xml:space="preserve"> </w:t>
@@ -4222,9 +4237,9 @@
           <w:rFonts w:ascii="Consolas" w:eastAsia="Times New Roman" w:hAnsi="Consolas" w:cs="Times New Roman"/>
           <w:color w:val="CE9178"/>
           <w:kern w:val="0"/>
-          <w:sz w:val="21"/>
-          <w:szCs w:val="21"/>
-          <w:lang w:eastAsia="it-IT"/>
+          <w:sz w:val="18"/>
+          <w:szCs w:val="18"/>
+          <w:lang w:val="en-US" w:eastAsia="it-IT"/>
           <w14:ligatures w14:val="none"/>
         </w:rPr>
         <w:t>" **4</w:t>
@@ -4234,9 +4249,9 @@
           <w:rFonts w:ascii="Consolas" w:eastAsia="Times New Roman" w:hAnsi="Consolas" w:cs="Times New Roman"/>
           <w:color w:val="D7BA7D"/>
           <w:kern w:val="0"/>
-          <w:sz w:val="21"/>
-          <w:szCs w:val="21"/>
-          <w:lang w:eastAsia="it-IT"/>
+          <w:sz w:val="18"/>
+          <w:szCs w:val="18"/>
+          <w:lang w:val="en-US" w:eastAsia="it-IT"/>
           <w14:ligatures w14:val="none"/>
         </w:rPr>
         <w:t>\n</w:t>
@@ -4246,9 +4261,9 @@
           <w:rFonts w:ascii="Consolas" w:eastAsia="Times New Roman" w:hAnsi="Consolas" w:cs="Times New Roman"/>
           <w:color w:val="CE9178"/>
           <w:kern w:val="0"/>
-          <w:sz w:val="21"/>
-          <w:szCs w:val="21"/>
-          <w:lang w:eastAsia="it-IT"/>
+          <w:sz w:val="18"/>
+          <w:szCs w:val="18"/>
+          <w:lang w:val="en-US" w:eastAsia="it-IT"/>
           <w14:ligatures w14:val="none"/>
         </w:rPr>
         <w:t>"</w:t>
@@ -4258,9 +4273,9 @@
           <w:rFonts w:ascii="Consolas" w:eastAsia="Times New Roman" w:hAnsi="Consolas" w:cs="Times New Roman"/>
           <w:color w:val="CCCCCC"/>
           <w:kern w:val="0"/>
-          <w:sz w:val="21"/>
-          <w:szCs w:val="21"/>
-          <w:lang w:eastAsia="it-IT"/>
+          <w:sz w:val="18"/>
+          <w:szCs w:val="18"/>
+          <w:lang w:val="en-US" w:eastAsia="it-IT"/>
           <w14:ligatures w14:val="none"/>
         </w:rPr>
         <w:t>;</w:t>
@@ -4270,9 +4285,9 @@
           <w:rFonts w:ascii="Consolas" w:eastAsia="Times New Roman" w:hAnsi="Consolas" w:cs="Times New Roman"/>
           <w:color w:val="6A9955"/>
           <w:kern w:val="0"/>
-          <w:sz w:val="21"/>
-          <w:szCs w:val="21"/>
-          <w:lang w:eastAsia="it-IT"/>
+          <w:sz w:val="18"/>
+          <w:szCs w:val="18"/>
+          <w:lang w:val="en-US" w:eastAsia="it-IT"/>
           <w14:ligatures w14:val="none"/>
         </w:rPr>
         <w:t xml:space="preserve"> // ~N ~N ~S ~S ~S **4 </w:t>
@@ -4286,20 +4301,20 @@
           <w:rFonts w:ascii="Consolas" w:eastAsia="Times New Roman" w:hAnsi="Consolas" w:cs="Times New Roman"/>
           <w:color w:val="CCCCCC"/>
           <w:kern w:val="0"/>
-          <w:sz w:val="21"/>
-          <w:szCs w:val="21"/>
-          <w:lang w:eastAsia="it-IT"/>
-          <w14:ligatures w14:val="none"/>
-        </w:rPr>
-      </w:pPr>
-      <w:r>
-        <w:rPr>
-          <w:rFonts w:ascii="Consolas" w:eastAsia="Times New Roman" w:hAnsi="Consolas" w:cs="Times New Roman"/>
-          <w:color w:val="CCCCCC"/>
-          <w:kern w:val="0"/>
-          <w:sz w:val="21"/>
-          <w:szCs w:val="21"/>
-          <w:lang w:eastAsia="it-IT"/>
+          <w:sz w:val="18"/>
+          <w:szCs w:val="18"/>
+          <w:lang w:val="en-US" w:eastAsia="it-IT"/>
+          <w14:ligatures w14:val="none"/>
+        </w:rPr>
+      </w:pPr>
+      <w:r>
+        <w:rPr>
+          <w:rFonts w:ascii="Consolas" w:eastAsia="Times New Roman" w:hAnsi="Consolas" w:cs="Times New Roman"/>
+          <w:color w:val="CCCCCC"/>
+          <w:kern w:val="0"/>
+          <w:sz w:val="18"/>
+          <w:szCs w:val="18"/>
+          <w:lang w:val="en-US" w:eastAsia="it-IT"/>
           <w14:ligatures w14:val="none"/>
         </w:rPr>
         <w:t>   </w:t>
@@ -4313,31 +4328,43 @@
           <w:rFonts w:ascii="Consolas" w:eastAsia="Times New Roman" w:hAnsi="Consolas" w:cs="Times New Roman"/>
           <w:color w:val="CCCCCC"/>
           <w:kern w:val="0"/>
-          <w:sz w:val="21"/>
-          <w:szCs w:val="21"/>
-          <w:lang w:eastAsia="it-IT"/>
-          <w14:ligatures w14:val="none"/>
-        </w:rPr>
-      </w:pPr>
-      <w:r>
-        <w:rPr>
-          <w:rFonts w:ascii="Consolas" w:eastAsia="Times New Roman" w:hAnsi="Consolas" w:cs="Times New Roman"/>
-          <w:color w:val="CCCCCC"/>
-          <w:kern w:val="0"/>
-          <w:sz w:val="21"/>
-          <w:szCs w:val="21"/>
-          <w:lang w:eastAsia="it-IT"/>
-          <w14:ligatures w14:val="none"/>
-        </w:rPr>
-        <w:t xml:space="preserve">   Lista </w:t>
+          <w:sz w:val="18"/>
+          <w:szCs w:val="18"/>
+          <w:lang w:eastAsia="it-IT"/>
+          <w14:ligatures w14:val="none"/>
+        </w:rPr>
+      </w:pPr>
+      <w:r>
+        <w:rPr>
+          <w:rFonts w:ascii="Consolas" w:eastAsia="Times New Roman" w:hAnsi="Consolas" w:cs="Times New Roman"/>
+          <w:color w:val="CCCCCC"/>
+          <w:kern w:val="0"/>
+          <w:sz w:val="18"/>
+          <w:szCs w:val="18"/>
+          <w:lang w:val="en-US" w:eastAsia="it-IT"/>
+          <w14:ligatures w14:val="none"/>
+        </w:rPr>
+        <w:t>   </w:t>
+      </w:r>
+      <w:r>
+        <w:rPr>
+          <w:rFonts w:ascii="Consolas" w:eastAsia="Times New Roman" w:hAnsi="Consolas" w:cs="Times New Roman"/>
+          <w:color w:val="CCCCCC"/>
+          <w:kern w:val="0"/>
+          <w:sz w:val="18"/>
+          <w:szCs w:val="18"/>
+          <w:lang w:eastAsia="it-IT"/>
+          <w14:ligatures w14:val="none"/>
+        </w:rPr>
+        <w:t xml:space="preserve">Lista </w:t>
       </w:r>
       <w:r>
         <w:rPr>
           <w:rFonts w:ascii="Consolas" w:eastAsia="Times New Roman" w:hAnsi="Consolas" w:cs="Times New Roman"/>
           <w:color w:val="DCDCAA"/>
           <w:kern w:val="0"/>
-          <w:sz w:val="21"/>
-          <w:szCs w:val="21"/>
+          <w:sz w:val="18"/>
+          <w:szCs w:val="18"/>
           <w:lang w:eastAsia="it-IT"/>
           <w14:ligatures w14:val="none"/>
         </w:rPr>
@@ -4348,8 +4375,8 @@
           <w:rFonts w:ascii="Consolas" w:eastAsia="Times New Roman" w:hAnsi="Consolas" w:cs="Times New Roman"/>
           <w:color w:val="CCCCCC"/>
           <w:kern w:val="0"/>
-          <w:sz w:val="21"/>
-          <w:szCs w:val="21"/>
+          <w:sz w:val="18"/>
+          <w:szCs w:val="18"/>
           <w:lang w:eastAsia="it-IT"/>
           <w14:ligatures w14:val="none"/>
         </w:rPr>
@@ -4360,8 +4387,8 @@
           <w:rFonts w:ascii="Consolas" w:eastAsia="Times New Roman" w:hAnsi="Consolas" w:cs="Times New Roman"/>
           <w:color w:val="B5CEA8"/>
           <w:kern w:val="0"/>
-          <w:sz w:val="21"/>
-          <w:szCs w:val="21"/>
+          <w:sz w:val="18"/>
+          <w:szCs w:val="18"/>
           <w:lang w:eastAsia="it-IT"/>
           <w14:ligatures w14:val="none"/>
         </w:rPr>
@@ -4372,8 +4399,8 @@
           <w:rFonts w:ascii="Consolas" w:eastAsia="Times New Roman" w:hAnsi="Consolas" w:cs="Times New Roman"/>
           <w:color w:val="CCCCCC"/>
           <w:kern w:val="0"/>
-          <w:sz w:val="21"/>
-          <w:szCs w:val="21"/>
+          <w:sz w:val="18"/>
+          <w:szCs w:val="18"/>
           <w:lang w:eastAsia="it-IT"/>
           <w14:ligatures w14:val="none"/>
         </w:rPr>
@@ -4384,8 +4411,8 @@
           <w:rFonts w:ascii="Consolas" w:eastAsia="Times New Roman" w:hAnsi="Consolas" w:cs="Times New Roman"/>
           <w:color w:val="9CDCFE"/>
           <w:kern w:val="0"/>
-          <w:sz w:val="21"/>
-          <w:szCs w:val="21"/>
+          <w:sz w:val="18"/>
+          <w:szCs w:val="18"/>
           <w:lang w:eastAsia="it-IT"/>
           <w14:ligatures w14:val="none"/>
         </w:rPr>
@@ -4396,8 +4423,8 @@
           <w:rFonts w:ascii="Consolas" w:eastAsia="Times New Roman" w:hAnsi="Consolas" w:cs="Times New Roman"/>
           <w:color w:val="CCCCCC"/>
           <w:kern w:val="0"/>
-          <w:sz w:val="21"/>
-          <w:szCs w:val="21"/>
+          <w:sz w:val="18"/>
+          <w:szCs w:val="18"/>
           <w:lang w:eastAsia="it-IT"/>
           <w14:ligatures w14:val="none"/>
         </w:rPr>
@@ -4408,8 +4435,8 @@
           <w:rFonts w:ascii="Consolas" w:eastAsia="Times New Roman" w:hAnsi="Consolas" w:cs="Times New Roman"/>
           <w:color w:val="DCDCAA"/>
           <w:kern w:val="0"/>
-          <w:sz w:val="21"/>
-          <w:szCs w:val="21"/>
+          <w:sz w:val="18"/>
+          <w:szCs w:val="18"/>
           <w:lang w:eastAsia="it-IT"/>
           <w14:ligatures w14:val="none"/>
         </w:rPr>
@@ -4420,8 +4447,8 @@
           <w:rFonts w:ascii="Consolas" w:eastAsia="Times New Roman" w:hAnsi="Consolas" w:cs="Times New Roman"/>
           <w:color w:val="CCCCCC"/>
           <w:kern w:val="0"/>
-          <w:sz w:val="21"/>
-          <w:szCs w:val="21"/>
+          <w:sz w:val="18"/>
+          <w:szCs w:val="18"/>
           <w:lang w:eastAsia="it-IT"/>
           <w14:ligatures w14:val="none"/>
         </w:rPr>
@@ -4432,8 +4459,8 @@
           <w:rFonts w:ascii="Consolas" w:eastAsia="Times New Roman" w:hAnsi="Consolas" w:cs="Times New Roman"/>
           <w:color w:val="CE9178"/>
           <w:kern w:val="0"/>
-          <w:sz w:val="21"/>
-          <w:szCs w:val="21"/>
+          <w:sz w:val="18"/>
+          <w:szCs w:val="18"/>
           <w:lang w:eastAsia="it-IT"/>
           <w14:ligatures w14:val="none"/>
         </w:rPr>
@@ -4444,8 +4471,8 @@
           <w:rFonts w:ascii="Consolas" w:eastAsia="Times New Roman" w:hAnsi="Consolas" w:cs="Times New Roman"/>
           <w:color w:val="D7BA7D"/>
           <w:kern w:val="0"/>
-          <w:sz w:val="21"/>
-          <w:szCs w:val="21"/>
+          <w:sz w:val="18"/>
+          <w:szCs w:val="18"/>
           <w:lang w:eastAsia="it-IT"/>
           <w14:ligatures w14:val="none"/>
         </w:rPr>
@@ -4456,8 +4483,8 @@
           <w:rFonts w:ascii="Consolas" w:eastAsia="Times New Roman" w:hAnsi="Consolas" w:cs="Times New Roman"/>
           <w:color w:val="CE9178"/>
           <w:kern w:val="0"/>
-          <w:sz w:val="21"/>
-          <w:szCs w:val="21"/>
+          <w:sz w:val="18"/>
+          <w:szCs w:val="18"/>
           <w:lang w:eastAsia="it-IT"/>
           <w14:ligatures w14:val="none"/>
         </w:rPr>
@@ -4468,8 +4495,8 @@
           <w:rFonts w:ascii="Consolas" w:eastAsia="Times New Roman" w:hAnsi="Consolas" w:cs="Times New Roman"/>
           <w:color w:val="CCCCCC"/>
           <w:kern w:val="0"/>
-          <w:sz w:val="21"/>
-          <w:szCs w:val="21"/>
+          <w:sz w:val="18"/>
+          <w:szCs w:val="18"/>
           <w:lang w:eastAsia="it-IT"/>
           <w14:ligatures w14:val="none"/>
         </w:rPr>
@@ -4480,8 +4507,8 @@
           <w:rFonts w:ascii="Consolas" w:eastAsia="Times New Roman" w:hAnsi="Consolas" w:cs="Times New Roman"/>
           <w:color w:val="6A9955"/>
           <w:kern w:val="0"/>
-          <w:sz w:val="21"/>
-          <w:szCs w:val="21"/>
+          <w:sz w:val="18"/>
+          <w:szCs w:val="18"/>
           <w:lang w:eastAsia="it-IT"/>
           <w14:ligatures w14:val="none"/>
         </w:rPr>
@@ -4496,19 +4523,19 @@
           <w:rFonts w:ascii="Consolas" w:eastAsia="Times New Roman" w:hAnsi="Consolas" w:cs="Times New Roman"/>
           <w:color w:val="CCCCCC"/>
           <w:kern w:val="0"/>
-          <w:sz w:val="21"/>
-          <w:szCs w:val="21"/>
-          <w:lang w:eastAsia="it-IT"/>
-          <w14:ligatures w14:val="none"/>
-        </w:rPr>
-      </w:pPr>
-      <w:r>
-        <w:rPr>
-          <w:rFonts w:ascii="Consolas" w:eastAsia="Times New Roman" w:hAnsi="Consolas" w:cs="Times New Roman"/>
-          <w:color w:val="CCCCCC"/>
-          <w:kern w:val="0"/>
-          <w:sz w:val="21"/>
-          <w:szCs w:val="21"/>
+          <w:sz w:val="18"/>
+          <w:szCs w:val="18"/>
+          <w:lang w:eastAsia="it-IT"/>
+          <w14:ligatures w14:val="none"/>
+        </w:rPr>
+      </w:pPr>
+      <w:r>
+        <w:rPr>
+          <w:rFonts w:ascii="Consolas" w:eastAsia="Times New Roman" w:hAnsi="Consolas" w:cs="Times New Roman"/>
+          <w:color w:val="CCCCCC"/>
+          <w:kern w:val="0"/>
+          <w:sz w:val="18"/>
+          <w:szCs w:val="18"/>
           <w:lang w:eastAsia="it-IT"/>
           <w14:ligatures w14:val="none"/>
         </w:rPr>
@@ -4523,19 +4550,19 @@
           <w:rFonts w:ascii="Consolas" w:eastAsia="Times New Roman" w:hAnsi="Consolas" w:cs="Times New Roman"/>
           <w:color w:val="CCCCCC"/>
           <w:kern w:val="0"/>
-          <w:sz w:val="21"/>
-          <w:szCs w:val="21"/>
-          <w:lang w:eastAsia="it-IT"/>
-          <w14:ligatures w14:val="none"/>
-        </w:rPr>
-      </w:pPr>
-      <w:r>
-        <w:rPr>
-          <w:rFonts w:ascii="Consolas" w:eastAsia="Times New Roman" w:hAnsi="Consolas" w:cs="Times New Roman"/>
-          <w:color w:val="CCCCCC"/>
-          <w:kern w:val="0"/>
-          <w:sz w:val="21"/>
-          <w:szCs w:val="21"/>
+          <w:sz w:val="18"/>
+          <w:szCs w:val="18"/>
+          <w:lang w:val="en-US" w:eastAsia="it-IT"/>
+          <w14:ligatures w14:val="none"/>
+        </w:rPr>
+      </w:pPr>
+      <w:r>
+        <w:rPr>
+          <w:rFonts w:ascii="Consolas" w:eastAsia="Times New Roman" w:hAnsi="Consolas" w:cs="Times New Roman"/>
+          <w:color w:val="CCCCCC"/>
+          <w:kern w:val="0"/>
+          <w:sz w:val="18"/>
+          <w:szCs w:val="18"/>
           <w:lang w:eastAsia="it-IT"/>
           <w14:ligatures w14:val="none"/>
         </w:rPr>
@@ -4546,9 +4573,9 @@
           <w:rFonts w:ascii="Consolas" w:eastAsia="Times New Roman" w:hAnsi="Consolas" w:cs="Times New Roman"/>
           <w:color w:val="9CDCFE"/>
           <w:kern w:val="0"/>
-          <w:sz w:val="21"/>
-          <w:szCs w:val="21"/>
-          <w:lang w:eastAsia="it-IT"/>
+          <w:sz w:val="18"/>
+          <w:szCs w:val="18"/>
+          <w:lang w:val="en-US" w:eastAsia="it-IT"/>
           <w14:ligatures w14:val="none"/>
         </w:rPr>
         <w:t>x2</w:t>
@@ -4558,9 +4585,9 @@
           <w:rFonts w:ascii="Consolas" w:eastAsia="Times New Roman" w:hAnsi="Consolas" w:cs="Times New Roman"/>
           <w:color w:val="CCCCCC"/>
           <w:kern w:val="0"/>
-          <w:sz w:val="21"/>
-          <w:szCs w:val="21"/>
-          <w:lang w:eastAsia="it-IT"/>
+          <w:sz w:val="18"/>
+          <w:szCs w:val="18"/>
+          <w:lang w:val="en-US" w:eastAsia="it-IT"/>
           <w14:ligatures w14:val="none"/>
         </w:rPr>
         <w:t>.</w:t>
@@ -4570,9 +4597,9 @@
           <w:rFonts w:ascii="Consolas" w:eastAsia="Times New Roman" w:hAnsi="Consolas" w:cs="Times New Roman"/>
           <w:color w:val="DCDCAA"/>
           <w:kern w:val="0"/>
-          <w:sz w:val="21"/>
-          <w:szCs w:val="21"/>
-          <w:lang w:eastAsia="it-IT"/>
+          <w:sz w:val="18"/>
+          <w:szCs w:val="18"/>
+          <w:lang w:val="en-US" w:eastAsia="it-IT"/>
           <w14:ligatures w14:val="none"/>
         </w:rPr>
         <w:t>remove</w:t>
@@ -4582,9 +4609,9 @@
           <w:rFonts w:ascii="Consolas" w:eastAsia="Times New Roman" w:hAnsi="Consolas" w:cs="Times New Roman"/>
           <w:color w:val="CCCCCC"/>
           <w:kern w:val="0"/>
-          <w:sz w:val="21"/>
-          <w:szCs w:val="21"/>
-          <w:lang w:eastAsia="it-IT"/>
+          <w:sz w:val="18"/>
+          <w:szCs w:val="18"/>
+          <w:lang w:val="en-US" w:eastAsia="it-IT"/>
           <w14:ligatures w14:val="none"/>
         </w:rPr>
         <w:t xml:space="preserve">(); </w:t>
@@ -4594,9 +4621,9 @@
           <w:rFonts w:ascii="Consolas" w:eastAsia="Times New Roman" w:hAnsi="Consolas" w:cs="Times New Roman"/>
           <w:color w:val="9CDCFE"/>
           <w:kern w:val="0"/>
-          <w:sz w:val="21"/>
-          <w:szCs w:val="21"/>
-          <w:lang w:eastAsia="it-IT"/>
+          <w:sz w:val="18"/>
+          <w:szCs w:val="18"/>
+          <w:lang w:val="en-US" w:eastAsia="it-IT"/>
           <w14:ligatures w14:val="none"/>
         </w:rPr>
         <w:t>cout</w:t>
@@ -4606,9 +4633,9 @@
           <w:rFonts w:ascii="Consolas" w:eastAsia="Times New Roman" w:hAnsi="Consolas" w:cs="Times New Roman"/>
           <w:color w:val="CCCCCC"/>
           <w:kern w:val="0"/>
-          <w:sz w:val="21"/>
-          <w:szCs w:val="21"/>
-          <w:lang w:eastAsia="it-IT"/>
+          <w:sz w:val="18"/>
+          <w:szCs w:val="18"/>
+          <w:lang w:val="en-US" w:eastAsia="it-IT"/>
           <w14:ligatures w14:val="none"/>
         </w:rPr>
         <w:t xml:space="preserve"> </w:t>
@@ -4618,9 +4645,9 @@
           <w:rFonts w:ascii="Consolas" w:eastAsia="Times New Roman" w:hAnsi="Consolas" w:cs="Times New Roman"/>
           <w:color w:val="DCDCAA"/>
           <w:kern w:val="0"/>
-          <w:sz w:val="21"/>
-          <w:szCs w:val="21"/>
-          <w:lang w:eastAsia="it-IT"/>
+          <w:sz w:val="18"/>
+          <w:szCs w:val="18"/>
+          <w:lang w:val="en-US" w:eastAsia="it-IT"/>
           <w14:ligatures w14:val="none"/>
         </w:rPr>
         <w:t>&lt;&lt;</w:t>
@@ -4630,9 +4657,9 @@
           <w:rFonts w:ascii="Consolas" w:eastAsia="Times New Roman" w:hAnsi="Consolas" w:cs="Times New Roman"/>
           <w:color w:val="CCCCCC"/>
           <w:kern w:val="0"/>
-          <w:sz w:val="21"/>
-          <w:szCs w:val="21"/>
-          <w:lang w:eastAsia="it-IT"/>
+          <w:sz w:val="18"/>
+          <w:szCs w:val="18"/>
+          <w:lang w:val="en-US" w:eastAsia="it-IT"/>
           <w14:ligatures w14:val="none"/>
         </w:rPr>
         <w:t xml:space="preserve"> </w:t>
@@ -4642,9 +4669,9 @@
           <w:rFonts w:ascii="Consolas" w:eastAsia="Times New Roman" w:hAnsi="Consolas" w:cs="Times New Roman"/>
           <w:color w:val="CE9178"/>
           <w:kern w:val="0"/>
-          <w:sz w:val="21"/>
-          <w:szCs w:val="21"/>
-          <w:lang w:eastAsia="it-IT"/>
+          <w:sz w:val="18"/>
+          <w:szCs w:val="18"/>
+          <w:lang w:val="en-US" w:eastAsia="it-IT"/>
           <w14:ligatures w14:val="none"/>
         </w:rPr>
         <w:t>" **6</w:t>
@@ -4654,9 +4681,9 @@
           <w:rFonts w:ascii="Consolas" w:eastAsia="Times New Roman" w:hAnsi="Consolas" w:cs="Times New Roman"/>
           <w:color w:val="D7BA7D"/>
           <w:kern w:val="0"/>
-          <w:sz w:val="21"/>
-          <w:szCs w:val="21"/>
-          <w:lang w:eastAsia="it-IT"/>
+          <w:sz w:val="18"/>
+          <w:szCs w:val="18"/>
+          <w:lang w:val="en-US" w:eastAsia="it-IT"/>
           <w14:ligatures w14:val="none"/>
         </w:rPr>
         <w:t>\n</w:t>
@@ -4666,9 +4693,9 @@
           <w:rFonts w:ascii="Consolas" w:eastAsia="Times New Roman" w:hAnsi="Consolas" w:cs="Times New Roman"/>
           <w:color w:val="CE9178"/>
           <w:kern w:val="0"/>
-          <w:sz w:val="21"/>
-          <w:szCs w:val="21"/>
-          <w:lang w:eastAsia="it-IT"/>
+          <w:sz w:val="18"/>
+          <w:szCs w:val="18"/>
+          <w:lang w:val="en-US" w:eastAsia="it-IT"/>
           <w14:ligatures w14:val="none"/>
         </w:rPr>
         <w:t>"</w:t>
@@ -4678,9 +4705,9 @@
           <w:rFonts w:ascii="Consolas" w:eastAsia="Times New Roman" w:hAnsi="Consolas" w:cs="Times New Roman"/>
           <w:color w:val="CCCCCC"/>
           <w:kern w:val="0"/>
-          <w:sz w:val="21"/>
-          <w:szCs w:val="21"/>
-          <w:lang w:eastAsia="it-IT"/>
+          <w:sz w:val="18"/>
+          <w:szCs w:val="18"/>
+          <w:lang w:val="en-US" w:eastAsia="it-IT"/>
           <w14:ligatures w14:val="none"/>
         </w:rPr>
         <w:t>;</w:t>
@@ -4690,9 +4717,9 @@
           <w:rFonts w:ascii="Consolas" w:eastAsia="Times New Roman" w:hAnsi="Consolas" w:cs="Times New Roman"/>
           <w:color w:val="6A9955"/>
           <w:kern w:val="0"/>
-          <w:sz w:val="21"/>
-          <w:szCs w:val="21"/>
-          <w:lang w:eastAsia="it-IT"/>
+          <w:sz w:val="18"/>
+          <w:szCs w:val="18"/>
+          <w:lang w:val="en-US" w:eastAsia="it-IT"/>
           <w14:ligatures w14:val="none"/>
         </w:rPr>
         <w:t xml:space="preserve"> // ~S ~S ~N ~S ~S ~S **6 </w:t>
@@ -4706,28 +4733,36 @@
           <w:rFonts w:ascii="Consolas" w:eastAsia="Times New Roman" w:hAnsi="Consolas" w:cs="Times New Roman"/>
           <w:color w:val="CCCCCC"/>
           <w:kern w:val="0"/>
-          <w:sz w:val="21"/>
-          <w:szCs w:val="21"/>
-          <w:lang w:eastAsia="it-IT"/>
-          <w14:ligatures w14:val="none"/>
-        </w:rPr>
-      </w:pPr>
-      <w:r>
-        <w:rPr>
-          <w:rFonts w:ascii="Consolas" w:eastAsia="Times New Roman" w:hAnsi="Consolas" w:cs="Times New Roman"/>
-          <w:color w:val="CCCCCC"/>
-          <w:kern w:val="0"/>
-          <w:sz w:val="21"/>
-          <w:szCs w:val="21"/>
+          <w:sz w:val="18"/>
+          <w:szCs w:val="18"/>
+          <w:lang w:eastAsia="it-IT"/>
+          <w14:ligatures w14:val="none"/>
+        </w:rPr>
+      </w:pPr>
+      <w:r>
+        <w:rPr>
+          <w:rFonts w:ascii="Consolas" w:eastAsia="Times New Roman" w:hAnsi="Consolas" w:cs="Times New Roman"/>
+          <w:color w:val="CCCCCC"/>
+          <w:kern w:val="0"/>
+          <w:sz w:val="18"/>
+          <w:szCs w:val="18"/>
           <w:lang w:eastAsia="it-IT"/>
           <w14:ligatures w14:val="none"/>
         </w:rPr>
         <w:t>}</w:t>
       </w:r>
     </w:p>
+    <w:p>
+      <w:r>
+        <w:br w:type="page"/>
+      </w:r>
+    </w:p>
     <w:p/>
     <w:p>
       <w:r>
+        <w:rPr>
+          <w:noProof/>
+        </w:rPr>
         <w:drawing>
           <wp:anchor distT="0" distB="0" distL="114300" distR="114300" simplePos="0" relativeHeight="251658240" behindDoc="0" locked="0" layoutInCell="1" allowOverlap="1" wp14:anchorId="440C889B" wp14:editId="335FAB39">
             <wp:simplePos x="0" y="0"/>
@@ -4779,6 +4814,9 @@
         </w:drawing>
       </w:r>
       <w:r>
+        <w:rPr>
+          <w:noProof/>
+        </w:rPr>
         <w:drawing>
           <wp:inline distT="0" distB="0" distL="0" distR="0" wp14:anchorId="3331A9E7" wp14:editId="7100769A">
             <wp:extent cx="5807123" cy="944757"/>
@@ -4840,12 +4878,9 @@
     </w:p>
     <w:p>
       <w:r>
-        <w:br w:type="page"/>
-      </w:r>
-    </w:p>
-    <w:p>
-      <w:r>
-        <w:lastRenderedPageBreak/>
+        <w:rPr>
+          <w:noProof/>
+        </w:rPr>
         <w:drawing>
           <wp:inline distT="0" distB="0" distL="0" distR="0" wp14:anchorId="32DCFF04" wp14:editId="16040313">
             <wp:extent cx="5868538" cy="2605465"/>
@@ -4885,6 +4920,10 @@
     </w:p>
     <w:p>
       <w:r>
+        <w:rPr>
+          <w:noProof/>
+        </w:rPr>
+        <w:lastRenderedPageBreak/>
         <w:drawing>
           <wp:inline distT="0" distB="0" distL="0" distR="0" wp14:anchorId="29B41E85" wp14:editId="03034CA6">
             <wp:extent cx="5950424" cy="2905447"/>
@@ -4978,8 +5017,8 @@
         <w:rPr>
           <w:i/>
           <w:iCs/>
-        </w:rPr>
-        <w:lastRenderedPageBreak/>
+          <w:noProof/>
+        </w:rPr>
         <w:drawing>
           <wp:inline distT="0" distB="0" distL="0" distR="0" wp14:anchorId="154AA177" wp14:editId="618FAFD6">
             <wp:extent cx="6018663" cy="2594057"/>
@@ -6124,6 +6163,7 @@
           <w:lang w:eastAsia="it-IT"/>
           <w14:ligatures w14:val="none"/>
         </w:rPr>
+        <w:lastRenderedPageBreak/>
         <w:t xml:space="preserve">            </w:t>
       </w:r>
       <w:r>
@@ -7930,7 +7970,6 @@
           <w:lang w:eastAsia="it-IT"/>
           <w14:ligatures w14:val="none"/>
         </w:rPr>
-        <w:lastRenderedPageBreak/>
         <w:t>        }</w:t>
       </w:r>
     </w:p>
@@ -11225,6 +11264,7 @@
           <w:lang w:eastAsia="it-IT"/>
           <w14:ligatures w14:val="none"/>
         </w:rPr>
+        <w:lastRenderedPageBreak/>
         <w:t xml:space="preserve">                </w:t>
       </w:r>
       <w:r>
@@ -13349,7 +13389,6 @@
           <w:lang w:eastAsia="it-IT"/>
           <w14:ligatures w14:val="none"/>
         </w:rPr>
-        <w:lastRenderedPageBreak/>
         <w:t xml:space="preserve">            } </w:t>
       </w:r>
       <w:r>
@@ -15972,6 +16011,7 @@
           <w:lang w:eastAsia="it-IT"/>
           <w14:ligatures w14:val="none"/>
         </w:rPr>
+        <w:lastRenderedPageBreak/>
         <w:t xml:space="preserve">        </w:t>
       </w:r>
       <w:r>

</xml_diff>